<commit_message>
Add new CIS benchmarks for containerd, crio, docker
</commit_message>
<xml_diff>
--- a/CIS.docx
+++ b/CIS.docx
@@ -217,6 +217,40 @@
           <w:b/>
         </w:rPr>
         <w:t>apparmor</w:t>
+      </w:r>
+    </w:p>
+    <w:p>
+      <w:pPr>
+        <w:pBdr>
+          <w:bottom w:val="single" w:sz="6" w:space="1" w:color="auto"/>
+        </w:pBdr>
+        <w:rPr>
+          <w:b/>
+        </w:rPr>
+      </w:pPr>
+      <w:r>
+        <w:rPr>
+          <w:b/>
+        </w:rPr>
+        <w:t>/proc/19557/net</w:t>
+      </w:r>
+      <w:r>
+        <w:rPr>
+          <w:b/>
+        </w:rPr>
+        <w:t>/tcp -</w:t>
+      </w:r>
+      <w:r>
+        <w:rPr>
+          <w:b/>
+        </w:rPr>
+        <w:sym w:font="Wingdings" w:char="F0E0"/>
+      </w:r>
+      <w:r>
+        <w:rPr>
+          <w:b/>
+        </w:rPr>
+        <w:t xml:space="preserve"> port mappings</w:t>
       </w:r>
     </w:p>
     <w:p>
@@ -300,6 +334,417 @@
       <w:r>
         <w:rPr>
           <w:b/>
+          <w:highlight w:val="yellow"/>
+        </w:rPr>
+        <w:t>5.4: privilege</w:t>
+      </w:r>
+    </w:p>
+    <w:p>
+      <w:pPr>
+        <w:pBdr>
+          <w:bottom w:val="single" w:sz="6" w:space="1" w:color="auto"/>
+        </w:pBdr>
+        <w:rPr>
+          <w:b/>
+        </w:rPr>
+      </w:pPr>
+      <w:r>
+        <w:rPr>
+          <w:b/>
+        </w:rPr>
+        <w:t>"io.kubernetes.cri-o.PrivilegedRuntime":</w:t>
+      </w:r>
+      <w:r>
+        <w:rPr>
+          <w:b/>
+        </w:rPr>
+        <w:t xml:space="preserve"> under annotations</w:t>
+      </w:r>
+    </w:p>
+    <w:p>
+      <w:pPr>
+        <w:pBdr>
+          <w:bottom w:val="single" w:sz="6" w:space="1" w:color="auto"/>
+        </w:pBdr>
+        <w:rPr>
+          <w:b/>
+          <w:color w:val="2F5496" w:themeColor="accent1" w:themeShade="BF"/>
+          <w:highlight w:val="yellow"/>
+        </w:rPr>
+      </w:pPr>
+      <w:r>
+        <w:rPr>
+          <w:b/>
+          <w:color w:val="2F5496" w:themeColor="accent1" w:themeShade="BF"/>
+          <w:highlight w:val="yellow"/>
+        </w:rPr>
+        <w:t>CIS 5.11</w:t>
+      </w:r>
+      <w:r>
+        <w:rPr>
+          <w:b/>
+          <w:color w:val="2F5496" w:themeColor="accent1" w:themeShade="BF"/>
+          <w:highlight w:val="yellow"/>
+        </w:rPr>
+        <w:t xml:space="preserve"> : </w:t>
+      </w:r>
+    </w:p>
+    <w:p>
+      <w:pPr>
+        <w:pBdr>
+          <w:bottom w:val="single" w:sz="6" w:space="1" w:color="auto"/>
+        </w:pBdr>
+        <w:rPr>
+          <w:b/>
+        </w:rPr>
+      </w:pPr>
+      <w:r>
+        <w:rPr>
+          <w:b/>
+          <w:highlight w:val="yellow"/>
+        </w:rPr>
+        <w:t>/sys/fs/cgroup/cpu/Burstable/</w:t>
+      </w:r>
+      <w:r>
+        <w:rPr>
+          <w:b/>
+          <w:highlight w:val="yellow"/>
+        </w:rPr>
+        <w:t>pod_</w:t>
+      </w:r>
+      <w:r>
+        <w:rPr>
+          <w:b/>
+          <w:highlight w:val="yellow"/>
+        </w:rPr>
+        <w:t>{podid}/</w:t>
+      </w:r>
+      <w:r>
+        <w:rPr>
+          <w:b/>
+          <w:highlight w:val="yellow"/>
+        </w:rPr>
+        <w:t>crio-{containerid}/cpu.share</w:t>
+      </w:r>
+    </w:p>
+    <w:p>
+      <w:pPr>
+        <w:pBdr>
+          <w:bottom w:val="single" w:sz="6" w:space="1" w:color="auto"/>
+        </w:pBdr>
+        <w:rPr>
+          <w:b/>
+        </w:rPr>
+      </w:pPr>
+      <w:r>
+        <w:rPr>
+          <w:b/>
+          <w:highlight w:val="yellow"/>
+        </w:rPr>
+        <w:t>CIS 5.10:</w:t>
+      </w:r>
+      <w:r>
+        <w:rPr>
+          <w:b/>
+        </w:rPr>
+        <w:t xml:space="preserve"> </w:t>
+      </w:r>
+    </w:p>
+    <w:p>
+      <w:pPr>
+        <w:pBdr>
+          <w:bottom w:val="single" w:sz="6" w:space="1" w:color="auto"/>
+        </w:pBdr>
+        <w:rPr>
+          <w:b/>
+        </w:rPr>
+      </w:pPr>
+      <w:r>
+        <w:rPr>
+          <w:b/>
+        </w:rPr>
+        <w:t>/sys/fs/cgroup/memory/Burstable/pod_</w:t>
+      </w:r>
+      <w:r>
+        <w:rPr>
+          <w:b/>
+        </w:rPr>
+        <w:t>{podid}/crio-{continaerid}/</w:t>
+      </w:r>
+      <w:r>
+        <w:rPr>
+          <w:b/>
+        </w:rPr>
+        <w:t>memory.limit_in_bytes</w:t>
+      </w:r>
+    </w:p>
+    <w:p>
+      <w:pPr>
+        <w:pBdr>
+          <w:bottom w:val="single" w:sz="6" w:space="1" w:color="auto"/>
+        </w:pBdr>
+        <w:rPr>
+          <w:b/>
+        </w:rPr>
+      </w:pPr>
+    </w:p>
+    <w:p>
+      <w:pPr>
+        <w:pBdr>
+          <w:bottom w:val="single" w:sz="6" w:space="1" w:color="auto"/>
+        </w:pBdr>
+        <w:rPr>
+          <w:b/>
+        </w:rPr>
+      </w:pPr>
+      <w:r>
+        <w:rPr>
+          <w:b/>
+          <w:highlight w:val="yellow"/>
+        </w:rPr>
+        <w:t>CIS 5.7 : don't map privileged ports &lt;1025</w:t>
+      </w:r>
+    </w:p>
+    <w:p>
+      <w:pPr>
+        <w:pBdr>
+          <w:bottom w:val="single" w:sz="6" w:space="1" w:color="auto"/>
+        </w:pBdr>
+        <w:rPr>
+          <w:b/>
+        </w:rPr>
+      </w:pPr>
+      <w:r>
+        <w:rPr>
+          <w:b/>
+        </w:rPr>
+        <w:t>"io.kubernetes.cri-o.PortMappings": "[]",</w:t>
+      </w:r>
+      <w:r>
+        <w:rPr>
+          <w:b/>
+        </w:rPr>
+        <w:t xml:space="preserve">  under annotations</w:t>
+      </w:r>
+    </w:p>
+    <w:p>
+      <w:pPr>
+        <w:pBdr>
+          <w:bottom w:val="single" w:sz="6" w:space="1" w:color="auto"/>
+        </w:pBdr>
+        <w:rPr>
+          <w:b/>
+        </w:rPr>
+      </w:pPr>
+    </w:p>
+    <w:p>
+      <w:pPr>
+        <w:pBdr>
+          <w:bottom w:val="single" w:sz="6" w:space="1" w:color="auto"/>
+        </w:pBdr>
+        <w:rPr>
+          <w:b/>
+        </w:rPr>
+      </w:pPr>
+      <w:r>
+        <w:rPr>
+          <w:b/>
+          <w:highlight w:val="yellow"/>
+        </w:rPr>
+        <w:t>CIS 5.8</w:t>
+      </w:r>
+      <w:r>
+        <w:rPr>
+          <w:b/>
+          <w:highlight w:val="yellow"/>
+        </w:rPr>
+        <w:t xml:space="preserve"> : </w:t>
+      </w:r>
+      <w:r>
+        <w:rPr>
+          <w:b/>
+        </w:rPr>
+        <w:t>ports</w:t>
+      </w:r>
+    </w:p>
+    <w:p>
+      <w:pPr>
+        <w:pBdr>
+          <w:bottom w:val="single" w:sz="6" w:space="1" w:color="auto"/>
+        </w:pBdr>
+        <w:rPr>
+          <w:b/>
+        </w:rPr>
+      </w:pPr>
+      <w:r>
+        <w:rPr>
+          <w:b/>
+        </w:rPr>
+        <w:t>"io.kubernetes.cri-o.PortMappings": "[]",</w:t>
+      </w:r>
+      <w:r>
+        <w:rPr>
+          <w:b/>
+        </w:rPr>
+        <w:t xml:space="preserve">  under annotations</w:t>
+      </w:r>
+    </w:p>
+    <w:p>
+      <w:pPr>
+        <w:pBdr>
+          <w:bottom w:val="single" w:sz="6" w:space="1" w:color="auto"/>
+        </w:pBdr>
+        <w:rPr>
+          <w:b/>
+        </w:rPr>
+      </w:pPr>
+    </w:p>
+    <w:p>
+      <w:pPr>
+        <w:pBdr>
+          <w:bottom w:val="single" w:sz="6" w:space="1" w:color="auto"/>
+        </w:pBdr>
+        <w:rPr>
+          <w:b/>
+        </w:rPr>
+      </w:pPr>
+      <w:r>
+        <w:rPr>
+          <w:b/>
+          <w:highlight w:val="yellow"/>
+        </w:rPr>
+        <w:t>CIS 5.9:</w:t>
+      </w:r>
+      <w:r>
+        <w:rPr>
+          <w:b/>
+        </w:rPr>
+        <w:t xml:space="preserve"> network host</w:t>
+      </w:r>
+    </w:p>
+    <w:p>
+      <w:pPr>
+        <w:pBdr>
+          <w:bottom w:val="single" w:sz="6" w:space="1" w:color="auto"/>
+        </w:pBdr>
+        <w:rPr>
+          <w:b/>
+        </w:rPr>
+      </w:pPr>
+      <w:r>
+        <w:rPr>
+          <w:b/>
+        </w:rPr>
+        <w:t>"io.kubernetes.cri-o.HostNetwork": "false",</w:t>
+      </w:r>
+    </w:p>
+    <w:p>
+      <w:pPr>
+        <w:pBdr>
+          <w:bottom w:val="single" w:sz="6" w:space="1" w:color="auto"/>
+        </w:pBdr>
+        <w:rPr>
+          <w:b/>
+        </w:rPr>
+      </w:pPr>
+    </w:p>
+    <w:p>
+      <w:r>
+        <w:rPr>
+          <w:highlight w:val="yellow"/>
+        </w:rPr>
+        <w:t>CIS 5.12 : readonly root</w:t>
+      </w:r>
+    </w:p>
+    <w:p>
+      <w:r>
+        <w:t>config</w:t>
+      </w:r>
+      <w:r>
+        <w:t xml:space="preserve"> -&gt;</w:t>
+      </w:r>
+      <w:r>
+        <w:t xml:space="preserve">  "</w:t>
+      </w:r>
+      <w:r>
+        <w:t>root</w:t>
+      </w:r>
+      <w:r>
+        <w:t xml:space="preserve">": </w:t>
+      </w:r>
+      <w:r>
+        <w:t>{“readonly</w:t>
+      </w:r>
+      <w:bookmarkStart w:id="0" w:name="_GoBack"/>
+      <w:bookmarkEnd w:id="0"/>
+      <w:r>
+        <w:t>”}</w:t>
+      </w:r>
+    </w:p>
+    <w:p>
+      <w:pPr>
+        <w:pBdr>
+          <w:bottom w:val="single" w:sz="6" w:space="1" w:color="auto"/>
+        </w:pBdr>
+        <w:rPr>
+          <w:b/>
+        </w:rPr>
+      </w:pPr>
+    </w:p>
+    <w:p>
+      <w:pPr>
+        <w:pBdr>
+          <w:bottom w:val="single" w:sz="6" w:space="1" w:color="auto"/>
+        </w:pBdr>
+        <w:rPr>
+          <w:b/>
+        </w:rPr>
+      </w:pPr>
+    </w:p>
+    <w:p>
+      <w:pPr>
+        <w:rPr>
+          <w:b/>
+        </w:rPr>
+      </w:pPr>
+    </w:p>
+    <w:p>
+      <w:pPr>
+        <w:pBdr>
+          <w:top w:val="single" w:sz="6" w:space="1" w:color="auto"/>
+          <w:bottom w:val="single" w:sz="6" w:space="1" w:color="auto"/>
+        </w:pBdr>
+        <w:rPr>
+          <w:b/>
+        </w:rPr>
+      </w:pPr>
+    </w:p>
+    <w:p>
+      <w:pPr>
+        <w:pBdr>
+          <w:bottom w:val="single" w:sz="6" w:space="1" w:color="auto"/>
+        </w:pBdr>
+        <w:rPr>
+          <w:b/>
+        </w:rPr>
+      </w:pPr>
+    </w:p>
+    <w:p>
+      <w:pPr>
+        <w:pBdr>
+          <w:bottom w:val="single" w:sz="6" w:space="1" w:color="auto"/>
+        </w:pBdr>
+        <w:rPr>
+          <w:b/>
+          <w:sz w:val="32"/>
+          <w:szCs w:val="32"/>
+        </w:rPr>
+      </w:pPr>
+      <w:r>
+        <w:rPr>
+          <w:b/>
+          <w:sz w:val="32"/>
+          <w:szCs w:val="32"/>
         </w:rPr>
         <w:t>Docker</w:t>
       </w:r>
@@ -307,6 +752,7 @@
     <w:p/>
     <w:p>
       <w:r>
+        <w:lastRenderedPageBreak/>
         <w:t>Docker containers are stored under</w:t>
       </w:r>
     </w:p>
@@ -462,22 +908,169 @@
         <w:t>{procid}/mounts</w:t>
       </w:r>
     </w:p>
-    <w:p>
-      <w:pPr>
-        <w:pBdr>
-          <w:bottom w:val="single" w:sz="6" w:space="1" w:color="auto"/>
-        </w:pBdr>
-        <w:rPr>
-          <w:rFonts w:ascii="Consolas" w:eastAsia="Times New Roman" w:hAnsi="Consolas"/>
-          <w:color w:val="242729"/>
-          <w:sz w:val="20"/>
-          <w:szCs w:val="20"/>
-          <w:shd w:val="clear" w:color="auto" w:fill="EFF0F1"/>
-        </w:rPr>
-      </w:pPr>
-    </w:p>
     <w:p/>
     <w:p>
+      <w:r>
+        <w:rPr>
+          <w:highlight w:val="yellow"/>
+        </w:rPr>
+        <w:t>CIS 5.11</w:t>
+      </w:r>
+      <w:r>
+        <w:rPr>
+          <w:highlight w:val="yellow"/>
+        </w:rPr>
+        <w:t>:</w:t>
+      </w:r>
+      <w:r>
+        <w:t xml:space="preserve"> cpu share</w:t>
+      </w:r>
+    </w:p>
+    <w:p>
+      <w:r>
+        <w:t>/sys/fs/cgroup/cpu/docker/</w:t>
+      </w:r>
+      <w:r>
+        <w:t>{contid}/cpu.shares</w:t>
+      </w:r>
+    </w:p>
+    <w:p>
+      <w:r>
+        <w:rPr>
+          <w:highlight w:val="yellow"/>
+        </w:rPr>
+        <w:t>CIS 5.4: privilege</w:t>
+      </w:r>
+    </w:p>
+    <w:p>
+      <w:r>
+        <w:t>Hostconfig :Privileged</w:t>
+      </w:r>
+    </w:p>
+    <w:p>
+      <w:r>
+        <w:rPr>
+          <w:highlight w:val="yellow"/>
+        </w:rPr>
+        <w:t>CIS 5.10</w:t>
+      </w:r>
+      <w:r>
+        <w:t>: memory limit</w:t>
+      </w:r>
+    </w:p>
+    <w:p>
+      <w:r>
+        <w:t>/sys/fs/cgroup/memory/docker/</w:t>
+      </w:r>
+      <w:r>
+        <w:t>{contid}/</w:t>
+      </w:r>
+      <w:r>
+        <w:t>memory.limit_in_bytes</w:t>
+      </w:r>
+    </w:p>
+    <w:p/>
+    <w:p>
+      <w:r>
+        <w:rPr>
+          <w:highlight w:val="yellow"/>
+        </w:rPr>
+        <w:t xml:space="preserve">CIS 5.7: </w:t>
+      </w:r>
+      <w:r>
+        <w:rPr>
+          <w:highlight w:val="yellow"/>
+        </w:rPr>
+        <w:t>Don't map ports</w:t>
+      </w:r>
+      <w:r>
+        <w:t xml:space="preserve"> that are privileged &lt;1025</w:t>
+      </w:r>
+    </w:p>
+    <w:p>
+      <w:r>
+        <w:t>/var/lib/docker/containers</w:t>
+      </w:r>
+      <w:r>
+        <w:t>/{contid}/hostconfig.json</w:t>
+      </w:r>
+    </w:p>
+    <w:p>
+      <w:r>
+        <w:t>“</w:t>
+      </w:r>
+      <w:r>
+        <w:t>PortBindings</w:t>
+      </w:r>
+      <w:r>
+        <w:t>”</w:t>
+      </w:r>
+    </w:p>
+    <w:p/>
+    <w:p>
+      <w:r>
+        <w:rPr>
+          <w:highlight w:val="yellow"/>
+        </w:rPr>
+        <w:t>CIS 5.8</w:t>
+      </w:r>
+      <w:r>
+        <w:rPr>
+          <w:highlight w:val="yellow"/>
+        </w:rPr>
+        <w:t>:</w:t>
+      </w:r>
+      <w:r>
+        <w:t xml:space="preserve"> check ports</w:t>
+      </w:r>
+    </w:p>
+    <w:p>
+      <w:r>
+        <w:t>Same with above</w:t>
+      </w:r>
+    </w:p>
+    <w:p/>
+    <w:p>
+      <w:r>
+        <w:rPr>
+          <w:highlight w:val="yellow"/>
+        </w:rPr>
+        <w:t>CIS 5.9: host network</w:t>
+      </w:r>
+    </w:p>
+    <w:p>
+      <w:r>
+        <w:t xml:space="preserve">Hostconfig </w:t>
+      </w:r>
+      <w:r>
+        <w:sym w:font="Wingdings" w:char="F0E0"/>
+      </w:r>
+      <w:r>
+        <w:t xml:space="preserve"> </w:t>
+      </w:r>
+      <w:r>
+        <w:t>"NetworkMode": "default",</w:t>
+      </w:r>
+    </w:p>
+    <w:p/>
+    <w:p>
+      <w:r>
+        <w:rPr>
+          <w:highlight w:val="yellow"/>
+        </w:rPr>
+        <w:t>CIS 5.12 : readonly root</w:t>
+      </w:r>
+    </w:p>
+    <w:p>
+      <w:r>
+        <w:t>Hostconfig -&gt;</w:t>
+      </w:r>
+      <w:r>
+        <w:t xml:space="preserve">  "ReadonlyRootfs": false,</w:t>
+      </w:r>
+    </w:p>
+    <w:p/>
+    <w:p>
       <w:pPr>
         <w:pBdr>
           <w:bottom w:val="single" w:sz="6" w:space="1" w:color="auto"/>
@@ -515,14 +1108,11 @@
     <w:p/>
     <w:p>
       <w:r>
-        <w:lastRenderedPageBreak/>
         <w:t>/run/containerd/runc/default/0623/</w:t>
       </w:r>
       <w:r>
         <w:t xml:space="preserve"> -&gt; state.json</w:t>
       </w:r>
-      <w:bookmarkStart w:id="0" w:name="_GoBack"/>
-      <w:bookmarkEnd w:id="0"/>
     </w:p>
     <w:p/>
     <w:p/>
@@ -652,6 +1242,118 @@
     </w:lvl>
   </w:abstractNum>
   <w:abstractNum w:abstractNumId="1">
+    <w:nsid w:val="205A4A53"/>
+    <w:multiLevelType w:val="hybridMultilevel"/>
+    <w:tmpl w:val="31D8B3C8"/>
+    <w:lvl w:ilvl="0" w:tplc="025CECF6">
+      <w:numFmt w:val="bullet"/>
+      <w:lvlText w:val=""/>
+      <w:lvlJc w:val="left"/>
+      <w:pPr>
+        <w:ind w:left="720" w:hanging="360"/>
+      </w:pPr>
+      <w:rPr>
+        <w:rFonts w:ascii="Symbol" w:eastAsiaTheme="minorHAnsi" w:hAnsi="Symbol" w:cs="Times New Roman" w:hint="default"/>
+      </w:rPr>
+    </w:lvl>
+    <w:lvl w:ilvl="1" w:tplc="04090003" w:tentative="1">
+      <w:start w:val="1"/>
+      <w:numFmt w:val="bullet"/>
+      <w:lvlText w:val="o"/>
+      <w:lvlJc w:val="left"/>
+      <w:pPr>
+        <w:ind w:left="1440" w:hanging="360"/>
+      </w:pPr>
+      <w:rPr>
+        <w:rFonts w:ascii="Courier New" w:hAnsi="Courier New" w:cs="Courier New" w:hint="default"/>
+      </w:rPr>
+    </w:lvl>
+    <w:lvl w:ilvl="2" w:tplc="04090005" w:tentative="1">
+      <w:start w:val="1"/>
+      <w:numFmt w:val="bullet"/>
+      <w:lvlText w:val=""/>
+      <w:lvlJc w:val="left"/>
+      <w:pPr>
+        <w:ind w:left="2160" w:hanging="360"/>
+      </w:pPr>
+      <w:rPr>
+        <w:rFonts w:ascii="Wingdings" w:hAnsi="Wingdings" w:hint="default"/>
+      </w:rPr>
+    </w:lvl>
+    <w:lvl w:ilvl="3" w:tplc="04090001" w:tentative="1">
+      <w:start w:val="1"/>
+      <w:numFmt w:val="bullet"/>
+      <w:lvlText w:val=""/>
+      <w:lvlJc w:val="left"/>
+      <w:pPr>
+        <w:ind w:left="2880" w:hanging="360"/>
+      </w:pPr>
+      <w:rPr>
+        <w:rFonts w:ascii="Symbol" w:hAnsi="Symbol" w:hint="default"/>
+      </w:rPr>
+    </w:lvl>
+    <w:lvl w:ilvl="4" w:tplc="04090003" w:tentative="1">
+      <w:start w:val="1"/>
+      <w:numFmt w:val="bullet"/>
+      <w:lvlText w:val="o"/>
+      <w:lvlJc w:val="left"/>
+      <w:pPr>
+        <w:ind w:left="3600" w:hanging="360"/>
+      </w:pPr>
+      <w:rPr>
+        <w:rFonts w:ascii="Courier New" w:hAnsi="Courier New" w:cs="Courier New" w:hint="default"/>
+      </w:rPr>
+    </w:lvl>
+    <w:lvl w:ilvl="5" w:tplc="04090005" w:tentative="1">
+      <w:start w:val="1"/>
+      <w:numFmt w:val="bullet"/>
+      <w:lvlText w:val=""/>
+      <w:lvlJc w:val="left"/>
+      <w:pPr>
+        <w:ind w:left="4320" w:hanging="360"/>
+      </w:pPr>
+      <w:rPr>
+        <w:rFonts w:ascii="Wingdings" w:hAnsi="Wingdings" w:hint="default"/>
+      </w:rPr>
+    </w:lvl>
+    <w:lvl w:ilvl="6" w:tplc="04090001" w:tentative="1">
+      <w:start w:val="1"/>
+      <w:numFmt w:val="bullet"/>
+      <w:lvlText w:val=""/>
+      <w:lvlJc w:val="left"/>
+      <w:pPr>
+        <w:ind w:left="5040" w:hanging="360"/>
+      </w:pPr>
+      <w:rPr>
+        <w:rFonts w:ascii="Symbol" w:hAnsi="Symbol" w:hint="default"/>
+      </w:rPr>
+    </w:lvl>
+    <w:lvl w:ilvl="7" w:tplc="04090003" w:tentative="1">
+      <w:start w:val="1"/>
+      <w:numFmt w:val="bullet"/>
+      <w:lvlText w:val="o"/>
+      <w:lvlJc w:val="left"/>
+      <w:pPr>
+        <w:ind w:left="5760" w:hanging="360"/>
+      </w:pPr>
+      <w:rPr>
+        <w:rFonts w:ascii="Courier New" w:hAnsi="Courier New" w:cs="Courier New" w:hint="default"/>
+      </w:rPr>
+    </w:lvl>
+    <w:lvl w:ilvl="8" w:tplc="04090005" w:tentative="1">
+      <w:start w:val="1"/>
+      <w:numFmt w:val="bullet"/>
+      <w:lvlText w:val=""/>
+      <w:lvlJc w:val="left"/>
+      <w:pPr>
+        <w:ind w:left="6480" w:hanging="360"/>
+      </w:pPr>
+      <w:rPr>
+        <w:rFonts w:ascii="Wingdings" w:hAnsi="Wingdings" w:hint="default"/>
+      </w:rPr>
+    </w:lvl>
+  </w:abstractNum>
+  <w:abstractNum w:abstractNumId="2">
     <w:nsid w:val="685C5379"/>
     <w:multiLevelType w:val="hybridMultilevel"/>
     <w:tmpl w:val="63004D30"/>
@@ -764,10 +1466,13 @@
     </w:lvl>
   </w:abstractNum>
   <w:num w:numId="1">
-    <w:abstractNumId w:val="1"/>
+    <w:abstractNumId w:val="2"/>
   </w:num>
   <w:num w:numId="2">
     <w:abstractNumId w:val="0"/>
+  </w:num>
+  <w:num w:numId="3">
+    <w:abstractNumId w:val="1"/>
   </w:num>
 </w:numbering>
 </file>

</xml_diff>

<commit_message>
Add CIS benchmarks for crio and ctrd - 5
</commit_message>
<xml_diff>
--- a/CIS.docx
+++ b/CIS.docx
@@ -46,21 +46,69 @@
           <w:b/>
           <w:color w:val="FF0000"/>
         </w:rPr>
-        <w:t>/var/run/containers/storage/overlay-containers/</w:t>
-      </w:r>
-      <w:r>
-        <w:rPr>
-          <w:b/>
-          <w:color w:val="FF0000"/>
-        </w:rPr>
-        <w:t>&lt;cont-id&gt;</w:t>
-      </w:r>
-      <w:r>
-        <w:rPr>
-          <w:b/>
-          <w:color w:val="FF0000"/>
-        </w:rPr>
-        <w:t xml:space="preserve"> /userdata </w:t>
+        <w:t>/</w:t>
+      </w:r>
+      <w:proofErr w:type="spellStart"/>
+      <w:r>
+        <w:rPr>
+          <w:b/>
+          <w:color w:val="FF0000"/>
+        </w:rPr>
+        <w:t>var</w:t>
+      </w:r>
+      <w:proofErr w:type="spellEnd"/>
+      <w:r>
+        <w:rPr>
+          <w:b/>
+          <w:color w:val="FF0000"/>
+        </w:rPr>
+        <w:t>/run/containers/storage/overlay-containers/</w:t>
+      </w:r>
+      <w:r>
+        <w:rPr>
+          <w:b/>
+          <w:color w:val="FF0000"/>
+        </w:rPr>
+        <w:t>&lt;</w:t>
+      </w:r>
+      <w:proofErr w:type="spellStart"/>
+      <w:r>
+        <w:rPr>
+          <w:b/>
+          <w:color w:val="FF0000"/>
+        </w:rPr>
+        <w:t>cont</w:t>
+      </w:r>
+      <w:proofErr w:type="spellEnd"/>
+      <w:r>
+        <w:rPr>
+          <w:b/>
+          <w:color w:val="FF0000"/>
+        </w:rPr>
+        <w:t>-id&gt;</w:t>
+      </w:r>
+      <w:r>
+        <w:rPr>
+          <w:b/>
+          <w:color w:val="FF0000"/>
+        </w:rPr>
+        <w:t xml:space="preserve"> /</w:t>
+      </w:r>
+      <w:proofErr w:type="spellStart"/>
+      <w:r>
+        <w:rPr>
+          <w:b/>
+          <w:color w:val="FF0000"/>
+        </w:rPr>
+        <w:t>userdata</w:t>
+      </w:r>
+      <w:proofErr w:type="spellEnd"/>
+      <w:r>
+        <w:rPr>
+          <w:b/>
+          <w:color w:val="FF0000"/>
+        </w:rPr>
+        <w:t xml:space="preserve"> </w:t>
       </w:r>
       <w:r>
         <w:rPr>
@@ -72,8 +120,37 @@
         <w:rPr>
           <w:b/>
         </w:rPr>
-        <w:t xml:space="preserve"> config.json copy + resolv.conf + hostname, </w:t>
-      </w:r>
+        <w:t xml:space="preserve"> </w:t>
+      </w:r>
+      <w:proofErr w:type="gramStart"/>
+      <w:r>
+        <w:rPr>
+          <w:b/>
+        </w:rPr>
+        <w:t>config.json</w:t>
+      </w:r>
+      <w:proofErr w:type="gramEnd"/>
+      <w:r>
+        <w:rPr>
+          <w:b/>
+        </w:rPr>
+        <w:t xml:space="preserve"> copy + </w:t>
+      </w:r>
+      <w:proofErr w:type="spellStart"/>
+      <w:r>
+        <w:rPr>
+          <w:b/>
+        </w:rPr>
+        <w:t>resolv.conf</w:t>
+      </w:r>
+      <w:proofErr w:type="spellEnd"/>
+      <w:r>
+        <w:rPr>
+          <w:b/>
+        </w:rPr>
+        <w:t xml:space="preserve"> + hostname, </w:t>
+      </w:r>
+      <w:proofErr w:type="spellStart"/>
       <w:r>
         <w:rPr>
           <w:b/>
@@ -81,6 +158,7 @@
         </w:rPr>
         <w:t>pidfile</w:t>
       </w:r>
+      <w:proofErr w:type="spellEnd"/>
     </w:p>
     <w:p>
       <w:pPr>
@@ -106,7 +184,55 @@
           <w:b/>
           <w:color w:val="FF0000"/>
         </w:rPr>
-        <w:t xml:space="preserve">/var/lib/containers/storage/overlay-containers/&lt;cont-id&gt;/userdata </w:t>
+        <w:t>/</w:t>
+      </w:r>
+      <w:proofErr w:type="spellStart"/>
+      <w:r>
+        <w:rPr>
+          <w:b/>
+          <w:color w:val="FF0000"/>
+        </w:rPr>
+        <w:t>var</w:t>
+      </w:r>
+      <w:proofErr w:type="spellEnd"/>
+      <w:r>
+        <w:rPr>
+          <w:b/>
+          <w:color w:val="FF0000"/>
+        </w:rPr>
+        <w:t>/lib/containers/storage/overlay-containers/&lt;</w:t>
+      </w:r>
+      <w:proofErr w:type="spellStart"/>
+      <w:r>
+        <w:rPr>
+          <w:b/>
+          <w:color w:val="FF0000"/>
+        </w:rPr>
+        <w:t>cont</w:t>
+      </w:r>
+      <w:proofErr w:type="spellEnd"/>
+      <w:r>
+        <w:rPr>
+          <w:b/>
+          <w:color w:val="FF0000"/>
+        </w:rPr>
+        <w:t>-id&gt;/</w:t>
+      </w:r>
+      <w:proofErr w:type="spellStart"/>
+      <w:r>
+        <w:rPr>
+          <w:b/>
+          <w:color w:val="FF0000"/>
+        </w:rPr>
+        <w:t>userdata</w:t>
+      </w:r>
+      <w:proofErr w:type="spellEnd"/>
+      <w:r>
+        <w:rPr>
+          <w:b/>
+          <w:color w:val="FF0000"/>
+        </w:rPr>
+        <w:t xml:space="preserve"> </w:t>
       </w:r>
       <w:r>
         <w:rPr>
@@ -114,12 +240,28 @@
         </w:rPr>
         <w:t xml:space="preserve">-&gt; </w:t>
       </w:r>
-      <w:r>
-        <w:rPr>
-          <w:b/>
-        </w:rPr>
-        <w:t>config.json  state.json</w:t>
-      </w:r>
+      <w:proofErr w:type="gramStart"/>
+      <w:r>
+        <w:rPr>
+          <w:b/>
+        </w:rPr>
+        <w:t>config.json</w:t>
+      </w:r>
+      <w:proofErr w:type="gramEnd"/>
+      <w:r>
+        <w:rPr>
+          <w:b/>
+        </w:rPr>
+        <w:t xml:space="preserve">  </w:t>
+      </w:r>
+      <w:proofErr w:type="spellStart"/>
+      <w:r>
+        <w:rPr>
+          <w:b/>
+        </w:rPr>
+        <w:t>state.json</w:t>
+      </w:r>
+      <w:proofErr w:type="spellEnd"/>
     </w:p>
     <w:p>
       <w:pPr>
@@ -144,7 +286,35 @@
         <w:rPr>
           <w:b/>
         </w:rPr>
-        <w:t>*config.json : annotations could be used for port mapping, privileged, capabilities, apparmor(hopefully)</w:t>
+        <w:t>*</w:t>
+      </w:r>
+      <w:proofErr w:type="gramStart"/>
+      <w:r>
+        <w:rPr>
+          <w:b/>
+        </w:rPr>
+        <w:t>config.json</w:t>
+      </w:r>
+      <w:proofErr w:type="gramEnd"/>
+      <w:r>
+        <w:rPr>
+          <w:b/>
+        </w:rPr>
+        <w:t xml:space="preserve"> : annotations could be used for port mapping, privileged, capabilities, </w:t>
+      </w:r>
+      <w:proofErr w:type="spellStart"/>
+      <w:r>
+        <w:rPr>
+          <w:b/>
+        </w:rPr>
+        <w:t>apparmor</w:t>
+      </w:r>
+      <w:proofErr w:type="spellEnd"/>
+      <w:r>
+        <w:rPr>
+          <w:b/>
+        </w:rPr>
+        <w:t>(hopefully)</w:t>
       </w:r>
     </w:p>
     <w:p>
@@ -176,14 +346,50 @@
         <w:rPr>
           <w:b/>
         </w:rPr>
-        <w:t>{procid}</w:t>
-      </w:r>
-      <w:r>
-        <w:rPr>
-          <w:b/>
-        </w:rPr>
-        <w:t>/attr/selinux</w:t>
-      </w:r>
+        <w:t>{</w:t>
+      </w:r>
+      <w:proofErr w:type="spellStart"/>
+      <w:r>
+        <w:rPr>
+          <w:b/>
+        </w:rPr>
+        <w:t>procid</w:t>
+      </w:r>
+      <w:proofErr w:type="spellEnd"/>
+      <w:r>
+        <w:rPr>
+          <w:b/>
+        </w:rPr>
+        <w:t>}</w:t>
+      </w:r>
+      <w:r>
+        <w:rPr>
+          <w:b/>
+        </w:rPr>
+        <w:t>/</w:t>
+      </w:r>
+      <w:proofErr w:type="spellStart"/>
+      <w:r>
+        <w:rPr>
+          <w:b/>
+        </w:rPr>
+        <w:t>attr</w:t>
+      </w:r>
+      <w:proofErr w:type="spellEnd"/>
+      <w:r>
+        <w:rPr>
+          <w:b/>
+        </w:rPr>
+        <w:t>/</w:t>
+      </w:r>
+      <w:proofErr w:type="spellStart"/>
+      <w:r>
+        <w:rPr>
+          <w:b/>
+        </w:rPr>
+        <w:t>selinux</w:t>
+      </w:r>
+      <w:proofErr w:type="spellEnd"/>
     </w:p>
     <w:p>
       <w:pPr>
@@ -204,20 +410,50 @@
         <w:rPr>
           <w:b/>
         </w:rPr>
-        <w:t>{procid}</w:t>
-      </w:r>
-      <w:r>
-        <w:rPr>
-          <w:b/>
-        </w:rPr>
-        <w:t>/attr/</w:t>
-      </w:r>
+        <w:t>{</w:t>
+      </w:r>
+      <w:proofErr w:type="spellStart"/>
+      <w:r>
+        <w:rPr>
+          <w:b/>
+        </w:rPr>
+        <w:t>procid</w:t>
+      </w:r>
+      <w:proofErr w:type="spellEnd"/>
+      <w:r>
+        <w:rPr>
+          <w:b/>
+        </w:rPr>
+        <w:t>}</w:t>
+      </w:r>
+      <w:r>
+        <w:rPr>
+          <w:b/>
+        </w:rPr>
+        <w:t>/</w:t>
+      </w:r>
+      <w:proofErr w:type="spellStart"/>
+      <w:r>
+        <w:rPr>
+          <w:b/>
+        </w:rPr>
+        <w:t>attr</w:t>
+      </w:r>
+      <w:proofErr w:type="spellEnd"/>
+      <w:r>
+        <w:rPr>
+          <w:b/>
+        </w:rPr>
+        <w:t>/</w:t>
+      </w:r>
+      <w:proofErr w:type="spellStart"/>
       <w:r>
         <w:rPr>
           <w:b/>
         </w:rPr>
         <w:t>apparmor</w:t>
       </w:r>
+      <w:proofErr w:type="spellEnd"/>
     </w:p>
     <w:p>
       <w:pPr>
@@ -238,7 +474,21 @@
         <w:rPr>
           <w:b/>
         </w:rPr>
-        <w:t>/tcp -</w:t>
+        <w:t>/</w:t>
+      </w:r>
+      <w:proofErr w:type="spellStart"/>
+      <w:r>
+        <w:rPr>
+          <w:b/>
+        </w:rPr>
+        <w:t>tcp</w:t>
+      </w:r>
+      <w:proofErr w:type="spellEnd"/>
+      <w:r>
+        <w:rPr>
+          <w:b/>
+        </w:rPr>
+        <w:t xml:space="preserve"> -</w:t>
       </w:r>
       <w:r>
         <w:rPr>
@@ -276,6 +526,7 @@
           <w:szCs w:val="23"/>
         </w:rPr>
       </w:pPr>
+      <w:proofErr w:type="spellStart"/>
       <w:r>
         <w:rPr>
           <w:rStyle w:val="HTMLCode"/>
@@ -286,7 +537,46 @@
           <w:bdr w:val="none" w:sz="0" w:space="0" w:color="auto" w:frame="1"/>
           <w:shd w:val="clear" w:color="auto" w:fill="DDF0FF"/>
         </w:rPr>
-        <w:t>getpcaps {procid}</w:t>
+        <w:t>getpcaps</w:t>
+      </w:r>
+      <w:proofErr w:type="spellEnd"/>
+      <w:r>
+        <w:rPr>
+          <w:rStyle w:val="HTMLCode"/>
+          <w:rFonts w:ascii="Courier" w:hAnsi="Courier"/>
+          <w:color w:val="222222"/>
+          <w:sz w:val="21"/>
+          <w:szCs w:val="21"/>
+          <w:bdr w:val="none" w:sz="0" w:space="0" w:color="auto" w:frame="1"/>
+          <w:shd w:val="clear" w:color="auto" w:fill="DDF0FF"/>
+        </w:rPr>
+        <w:t xml:space="preserve"> {</w:t>
+      </w:r>
+      <w:proofErr w:type="spellStart"/>
+      <w:r>
+        <w:rPr>
+          <w:rStyle w:val="HTMLCode"/>
+          <w:rFonts w:ascii="Courier" w:hAnsi="Courier"/>
+          <w:color w:val="222222"/>
+          <w:sz w:val="21"/>
+          <w:szCs w:val="21"/>
+          <w:bdr w:val="none" w:sz="0" w:space="0" w:color="auto" w:frame="1"/>
+          <w:shd w:val="clear" w:color="auto" w:fill="DDF0FF"/>
+        </w:rPr>
+        <w:t>procid</w:t>
+      </w:r>
+      <w:proofErr w:type="spellEnd"/>
+      <w:r>
+        <w:rPr>
+          <w:rStyle w:val="HTMLCode"/>
+          <w:rFonts w:ascii="Courier" w:hAnsi="Courier"/>
+          <w:color w:val="222222"/>
+          <w:sz w:val="21"/>
+          <w:szCs w:val="21"/>
+          <w:bdr w:val="none" w:sz="0" w:space="0" w:color="auto" w:frame="1"/>
+          <w:shd w:val="clear" w:color="auto" w:fill="DDF0FF"/>
+        </w:rPr>
+        <w:t>}</w:t>
       </w:r>
     </w:p>
     <w:p>
@@ -329,12 +619,13 @@
         </w:pBdr>
         <w:rPr>
           <w:b/>
-        </w:rPr>
-      </w:pPr>
-      <w:r>
-        <w:rPr>
-          <w:b/>
-          <w:highlight w:val="yellow"/>
+          <w:highlight w:val="green"/>
+        </w:rPr>
+      </w:pPr>
+      <w:r>
+        <w:rPr>
+          <w:b/>
+          <w:highlight w:val="green"/>
         </w:rPr>
         <w:t>5.4: privilege</w:t>
       </w:r>
@@ -351,14 +642,34 @@
       <w:r>
         <w:rPr>
           <w:b/>
-        </w:rPr>
-        <w:t>"io.kubernetes.cri-o.PrivilegedRuntime":</w:t>
-      </w:r>
-      <w:r>
-        <w:rPr>
-          <w:b/>
-        </w:rPr>
-        <w:t xml:space="preserve"> under annotations</w:t>
+          <w:highlight w:val="green"/>
+        </w:rPr>
+        <w:t>"</w:t>
+      </w:r>
+      <w:proofErr w:type="spellStart"/>
+      <w:r>
+        <w:rPr>
+          <w:b/>
+          <w:highlight w:val="green"/>
+        </w:rPr>
+        <w:t>io.kubernetes.cri-</w:t>
+      </w:r>
+      <w:proofErr w:type="gramStart"/>
+      <w:r>
+        <w:rPr>
+          <w:b/>
+          <w:highlight w:val="green"/>
+        </w:rPr>
+        <w:t>o.PrivilegedRuntime</w:t>
+      </w:r>
+      <w:proofErr w:type="spellEnd"/>
+      <w:proofErr w:type="gramEnd"/>
+      <w:r>
+        <w:rPr>
+          <w:b/>
+          <w:highlight w:val="green"/>
+        </w:rPr>
+        <w:t>": under annotations</w:t>
       </w:r>
     </w:p>
     <w:p>
@@ -369,24 +680,42 @@
         <w:rPr>
           <w:b/>
           <w:color w:val="2F5496" w:themeColor="accent1" w:themeShade="BF"/>
-          <w:highlight w:val="yellow"/>
+          <w:highlight w:val="green"/>
         </w:rPr>
       </w:pPr>
       <w:r>
         <w:rPr>
           <w:b/>
           <w:color w:val="2F5496" w:themeColor="accent1" w:themeShade="BF"/>
-          <w:highlight w:val="yellow"/>
-        </w:rPr>
-        <w:t>CIS 5.11</w:t>
-      </w:r>
+          <w:highlight w:val="green"/>
+        </w:rPr>
+        <w:t xml:space="preserve">CIS </w:t>
+      </w:r>
+      <w:proofErr w:type="gramStart"/>
       <w:r>
         <w:rPr>
           <w:b/>
           <w:color w:val="2F5496" w:themeColor="accent1" w:themeShade="BF"/>
-          <w:highlight w:val="yellow"/>
-        </w:rPr>
-        <w:t xml:space="preserve"> : </w:t>
+          <w:highlight w:val="green"/>
+        </w:rPr>
+        <w:t>5.11</w:t>
+      </w:r>
+      <w:r>
+        <w:rPr>
+          <w:b/>
+          <w:color w:val="2F5496" w:themeColor="accent1" w:themeShade="BF"/>
+          <w:highlight w:val="green"/>
+        </w:rPr>
+        <w:t xml:space="preserve"> :</w:t>
+      </w:r>
+      <w:proofErr w:type="gramEnd"/>
+      <w:r>
+        <w:rPr>
+          <w:b/>
+          <w:color w:val="2F5496" w:themeColor="accent1" w:themeShade="BF"/>
+          <w:highlight w:val="green"/>
+        </w:rPr>
+        <w:t xml:space="preserve"> </w:t>
       </w:r>
     </w:p>
     <w:p>
@@ -396,36 +725,121 @@
         </w:pBdr>
         <w:rPr>
           <w:b/>
-        </w:rPr>
-      </w:pPr>
-      <w:r>
-        <w:rPr>
-          <w:b/>
-          <w:highlight w:val="yellow"/>
-        </w:rPr>
-        <w:t>/sys/fs/cgroup/cpu/Burstable/</w:t>
-      </w:r>
-      <w:r>
-        <w:rPr>
-          <w:b/>
-          <w:highlight w:val="yellow"/>
+          <w:highlight w:val="green"/>
+        </w:rPr>
+      </w:pPr>
+      <w:r>
+        <w:rPr>
+          <w:b/>
+          <w:highlight w:val="green"/>
+        </w:rPr>
+        <w:t>/sys/fs/</w:t>
+      </w:r>
+      <w:proofErr w:type="spellStart"/>
+      <w:r>
+        <w:rPr>
+          <w:b/>
+          <w:highlight w:val="green"/>
+        </w:rPr>
+        <w:t>cgroup</w:t>
+      </w:r>
+      <w:proofErr w:type="spellEnd"/>
+      <w:r>
+        <w:rPr>
+          <w:b/>
+          <w:highlight w:val="green"/>
+        </w:rPr>
+        <w:t>/</w:t>
+      </w:r>
+      <w:proofErr w:type="spellStart"/>
+      <w:r>
+        <w:rPr>
+          <w:b/>
+          <w:highlight w:val="green"/>
+        </w:rPr>
+        <w:t>cpu</w:t>
+      </w:r>
+      <w:proofErr w:type="spellEnd"/>
+      <w:r>
+        <w:rPr>
+          <w:b/>
+          <w:highlight w:val="green"/>
+        </w:rPr>
+        <w:t>/Burstable/</w:t>
+      </w:r>
+      <w:r>
+        <w:rPr>
+          <w:b/>
+          <w:highlight w:val="green"/>
         </w:rPr>
         <w:t>pod_</w:t>
       </w:r>
       <w:r>
         <w:rPr>
           <w:b/>
-          <w:highlight w:val="yellow"/>
-        </w:rPr>
-        <w:t>{podid}/</w:t>
-      </w:r>
-      <w:r>
-        <w:rPr>
-          <w:b/>
-          <w:highlight w:val="yellow"/>
-        </w:rPr>
-        <w:t>crio-{containerid}/cpu.share</w:t>
-      </w:r>
+          <w:highlight w:val="green"/>
+        </w:rPr>
+        <w:t>{</w:t>
+      </w:r>
+      <w:proofErr w:type="spellStart"/>
+      <w:r>
+        <w:rPr>
+          <w:b/>
+          <w:highlight w:val="green"/>
+        </w:rPr>
+        <w:t>podid</w:t>
+      </w:r>
+      <w:proofErr w:type="spellEnd"/>
+      <w:r>
+        <w:rPr>
+          <w:b/>
+          <w:highlight w:val="green"/>
+        </w:rPr>
+        <w:t>}/</w:t>
+      </w:r>
+      <w:proofErr w:type="spellStart"/>
+      <w:r>
+        <w:rPr>
+          <w:b/>
+          <w:highlight w:val="green"/>
+        </w:rPr>
+        <w:t>crio</w:t>
+      </w:r>
+      <w:proofErr w:type="spellEnd"/>
+      <w:r>
+        <w:rPr>
+          <w:b/>
+          <w:highlight w:val="green"/>
+        </w:rPr>
+        <w:t>-{</w:t>
+      </w:r>
+      <w:proofErr w:type="spellStart"/>
+      <w:r>
+        <w:rPr>
+          <w:b/>
+          <w:highlight w:val="green"/>
+        </w:rPr>
+        <w:t>containerid</w:t>
+      </w:r>
+      <w:proofErr w:type="spellEnd"/>
+      <w:r>
+        <w:rPr>
+          <w:b/>
+          <w:highlight w:val="green"/>
+        </w:rPr>
+        <w:t>}/</w:t>
+      </w:r>
+      <w:proofErr w:type="spellStart"/>
+      <w:proofErr w:type="gramStart"/>
+      <w:r>
+        <w:rPr>
+          <w:b/>
+          <w:highlight w:val="green"/>
+        </w:rPr>
+        <w:t>cpu.share</w:t>
+      </w:r>
+      <w:proofErr w:type="spellEnd"/>
+      <w:proofErr w:type="gramEnd"/>
     </w:p>
     <w:p>
       <w:pPr>
@@ -434,20 +848,15 @@
         </w:pBdr>
         <w:rPr>
           <w:b/>
-        </w:rPr>
-      </w:pPr>
-      <w:r>
-        <w:rPr>
-          <w:b/>
-          <w:highlight w:val="yellow"/>
-        </w:rPr>
-        <w:t>CIS 5.10:</w:t>
-      </w:r>
-      <w:r>
-        <w:rPr>
-          <w:b/>
-        </w:rPr>
-        <w:t xml:space="preserve"> </w:t>
+          <w:highlight w:val="green"/>
+        </w:rPr>
+      </w:pPr>
+      <w:r>
+        <w:rPr>
+          <w:b/>
+          <w:highlight w:val="green"/>
+        </w:rPr>
+        <w:t xml:space="preserve">CIS 5.10: </w:t>
       </w:r>
     </w:p>
     <w:p>
@@ -462,21 +871,92 @@
       <w:r>
         <w:rPr>
           <w:b/>
-        </w:rPr>
-        <w:t>/sys/fs/cgroup/memory/Burstable/pod_</w:t>
-      </w:r>
-      <w:r>
-        <w:rPr>
-          <w:b/>
-        </w:rPr>
-        <w:t>{podid}/crio-{continaerid}/</w:t>
-      </w:r>
-      <w:r>
-        <w:rPr>
-          <w:b/>
-        </w:rPr>
-        <w:t>memory.limit_in_bytes</w:t>
-      </w:r>
+          <w:highlight w:val="green"/>
+        </w:rPr>
+        <w:t>/sys/fs/</w:t>
+      </w:r>
+      <w:proofErr w:type="spellStart"/>
+      <w:r>
+        <w:rPr>
+          <w:b/>
+          <w:highlight w:val="green"/>
+        </w:rPr>
+        <w:t>cgroup</w:t>
+      </w:r>
+      <w:proofErr w:type="spellEnd"/>
+      <w:r>
+        <w:rPr>
+          <w:b/>
+          <w:highlight w:val="green"/>
+        </w:rPr>
+        <w:t>/memory/Burstable/pod_{</w:t>
+      </w:r>
+      <w:proofErr w:type="spellStart"/>
+      <w:r>
+        <w:rPr>
+          <w:b/>
+          <w:highlight w:val="green"/>
+        </w:rPr>
+        <w:t>podid</w:t>
+      </w:r>
+      <w:proofErr w:type="spellEnd"/>
+      <w:r>
+        <w:rPr>
+          <w:b/>
+          <w:highlight w:val="green"/>
+        </w:rPr>
+        <w:t>}/</w:t>
+      </w:r>
+      <w:proofErr w:type="spellStart"/>
+      <w:r>
+        <w:rPr>
+          <w:b/>
+          <w:highlight w:val="green"/>
+        </w:rPr>
+        <w:t>crio</w:t>
+      </w:r>
+      <w:proofErr w:type="spellEnd"/>
+      <w:r>
+        <w:rPr>
+          <w:b/>
+          <w:highlight w:val="green"/>
+        </w:rPr>
+        <w:t>-{</w:t>
+      </w:r>
+      <w:proofErr w:type="spellStart"/>
+      <w:r>
+        <w:rPr>
+          <w:b/>
+          <w:highlight w:val="green"/>
+        </w:rPr>
+        <w:t>continaerid</w:t>
+      </w:r>
+      <w:proofErr w:type="spellEnd"/>
+      <w:r>
+        <w:rPr>
+          <w:b/>
+          <w:highlight w:val="green"/>
+        </w:rPr>
+        <w:t>}/</w:t>
+      </w:r>
+      <w:proofErr w:type="spellStart"/>
+      <w:proofErr w:type="gramStart"/>
+      <w:r>
+        <w:rPr>
+          <w:b/>
+          <w:highlight w:val="green"/>
+        </w:rPr>
+        <w:t>memory.limit</w:t>
+      </w:r>
+      <w:proofErr w:type="gramEnd"/>
+      <w:r>
+        <w:rPr>
+          <w:b/>
+          <w:highlight w:val="green"/>
+        </w:rPr>
+        <w:t>_in_bytes</w:t>
+      </w:r>
+      <w:proofErr w:type="spellEnd"/>
     </w:p>
     <w:p>
       <w:pPr>
@@ -495,14 +975,31 @@
         </w:pBdr>
         <w:rPr>
           <w:b/>
-        </w:rPr>
-      </w:pPr>
-      <w:r>
-        <w:rPr>
-          <w:b/>
-          <w:highlight w:val="yellow"/>
-        </w:rPr>
-        <w:t>CIS 5.7 : don't map privileged ports &lt;1025</w:t>
+          <w:highlight w:val="green"/>
+        </w:rPr>
+      </w:pPr>
+      <w:r>
+        <w:rPr>
+          <w:b/>
+          <w:highlight w:val="green"/>
+        </w:rPr>
+        <w:t xml:space="preserve">CIS </w:t>
+      </w:r>
+      <w:proofErr w:type="gramStart"/>
+      <w:r>
+        <w:rPr>
+          <w:b/>
+          <w:highlight w:val="green"/>
+        </w:rPr>
+        <w:t>5.7 :</w:t>
+      </w:r>
+      <w:proofErr w:type="gramEnd"/>
+      <w:r>
+        <w:rPr>
+          <w:b/>
+          <w:highlight w:val="green"/>
+        </w:rPr>
+        <w:t xml:space="preserve"> don't map privileged ports &lt;1025</w:t>
       </w:r>
     </w:p>
     <w:p>
@@ -512,19 +1009,40 @@
         </w:pBdr>
         <w:rPr>
           <w:b/>
-        </w:rPr>
-      </w:pPr>
-      <w:r>
-        <w:rPr>
-          <w:b/>
-        </w:rPr>
-        <w:t>"io.kubernetes.cri-o.PortMappings": "[]",</w:t>
-      </w:r>
-      <w:r>
-        <w:rPr>
-          <w:b/>
-        </w:rPr>
-        <w:t xml:space="preserve">  under annotations</w:t>
+          <w:highlight w:val="green"/>
+        </w:rPr>
+      </w:pPr>
+      <w:r>
+        <w:rPr>
+          <w:b/>
+          <w:highlight w:val="green"/>
+        </w:rPr>
+        <w:t>"</w:t>
+      </w:r>
+      <w:proofErr w:type="spellStart"/>
+      <w:r>
+        <w:rPr>
+          <w:b/>
+          <w:highlight w:val="green"/>
+        </w:rPr>
+        <w:t>io.kubernetes.cri-</w:t>
+      </w:r>
+      <w:proofErr w:type="gramStart"/>
+      <w:r>
+        <w:rPr>
+          <w:b/>
+          <w:highlight w:val="green"/>
+        </w:rPr>
+        <w:t>o.PortMappings</w:t>
+      </w:r>
+      <w:proofErr w:type="spellEnd"/>
+      <w:proofErr w:type="gramEnd"/>
+      <w:r>
+        <w:rPr>
+          <w:b/>
+          <w:highlight w:val="green"/>
+        </w:rPr>
+        <w:t>": "[]",  under annotations</w:t>
       </w:r>
     </w:p>
     <w:p>
@@ -534,6 +1052,7 @@
         </w:pBdr>
         <w:rPr>
           <w:b/>
+          <w:highlight w:val="green"/>
         </w:rPr>
       </w:pPr>
     </w:p>
@@ -544,27 +1063,31 @@
         </w:pBdr>
         <w:rPr>
           <w:b/>
-        </w:rPr>
-      </w:pPr>
-      <w:r>
-        <w:rPr>
-          <w:b/>
-          <w:highlight w:val="yellow"/>
-        </w:rPr>
-        <w:t>CIS 5.8</w:t>
-      </w:r>
-      <w:r>
-        <w:rPr>
-          <w:b/>
-          <w:highlight w:val="yellow"/>
-        </w:rPr>
-        <w:t xml:space="preserve"> : </w:t>
-      </w:r>
-      <w:r>
-        <w:rPr>
-          <w:b/>
-        </w:rPr>
-        <w:t>ports</w:t>
+          <w:highlight w:val="green"/>
+        </w:rPr>
+      </w:pPr>
+      <w:r>
+        <w:rPr>
+          <w:b/>
+          <w:highlight w:val="green"/>
+        </w:rPr>
+        <w:t xml:space="preserve">CIS </w:t>
+      </w:r>
+      <w:proofErr w:type="gramStart"/>
+      <w:r>
+        <w:rPr>
+          <w:b/>
+          <w:highlight w:val="green"/>
+        </w:rPr>
+        <w:t>5.8 :</w:t>
+      </w:r>
+      <w:proofErr w:type="gramEnd"/>
+      <w:r>
+        <w:rPr>
+          <w:b/>
+          <w:highlight w:val="green"/>
+        </w:rPr>
+        <w:t xml:space="preserve"> ports</w:t>
       </w:r>
     </w:p>
     <w:p>
@@ -579,14 +1102,34 @@
       <w:r>
         <w:rPr>
           <w:b/>
-        </w:rPr>
-        <w:t>"io.kubernetes.cri-o.PortMappings": "[]",</w:t>
-      </w:r>
-      <w:r>
-        <w:rPr>
-          <w:b/>
-        </w:rPr>
-        <w:t xml:space="preserve">  under annotations</w:t>
+          <w:highlight w:val="green"/>
+        </w:rPr>
+        <w:t>"</w:t>
+      </w:r>
+      <w:proofErr w:type="spellStart"/>
+      <w:r>
+        <w:rPr>
+          <w:b/>
+          <w:highlight w:val="green"/>
+        </w:rPr>
+        <w:t>io.kubernetes.cri-</w:t>
+      </w:r>
+      <w:proofErr w:type="gramStart"/>
+      <w:r>
+        <w:rPr>
+          <w:b/>
+          <w:highlight w:val="green"/>
+        </w:rPr>
+        <w:t>o.PortMappings</w:t>
+      </w:r>
+      <w:proofErr w:type="spellEnd"/>
+      <w:proofErr w:type="gramEnd"/>
+      <w:r>
+        <w:rPr>
+          <w:b/>
+          <w:highlight w:val="green"/>
+        </w:rPr>
+        <w:t>": "[]",  under annotations</w:t>
       </w:r>
     </w:p>
     <w:p>
@@ -606,20 +1149,15 @@
         </w:pBdr>
         <w:rPr>
           <w:b/>
-        </w:rPr>
-      </w:pPr>
-      <w:r>
-        <w:rPr>
-          <w:b/>
-          <w:highlight w:val="yellow"/>
-        </w:rPr>
-        <w:t>CIS 5.9:</w:t>
-      </w:r>
-      <w:r>
-        <w:rPr>
-          <w:b/>
-        </w:rPr>
-        <w:t xml:space="preserve"> network host</w:t>
+          <w:highlight w:val="green"/>
+        </w:rPr>
+      </w:pPr>
+      <w:r>
+        <w:rPr>
+          <w:b/>
+          <w:highlight w:val="green"/>
+        </w:rPr>
+        <w:t>CIS 5.9: network host</w:t>
       </w:r>
     </w:p>
     <w:p>
@@ -634,8 +1172,34 @@
       <w:r>
         <w:rPr>
           <w:b/>
-        </w:rPr>
-        <w:t>"io.kubernetes.cri-o.HostNetwork": "false",</w:t>
+          <w:highlight w:val="green"/>
+        </w:rPr>
+        <w:t>"</w:t>
+      </w:r>
+      <w:proofErr w:type="spellStart"/>
+      <w:r>
+        <w:rPr>
+          <w:b/>
+          <w:highlight w:val="green"/>
+        </w:rPr>
+        <w:t>io.kubernetes.cri-</w:t>
+      </w:r>
+      <w:proofErr w:type="gramStart"/>
+      <w:r>
+        <w:rPr>
+          <w:b/>
+          <w:highlight w:val="green"/>
+        </w:rPr>
+        <w:t>o.HostNetwork</w:t>
+      </w:r>
+      <w:proofErr w:type="spellEnd"/>
+      <w:proofErr w:type="gramEnd"/>
+      <w:r>
+        <w:rPr>
+          <w:b/>
+          <w:highlight w:val="green"/>
+        </w:rPr>
+        <w:t>": "false",</w:t>
       </w:r>
     </w:p>
     <w:p>
@@ -649,36 +1213,314 @@
       </w:pPr>
     </w:p>
     <w:p>
+      <w:pPr>
+        <w:rPr>
+          <w:highlight w:val="green"/>
+        </w:rPr>
+      </w:pPr>
+      <w:r>
+        <w:rPr>
+          <w:highlight w:val="green"/>
+        </w:rPr>
+        <w:t xml:space="preserve">CIS </w:t>
+      </w:r>
+      <w:proofErr w:type="gramStart"/>
+      <w:r>
+        <w:rPr>
+          <w:highlight w:val="green"/>
+        </w:rPr>
+        <w:t>5.12 :</w:t>
+      </w:r>
+      <w:proofErr w:type="gramEnd"/>
+      <w:r>
+        <w:rPr>
+          <w:highlight w:val="green"/>
+        </w:rPr>
+        <w:t xml:space="preserve"> </w:t>
+      </w:r>
+      <w:proofErr w:type="spellStart"/>
+      <w:r>
+        <w:rPr>
+          <w:highlight w:val="green"/>
+        </w:rPr>
+        <w:t>readonly</w:t>
+      </w:r>
+      <w:proofErr w:type="spellEnd"/>
+      <w:r>
+        <w:rPr>
+          <w:highlight w:val="green"/>
+        </w:rPr>
+        <w:t xml:space="preserve"> root</w:t>
+      </w:r>
+    </w:p>
+    <w:p>
+      <w:proofErr w:type="spellStart"/>
+      <w:r>
+        <w:rPr>
+          <w:highlight w:val="green"/>
+        </w:rPr>
+        <w:t>config</w:t>
+      </w:r>
+      <w:proofErr w:type="spellEnd"/>
+      <w:r>
+        <w:rPr>
+          <w:highlight w:val="green"/>
+        </w:rPr>
+        <w:t xml:space="preserve"> -</w:t>
+      </w:r>
+      <w:proofErr w:type="gramStart"/>
+      <w:r>
+        <w:rPr>
+          <w:highlight w:val="green"/>
+        </w:rPr>
+        <w:t>&gt;  "</w:t>
+      </w:r>
+      <w:proofErr w:type="gramEnd"/>
+      <w:r>
+        <w:rPr>
+          <w:highlight w:val="green"/>
+        </w:rPr>
+        <w:t>root": {“</w:t>
+      </w:r>
+      <w:proofErr w:type="spellStart"/>
+      <w:r>
+        <w:rPr>
+          <w:highlight w:val="green"/>
+        </w:rPr>
+        <w:t>readonly</w:t>
+      </w:r>
+      <w:proofErr w:type="spellEnd"/>
+      <w:r>
+        <w:rPr>
+          <w:highlight w:val="green"/>
+        </w:rPr>
+        <w:t>”}</w:t>
+      </w:r>
+    </w:p>
+    <w:p/>
+    <w:p/>
+    <w:p>
       <w:r>
         <w:rPr>
           <w:highlight w:val="yellow"/>
         </w:rPr>
-        <w:t>CIS 5.12 : readonly root</w:t>
-      </w:r>
-    </w:p>
-    <w:p>
-      <w:r>
-        <w:t>config</w:t>
-      </w:r>
-      <w:r>
-        <w:t xml:space="preserve"> -&gt;</w:t>
-      </w:r>
-      <w:r>
-        <w:t xml:space="preserve">  "</w:t>
-      </w:r>
-      <w:r>
-        <w:t>root</w:t>
-      </w:r>
-      <w:r>
-        <w:t xml:space="preserve">": </w:t>
-      </w:r>
-      <w:r>
-        <w:t>{“readonly</w:t>
-      </w:r>
-      <w:bookmarkStart w:id="0" w:name="_GoBack"/>
-      <w:bookmarkEnd w:id="0"/>
-      <w:r>
-        <w:t>”}</w:t>
+        <w:t xml:space="preserve">CIS </w:t>
+      </w:r>
+      <w:proofErr w:type="gramStart"/>
+      <w:r>
+        <w:rPr>
+          <w:highlight w:val="yellow"/>
+        </w:rPr>
+        <w:t>5.17</w:t>
+      </w:r>
+      <w:r>
+        <w:rPr>
+          <w:highlight w:val="yellow"/>
+        </w:rPr>
+        <w:t xml:space="preserve"> :</w:t>
+      </w:r>
+      <w:proofErr w:type="gramEnd"/>
+      <w:r>
+        <w:rPr>
+          <w:highlight w:val="yellow"/>
+        </w:rPr>
+        <w:t xml:space="preserve"> </w:t>
+      </w:r>
+      <w:r>
+        <w:t>devices</w:t>
+      </w:r>
+    </w:p>
+    <w:p>
+      <w:proofErr w:type="gramStart"/>
+      <w:r>
+        <w:t>config.json</w:t>
+      </w:r>
+      <w:proofErr w:type="gramEnd"/>
+      <w:r>
+        <w:t xml:space="preserve"> -&gt; [“</w:t>
+      </w:r>
+      <w:proofErr w:type="spellStart"/>
+      <w:r>
+        <w:t>linux</w:t>
+      </w:r>
+      <w:proofErr w:type="spellEnd"/>
+      <w:r>
+        <w:t>”]</w:t>
+      </w:r>
+      <w:r>
+        <w:t xml:space="preserve"> </w:t>
+      </w:r>
+      <w:r>
+        <w:t>[“resources”]</w:t>
+      </w:r>
+      <w:r>
+        <w:t xml:space="preserve"> </w:t>
+      </w:r>
+      <w:r>
+        <w:t>[“devices”]</w:t>
+      </w:r>
+    </w:p>
+    <w:p/>
+    <w:p/>
+    <w:p>
+      <w:r>
+        <w:rPr>
+          <w:highlight w:val="yellow"/>
+        </w:rPr>
+        <w:t xml:space="preserve">CIS </w:t>
+      </w:r>
+      <w:proofErr w:type="gramStart"/>
+      <w:r>
+        <w:rPr>
+          <w:highlight w:val="yellow"/>
+        </w:rPr>
+        <w:t>5.</w:t>
+      </w:r>
+      <w:r>
+        <w:rPr>
+          <w:highlight w:val="yellow"/>
+        </w:rPr>
+        <w:t>21</w:t>
+      </w:r>
+      <w:r>
+        <w:rPr>
+          <w:highlight w:val="yellow"/>
+        </w:rPr>
+        <w:t xml:space="preserve"> :</w:t>
+      </w:r>
+      <w:proofErr w:type="gramEnd"/>
+      <w:r>
+        <w:rPr>
+          <w:highlight w:val="yellow"/>
+        </w:rPr>
+        <w:t xml:space="preserve"> </w:t>
+      </w:r>
+      <w:proofErr w:type="spellStart"/>
+      <w:r>
+        <w:t>seccomp</w:t>
+      </w:r>
+      <w:proofErr w:type="spellEnd"/>
+    </w:p>
+    <w:p>
+      <w:pPr>
+        <w:pBdr>
+          <w:bottom w:val="single" w:sz="6" w:space="1" w:color="auto"/>
+        </w:pBdr>
+        <w:rPr>
+          <w:b/>
+        </w:rPr>
+      </w:pPr>
+      <w:r>
+        <w:rPr>
+          <w:b/>
+        </w:rPr>
+        <w:t>"</w:t>
+      </w:r>
+      <w:proofErr w:type="spellStart"/>
+      <w:r>
+        <w:rPr>
+          <w:b/>
+        </w:rPr>
+        <w:t>io.kubernetes.cri-</w:t>
+      </w:r>
+      <w:proofErr w:type="gramStart"/>
+      <w:r>
+        <w:rPr>
+          <w:b/>
+        </w:rPr>
+        <w:t>o.SeccompProfilePath</w:t>
+      </w:r>
+      <w:proofErr w:type="spellEnd"/>
+      <w:proofErr w:type="gramEnd"/>
+      <w:r>
+        <w:rPr>
+          <w:b/>
+        </w:rPr>
+        <w:t>": "",</w:t>
+      </w:r>
+    </w:p>
+    <w:p>
+      <w:pPr>
+        <w:rPr>
+          <w:rFonts w:eastAsia="Times New Roman"/>
+        </w:rPr>
+      </w:pPr>
+      <w:r>
+        <w:rPr>
+          <w:rFonts w:eastAsia="Times New Roman"/>
+          <w:highlight w:val="yellow"/>
+        </w:rPr>
+        <w:lastRenderedPageBreak/>
+        <w:t>5.24</w:t>
+      </w:r>
+      <w:r>
+        <w:rPr>
+          <w:rFonts w:eastAsia="Times New Roman"/>
+        </w:rPr>
+        <w:t xml:space="preserve"> Confirm </w:t>
+      </w:r>
+      <w:proofErr w:type="spellStart"/>
+      <w:r>
+        <w:rPr>
+          <w:rFonts w:eastAsia="Times New Roman"/>
+        </w:rPr>
+        <w:t>cgroup</w:t>
+      </w:r>
+      <w:proofErr w:type="spellEnd"/>
+      <w:r>
+        <w:rPr>
+          <w:rFonts w:eastAsia="Times New Roman"/>
+        </w:rPr>
+        <w:t xml:space="preserve"> usage (Scored)</w:t>
+      </w:r>
+    </w:p>
+    <w:p>
+      <w:pPr>
+        <w:rPr>
+          <w:rFonts w:eastAsia="Times New Roman"/>
+        </w:rPr>
+      </w:pPr>
+      <w:r>
+        <w:rPr>
+          <w:rFonts w:eastAsia="Times New Roman"/>
+        </w:rPr>
+        <w:t>"</w:t>
+      </w:r>
+      <w:proofErr w:type="spellStart"/>
+      <w:r>
+        <w:rPr>
+          <w:rFonts w:eastAsia="Times New Roman"/>
+        </w:rPr>
+        <w:t>cgroupsPath</w:t>
+      </w:r>
+      <w:proofErr w:type="spellEnd"/>
+      <w:r>
+        <w:rPr>
+          <w:rFonts w:eastAsia="Times New Roman"/>
+        </w:rPr>
+        <w:t>" under “</w:t>
+      </w:r>
+      <w:proofErr w:type="spellStart"/>
+      <w:proofErr w:type="gramStart"/>
+      <w:r>
+        <w:rPr>
+          <w:rFonts w:eastAsia="Times New Roman"/>
+        </w:rPr>
+        <w:t>linux</w:t>
+      </w:r>
+      <w:proofErr w:type="spellEnd"/>
+      <w:r>
+        <w:rPr>
+          <w:rFonts w:eastAsia="Times New Roman"/>
+        </w:rPr>
+        <w:t>”  in</w:t>
+      </w:r>
+      <w:proofErr w:type="gramEnd"/>
+      <w:r>
+        <w:rPr>
+          <w:rFonts w:eastAsia="Times New Roman"/>
+        </w:rPr>
+        <w:t xml:space="preserve"> config.json</w:t>
       </w:r>
     </w:p>
     <w:p>
@@ -752,7 +1594,6 @@
     <w:p/>
     <w:p>
       <w:r>
-        <w:lastRenderedPageBreak/>
         <w:t>Docker containers are stored under</w:t>
       </w:r>
     </w:p>
@@ -767,16 +1608,62 @@
         </w:rPr>
         <w:t>/</w:t>
       </w:r>
+      <w:proofErr w:type="spellStart"/>
       <w:r>
         <w:rPr>
           <w:rFonts w:asciiTheme="minorHAnsi" w:hAnsiTheme="minorHAnsi" w:cstheme="minorBidi"/>
         </w:rPr>
-        <w:t>var/lib/docker/containers/{id}</w:t>
-      </w:r>
-    </w:p>
-    <w:p>
-      <w:r>
-        <w:t>Under that : logs, config.json and exc. We can use config.json to get instance information like name, args and so on.</w:t>
+        <w:t>var</w:t>
+      </w:r>
+      <w:proofErr w:type="spellEnd"/>
+      <w:r>
+        <w:rPr>
+          <w:rFonts w:asciiTheme="minorHAnsi" w:hAnsiTheme="minorHAnsi" w:cstheme="minorBidi"/>
+        </w:rPr>
+        <w:t>/lib/</w:t>
+      </w:r>
+      <w:proofErr w:type="spellStart"/>
+      <w:r>
+        <w:rPr>
+          <w:rFonts w:asciiTheme="minorHAnsi" w:hAnsiTheme="minorHAnsi" w:cstheme="minorBidi"/>
+        </w:rPr>
+        <w:t>docker</w:t>
+      </w:r>
+      <w:proofErr w:type="spellEnd"/>
+      <w:r>
+        <w:rPr>
+          <w:rFonts w:asciiTheme="minorHAnsi" w:hAnsiTheme="minorHAnsi" w:cstheme="minorBidi"/>
+        </w:rPr>
+        <w:t>/containers/{id}</w:t>
+      </w:r>
+    </w:p>
+    <w:p>
+      <w:r>
+        <w:t xml:space="preserve">Under </w:t>
+      </w:r>
+      <w:proofErr w:type="gramStart"/>
+      <w:r>
+        <w:t>that :</w:t>
+      </w:r>
+      <w:proofErr w:type="gramEnd"/>
+      <w:r>
+        <w:t xml:space="preserve"> logs, config.json and exc. We can use </w:t>
+      </w:r>
+      <w:proofErr w:type="gramStart"/>
+      <w:r>
+        <w:t>config.json</w:t>
+      </w:r>
+      <w:proofErr w:type="gramEnd"/>
+      <w:r>
+        <w:t xml:space="preserve"> to get instance information like name, </w:t>
+      </w:r>
+      <w:proofErr w:type="spellStart"/>
+      <w:r>
+        <w:t>args</w:t>
+      </w:r>
+      <w:proofErr w:type="spellEnd"/>
+      <w:r>
+        <w:t xml:space="preserve"> and so on.</w:t>
       </w:r>
     </w:p>
     <w:p/>
@@ -792,7 +1679,55 @@
           <w:b/>
           <w:color w:val="FF0000"/>
         </w:rPr>
-        <w:t>run/containerd/io.containerd.runtime.v1.linux/moby/&lt;containerid&gt;</w:t>
+        <w:t>run/</w:t>
+      </w:r>
+      <w:proofErr w:type="spellStart"/>
+      <w:r>
+        <w:rPr>
+          <w:b/>
+          <w:color w:val="FF0000"/>
+        </w:rPr>
+        <w:t>containerd</w:t>
+      </w:r>
+      <w:proofErr w:type="spellEnd"/>
+      <w:r>
+        <w:rPr>
+          <w:b/>
+          <w:color w:val="FF0000"/>
+        </w:rPr>
+        <w:t>/io.containerd.runtime.v1.linux/</w:t>
+      </w:r>
+      <w:proofErr w:type="spellStart"/>
+      <w:r>
+        <w:rPr>
+          <w:b/>
+          <w:color w:val="FF0000"/>
+        </w:rPr>
+        <w:t>moby</w:t>
+      </w:r>
+      <w:proofErr w:type="spellEnd"/>
+      <w:r>
+        <w:rPr>
+          <w:b/>
+          <w:color w:val="FF0000"/>
+        </w:rPr>
+        <w:t>/&lt;</w:t>
+      </w:r>
+      <w:proofErr w:type="spellStart"/>
+      <w:r>
+        <w:rPr>
+          <w:b/>
+          <w:color w:val="FF0000"/>
+        </w:rPr>
+        <w:t>containerid</w:t>
+      </w:r>
+      <w:proofErr w:type="spellEnd"/>
+      <w:r>
+        <w:rPr>
+          <w:b/>
+          <w:color w:val="FF0000"/>
+        </w:rPr>
+        <w:t>&gt;</w:t>
       </w:r>
     </w:p>
     <w:p>
@@ -807,21 +1742,65 @@
           <w:color w:val="FF0000"/>
         </w:rPr>
       </w:pPr>
-      <w:r>
-        <w:rPr>
-          <w:b/>
-          <w:color w:val="FF0000"/>
-        </w:rPr>
-        <w:t>Pid , config.json, rootfs</w:t>
+      <w:proofErr w:type="spellStart"/>
+      <w:proofErr w:type="gramStart"/>
+      <w:r>
+        <w:rPr>
+          <w:b/>
+          <w:color w:val="FF0000"/>
+        </w:rPr>
+        <w:t>Pid</w:t>
+      </w:r>
+      <w:proofErr w:type="spellEnd"/>
+      <w:r>
+        <w:rPr>
+          <w:b/>
+          <w:color w:val="FF0000"/>
+        </w:rPr>
+        <w:t xml:space="preserve"> ,</w:t>
+      </w:r>
+      <w:proofErr w:type="gramEnd"/>
+      <w:r>
+        <w:rPr>
+          <w:b/>
+          <w:color w:val="FF0000"/>
+        </w:rPr>
+        <w:t xml:space="preserve"> config.json, rootfs</w:t>
       </w:r>
     </w:p>
     <w:p/>
     <w:p>
-      <w:r>
-        <w:t>docker inspect -f '{{.State.Pid}}'</w:t>
-      </w:r>
-      <w:r>
-        <w:t xml:space="preserve"> &lt;containerid&gt; gives you process id</w:t>
+      <w:proofErr w:type="spellStart"/>
+      <w:r>
+        <w:t>docker</w:t>
+      </w:r>
+      <w:proofErr w:type="spellEnd"/>
+      <w:r>
+        <w:t xml:space="preserve"> inspect -f '{</w:t>
+      </w:r>
+      <w:proofErr w:type="gramStart"/>
+      <w:r>
+        <w:t>{.</w:t>
+      </w:r>
+      <w:proofErr w:type="spellStart"/>
+      <w:r>
+        <w:t>State.Pid</w:t>
+      </w:r>
+      <w:proofErr w:type="spellEnd"/>
+      <w:proofErr w:type="gramEnd"/>
+      <w:r>
+        <w:t>}}'</w:t>
+      </w:r>
+      <w:r>
+        <w:t xml:space="preserve"> &lt;</w:t>
+      </w:r>
+      <w:proofErr w:type="spellStart"/>
+      <w:r>
+        <w:t>containerid</w:t>
+      </w:r>
+      <w:proofErr w:type="spellEnd"/>
+      <w:r>
+        <w:t>&gt; gives you process id</w:t>
       </w:r>
     </w:p>
     <w:p/>
@@ -832,11 +1811,21 @@
           <w:color w:val="FF0000"/>
         </w:rPr>
       </w:pPr>
-      <w:r>
-        <w:rPr>
-          <w:color w:val="FF0000"/>
-        </w:rPr>
-        <w:t>state.json -</w:t>
+      <w:proofErr w:type="spellStart"/>
+      <w:proofErr w:type="gramStart"/>
+      <w:r>
+        <w:rPr>
+          <w:color w:val="FF0000"/>
+        </w:rPr>
+        <w:t>state.json</w:t>
+      </w:r>
+      <w:proofErr w:type="spellEnd"/>
+      <w:proofErr w:type="gramEnd"/>
+      <w:r>
+        <w:rPr>
+          <w:color w:val="FF0000"/>
+        </w:rPr>
+        <w:t xml:space="preserve"> -</w:t>
       </w:r>
       <w:r>
         <w:rPr>
@@ -855,30 +1844,110 @@
           <w:b/>
           <w:color w:val="FF0000"/>
         </w:rPr>
-        <w:t>/run/docker/runtime-runc/moby/{contid}</w:t>
-      </w:r>
-    </w:p>
-    <w:p>
-      <w:pPr>
-        <w:rPr>
-          <w:b/>
-          <w:color w:val="FF0000"/>
-        </w:rPr>
-      </w:pPr>
-    </w:p>
-    <w:p>
-      <w:pPr>
-        <w:rPr>
-          <w:b/>
-          <w:color w:val="FF0000"/>
-        </w:rPr>
-      </w:pPr>
-      <w:r>
-        <w:rPr>
-          <w:b/>
-          <w:color w:val="FF0000"/>
-        </w:rPr>
-        <w:t xml:space="preserve">host config: </w:t>
+        <w:t>/run/</w:t>
+      </w:r>
+      <w:proofErr w:type="spellStart"/>
+      <w:r>
+        <w:rPr>
+          <w:b/>
+          <w:color w:val="FF0000"/>
+        </w:rPr>
+        <w:t>docker</w:t>
+      </w:r>
+      <w:proofErr w:type="spellEnd"/>
+      <w:r>
+        <w:rPr>
+          <w:b/>
+          <w:color w:val="FF0000"/>
+        </w:rPr>
+        <w:t>/runtime-</w:t>
+      </w:r>
+      <w:proofErr w:type="spellStart"/>
+      <w:r>
+        <w:rPr>
+          <w:b/>
+          <w:color w:val="FF0000"/>
+        </w:rPr>
+        <w:t>runc</w:t>
+      </w:r>
+      <w:proofErr w:type="spellEnd"/>
+      <w:r>
+        <w:rPr>
+          <w:b/>
+          <w:color w:val="FF0000"/>
+        </w:rPr>
+        <w:t>/</w:t>
+      </w:r>
+      <w:proofErr w:type="spellStart"/>
+      <w:r>
+        <w:rPr>
+          <w:b/>
+          <w:color w:val="FF0000"/>
+        </w:rPr>
+        <w:t>moby</w:t>
+      </w:r>
+      <w:proofErr w:type="spellEnd"/>
+      <w:r>
+        <w:rPr>
+          <w:b/>
+          <w:color w:val="FF0000"/>
+        </w:rPr>
+        <w:t>/{</w:t>
+      </w:r>
+      <w:proofErr w:type="spellStart"/>
+      <w:r>
+        <w:rPr>
+          <w:b/>
+          <w:color w:val="FF0000"/>
+        </w:rPr>
+        <w:t>contid</w:t>
+      </w:r>
+      <w:proofErr w:type="spellEnd"/>
+      <w:r>
+        <w:rPr>
+          <w:b/>
+          <w:color w:val="FF0000"/>
+        </w:rPr>
+        <w:t>}</w:t>
+      </w:r>
+    </w:p>
+    <w:p>
+      <w:pPr>
+        <w:rPr>
+          <w:b/>
+          <w:color w:val="FF0000"/>
+        </w:rPr>
+      </w:pPr>
+    </w:p>
+    <w:p>
+      <w:pPr>
+        <w:rPr>
+          <w:b/>
+          <w:color w:val="FF0000"/>
+        </w:rPr>
+      </w:pPr>
+      <w:r>
+        <w:rPr>
+          <w:b/>
+          <w:color w:val="FF0000"/>
+        </w:rPr>
+        <w:t xml:space="preserve">host </w:t>
+      </w:r>
+      <w:proofErr w:type="spellStart"/>
+      <w:r>
+        <w:rPr>
+          <w:b/>
+          <w:color w:val="FF0000"/>
+        </w:rPr>
+        <w:t>config</w:t>
+      </w:r>
+      <w:proofErr w:type="spellEnd"/>
+      <w:r>
+        <w:rPr>
+          <w:b/>
+          <w:color w:val="FF0000"/>
+        </w:rPr>
+        <w:t xml:space="preserve">: </w:t>
       </w:r>
       <w:r>
         <w:rPr>
@@ -899,174 +1968,727 @@
         </w:numPr>
       </w:pPr>
       <w:r>
-        <w:t xml:space="preserve">CIS 5.5 do not mount : </w:t>
+        <w:t xml:space="preserve">CIS 5.5 do not </w:t>
+      </w:r>
+      <w:proofErr w:type="gramStart"/>
+      <w:r>
+        <w:t>mount :</w:t>
+      </w:r>
+      <w:proofErr w:type="gramEnd"/>
+      <w:r>
+        <w:t xml:space="preserve"> </w:t>
       </w:r>
       <w:r>
         <w:t>/proc/</w:t>
       </w:r>
       <w:r>
-        <w:t>{procid}/mounts</w:t>
+        <w:t>{</w:t>
+      </w:r>
+      <w:proofErr w:type="spellStart"/>
+      <w:r>
+        <w:t>procid</w:t>
+      </w:r>
+      <w:proofErr w:type="spellEnd"/>
+      <w:r>
+        <w:t>}/mounts</w:t>
       </w:r>
     </w:p>
     <w:p/>
     <w:p>
+      <w:pPr>
+        <w:rPr>
+          <w:highlight w:val="green"/>
+        </w:rPr>
+      </w:pPr>
+      <w:r>
+        <w:rPr>
+          <w:highlight w:val="green"/>
+        </w:rPr>
+        <w:t>CIS 5.11</w:t>
+      </w:r>
+      <w:r>
+        <w:rPr>
+          <w:highlight w:val="green"/>
+        </w:rPr>
+        <w:t>:</w:t>
+      </w:r>
+      <w:r>
+        <w:rPr>
+          <w:highlight w:val="green"/>
+        </w:rPr>
+        <w:t xml:space="preserve"> </w:t>
+      </w:r>
+      <w:proofErr w:type="spellStart"/>
+      <w:r>
+        <w:rPr>
+          <w:highlight w:val="green"/>
+        </w:rPr>
+        <w:t>cpu</w:t>
+      </w:r>
+      <w:proofErr w:type="spellEnd"/>
+      <w:r>
+        <w:rPr>
+          <w:highlight w:val="green"/>
+        </w:rPr>
+        <w:t xml:space="preserve"> share</w:t>
+      </w:r>
+    </w:p>
+    <w:p>
+      <w:pPr>
+        <w:rPr>
+          <w:highlight w:val="green"/>
+        </w:rPr>
+      </w:pPr>
+      <w:r>
+        <w:rPr>
+          <w:highlight w:val="green"/>
+        </w:rPr>
+        <w:t>/sys/fs/</w:t>
+      </w:r>
+      <w:proofErr w:type="spellStart"/>
+      <w:r>
+        <w:rPr>
+          <w:highlight w:val="green"/>
+        </w:rPr>
+        <w:t>cgroup</w:t>
+      </w:r>
+      <w:proofErr w:type="spellEnd"/>
+      <w:r>
+        <w:rPr>
+          <w:highlight w:val="green"/>
+        </w:rPr>
+        <w:t>/</w:t>
+      </w:r>
+      <w:proofErr w:type="spellStart"/>
+      <w:r>
+        <w:rPr>
+          <w:highlight w:val="green"/>
+        </w:rPr>
+        <w:t>cpu</w:t>
+      </w:r>
+      <w:proofErr w:type="spellEnd"/>
+      <w:r>
+        <w:rPr>
+          <w:highlight w:val="green"/>
+        </w:rPr>
+        <w:t>/</w:t>
+      </w:r>
+      <w:proofErr w:type="spellStart"/>
+      <w:r>
+        <w:rPr>
+          <w:highlight w:val="green"/>
+        </w:rPr>
+        <w:t>docker</w:t>
+      </w:r>
+      <w:proofErr w:type="spellEnd"/>
+      <w:r>
+        <w:rPr>
+          <w:highlight w:val="green"/>
+        </w:rPr>
+        <w:t>/{</w:t>
+      </w:r>
+      <w:proofErr w:type="spellStart"/>
+      <w:r>
+        <w:rPr>
+          <w:highlight w:val="green"/>
+        </w:rPr>
+        <w:t>contid</w:t>
+      </w:r>
+      <w:proofErr w:type="spellEnd"/>
+      <w:r>
+        <w:rPr>
+          <w:highlight w:val="green"/>
+        </w:rPr>
+        <w:t>}/</w:t>
+      </w:r>
+      <w:proofErr w:type="spellStart"/>
+      <w:proofErr w:type="gramStart"/>
+      <w:r>
+        <w:rPr>
+          <w:highlight w:val="green"/>
+        </w:rPr>
+        <w:t>cpu.shares</w:t>
+      </w:r>
+      <w:proofErr w:type="spellEnd"/>
+      <w:proofErr w:type="gramEnd"/>
+    </w:p>
+    <w:p>
+      <w:pPr>
+        <w:rPr>
+          <w:highlight w:val="green"/>
+        </w:rPr>
+      </w:pPr>
+      <w:r>
+        <w:rPr>
+          <w:highlight w:val="green"/>
+        </w:rPr>
+        <w:t>CIS 5.4: privilege</w:t>
+      </w:r>
+    </w:p>
+    <w:p>
+      <w:pPr>
+        <w:rPr>
+          <w:highlight w:val="green"/>
+        </w:rPr>
+      </w:pPr>
+      <w:proofErr w:type="spellStart"/>
+      <w:proofErr w:type="gramStart"/>
+      <w:r>
+        <w:rPr>
+          <w:highlight w:val="green"/>
+        </w:rPr>
+        <w:t>Hostconfig</w:t>
+      </w:r>
+      <w:proofErr w:type="spellEnd"/>
+      <w:r>
+        <w:rPr>
+          <w:highlight w:val="green"/>
+        </w:rPr>
+        <w:t xml:space="preserve"> :Privileged</w:t>
+      </w:r>
+      <w:proofErr w:type="gramEnd"/>
+    </w:p>
+    <w:p>
+      <w:pPr>
+        <w:rPr>
+          <w:highlight w:val="green"/>
+        </w:rPr>
+      </w:pPr>
+      <w:r>
+        <w:rPr>
+          <w:highlight w:val="green"/>
+        </w:rPr>
+        <w:t>CIS 5.10: memory limit</w:t>
+      </w:r>
+    </w:p>
+    <w:p>
+      <w:pPr>
+        <w:rPr>
+          <w:highlight w:val="green"/>
+        </w:rPr>
+      </w:pPr>
+      <w:r>
+        <w:rPr>
+          <w:highlight w:val="green"/>
+        </w:rPr>
+        <w:t>/sys/fs/</w:t>
+      </w:r>
+      <w:proofErr w:type="spellStart"/>
+      <w:r>
+        <w:rPr>
+          <w:highlight w:val="green"/>
+        </w:rPr>
+        <w:t>cgroup</w:t>
+      </w:r>
+      <w:proofErr w:type="spellEnd"/>
+      <w:r>
+        <w:rPr>
+          <w:highlight w:val="green"/>
+        </w:rPr>
+        <w:t>/memory/</w:t>
+      </w:r>
+      <w:proofErr w:type="spellStart"/>
+      <w:r>
+        <w:rPr>
+          <w:highlight w:val="green"/>
+        </w:rPr>
+        <w:t>docker</w:t>
+      </w:r>
+      <w:proofErr w:type="spellEnd"/>
+      <w:r>
+        <w:rPr>
+          <w:highlight w:val="green"/>
+        </w:rPr>
+        <w:t>/{</w:t>
+      </w:r>
+      <w:proofErr w:type="spellStart"/>
+      <w:r>
+        <w:rPr>
+          <w:highlight w:val="green"/>
+        </w:rPr>
+        <w:t>contid</w:t>
+      </w:r>
+      <w:proofErr w:type="spellEnd"/>
+      <w:r>
+        <w:rPr>
+          <w:highlight w:val="green"/>
+        </w:rPr>
+        <w:t>}/</w:t>
+      </w:r>
+      <w:proofErr w:type="spellStart"/>
+      <w:proofErr w:type="gramStart"/>
+      <w:r>
+        <w:rPr>
+          <w:highlight w:val="green"/>
+        </w:rPr>
+        <w:t>memory.limit</w:t>
+      </w:r>
+      <w:proofErr w:type="gramEnd"/>
+      <w:r>
+        <w:rPr>
+          <w:highlight w:val="green"/>
+        </w:rPr>
+        <w:t>_in_bytes</w:t>
+      </w:r>
+      <w:proofErr w:type="spellEnd"/>
+    </w:p>
+    <w:p>
+      <w:pPr>
+        <w:rPr>
+          <w:highlight w:val="green"/>
+        </w:rPr>
+      </w:pPr>
+    </w:p>
+    <w:p>
+      <w:pPr>
+        <w:rPr>
+          <w:highlight w:val="green"/>
+        </w:rPr>
+      </w:pPr>
+      <w:r>
+        <w:rPr>
+          <w:highlight w:val="green"/>
+        </w:rPr>
+        <w:t xml:space="preserve">CIS 5.7: </w:t>
+      </w:r>
+      <w:r>
+        <w:rPr>
+          <w:highlight w:val="green"/>
+        </w:rPr>
+        <w:t>Don't map ports that are privileged &lt;1025</w:t>
+      </w:r>
+    </w:p>
+    <w:p>
+      <w:pPr>
+        <w:rPr>
+          <w:highlight w:val="green"/>
+        </w:rPr>
+      </w:pPr>
+      <w:r>
+        <w:rPr>
+          <w:highlight w:val="green"/>
+        </w:rPr>
+        <w:t>/</w:t>
+      </w:r>
+      <w:proofErr w:type="spellStart"/>
+      <w:r>
+        <w:rPr>
+          <w:highlight w:val="green"/>
+        </w:rPr>
+        <w:t>var</w:t>
+      </w:r>
+      <w:proofErr w:type="spellEnd"/>
+      <w:r>
+        <w:rPr>
+          <w:highlight w:val="green"/>
+        </w:rPr>
+        <w:t>/lib/</w:t>
+      </w:r>
+      <w:proofErr w:type="spellStart"/>
+      <w:r>
+        <w:rPr>
+          <w:highlight w:val="green"/>
+        </w:rPr>
+        <w:t>docker</w:t>
+      </w:r>
+      <w:proofErr w:type="spellEnd"/>
+      <w:r>
+        <w:rPr>
+          <w:highlight w:val="green"/>
+        </w:rPr>
+        <w:t>/containers</w:t>
+      </w:r>
+      <w:r>
+        <w:rPr>
+          <w:highlight w:val="green"/>
+        </w:rPr>
+        <w:t>/{</w:t>
+      </w:r>
+      <w:proofErr w:type="spellStart"/>
+      <w:r>
+        <w:rPr>
+          <w:highlight w:val="green"/>
+        </w:rPr>
+        <w:t>contid</w:t>
+      </w:r>
+      <w:proofErr w:type="spellEnd"/>
+      <w:r>
+        <w:rPr>
+          <w:highlight w:val="green"/>
+        </w:rPr>
+        <w:t>}/</w:t>
+      </w:r>
+      <w:proofErr w:type="spellStart"/>
+      <w:proofErr w:type="gramStart"/>
+      <w:r>
+        <w:rPr>
+          <w:highlight w:val="green"/>
+        </w:rPr>
+        <w:t>hostconfig.json</w:t>
+      </w:r>
+      <w:proofErr w:type="spellEnd"/>
+      <w:proofErr w:type="gramEnd"/>
+    </w:p>
+    <w:p>
+      <w:pPr>
+        <w:rPr>
+          <w:highlight w:val="green"/>
+        </w:rPr>
+      </w:pPr>
+      <w:r>
+        <w:rPr>
+          <w:highlight w:val="green"/>
+        </w:rPr>
+        <w:t>“</w:t>
+      </w:r>
+      <w:proofErr w:type="spellStart"/>
+      <w:r>
+        <w:rPr>
+          <w:highlight w:val="green"/>
+        </w:rPr>
+        <w:t>PortBindings</w:t>
+      </w:r>
+      <w:proofErr w:type="spellEnd"/>
+      <w:r>
+        <w:rPr>
+          <w:highlight w:val="green"/>
+        </w:rPr>
+        <w:t>”</w:t>
+      </w:r>
+    </w:p>
+    <w:p>
+      <w:pPr>
+        <w:rPr>
+          <w:highlight w:val="green"/>
+        </w:rPr>
+      </w:pPr>
+    </w:p>
+    <w:p>
+      <w:pPr>
+        <w:rPr>
+          <w:highlight w:val="green"/>
+        </w:rPr>
+      </w:pPr>
+      <w:r>
+        <w:rPr>
+          <w:highlight w:val="green"/>
+        </w:rPr>
+        <w:t>CIS 5.8: check ports</w:t>
+      </w:r>
+    </w:p>
+    <w:p>
+      <w:pPr>
+        <w:rPr>
+          <w:highlight w:val="green"/>
+        </w:rPr>
+      </w:pPr>
+      <w:r>
+        <w:rPr>
+          <w:highlight w:val="green"/>
+        </w:rPr>
+        <w:t>Same with above</w:t>
+      </w:r>
+    </w:p>
+    <w:p>
+      <w:pPr>
+        <w:rPr>
+          <w:highlight w:val="green"/>
+        </w:rPr>
+      </w:pPr>
+    </w:p>
+    <w:p>
+      <w:pPr>
+        <w:rPr>
+          <w:highlight w:val="green"/>
+        </w:rPr>
+      </w:pPr>
+      <w:r>
+        <w:rPr>
+          <w:highlight w:val="green"/>
+        </w:rPr>
+        <w:t>CIS 5.9: host network</w:t>
+      </w:r>
+    </w:p>
+    <w:p>
+      <w:pPr>
+        <w:rPr>
+          <w:highlight w:val="green"/>
+        </w:rPr>
+      </w:pPr>
+      <w:proofErr w:type="spellStart"/>
+      <w:r>
+        <w:rPr>
+          <w:highlight w:val="green"/>
+        </w:rPr>
+        <w:t>Hostconfig</w:t>
+      </w:r>
+      <w:proofErr w:type="spellEnd"/>
+      <w:r>
+        <w:rPr>
+          <w:highlight w:val="green"/>
+        </w:rPr>
+        <w:t xml:space="preserve"> </w:t>
+      </w:r>
+      <w:r>
+        <w:rPr>
+          <w:highlight w:val="green"/>
+        </w:rPr>
+        <w:sym w:font="Wingdings" w:char="F0E0"/>
+      </w:r>
+      <w:r>
+        <w:rPr>
+          <w:highlight w:val="green"/>
+        </w:rPr>
+        <w:t xml:space="preserve"> "</w:t>
+      </w:r>
+      <w:proofErr w:type="spellStart"/>
+      <w:r>
+        <w:rPr>
+          <w:highlight w:val="green"/>
+        </w:rPr>
+        <w:t>NetworkMode</w:t>
+      </w:r>
+      <w:proofErr w:type="spellEnd"/>
+      <w:r>
+        <w:rPr>
+          <w:highlight w:val="green"/>
+        </w:rPr>
+        <w:t>": "default",</w:t>
+      </w:r>
+    </w:p>
+    <w:p>
+      <w:pPr>
+        <w:rPr>
+          <w:highlight w:val="green"/>
+        </w:rPr>
+      </w:pPr>
+    </w:p>
+    <w:p>
+      <w:pPr>
+        <w:rPr>
+          <w:highlight w:val="green"/>
+        </w:rPr>
+      </w:pPr>
+      <w:r>
+        <w:rPr>
+          <w:highlight w:val="green"/>
+        </w:rPr>
+        <w:t xml:space="preserve">CIS </w:t>
+      </w:r>
+      <w:proofErr w:type="gramStart"/>
+      <w:r>
+        <w:rPr>
+          <w:highlight w:val="green"/>
+        </w:rPr>
+        <w:t>5.12 :</w:t>
+      </w:r>
+      <w:proofErr w:type="gramEnd"/>
+      <w:r>
+        <w:rPr>
+          <w:highlight w:val="green"/>
+        </w:rPr>
+        <w:t xml:space="preserve"> </w:t>
+      </w:r>
+      <w:proofErr w:type="spellStart"/>
+      <w:r>
+        <w:rPr>
+          <w:highlight w:val="green"/>
+        </w:rPr>
+        <w:t>readonly</w:t>
+      </w:r>
+      <w:proofErr w:type="spellEnd"/>
+      <w:r>
+        <w:rPr>
+          <w:highlight w:val="green"/>
+        </w:rPr>
+        <w:t xml:space="preserve"> root</w:t>
+      </w:r>
+    </w:p>
+    <w:p>
+      <w:proofErr w:type="spellStart"/>
+      <w:r>
+        <w:rPr>
+          <w:highlight w:val="green"/>
+        </w:rPr>
+        <w:t>Hostconfig</w:t>
+      </w:r>
+      <w:proofErr w:type="spellEnd"/>
+      <w:r>
+        <w:rPr>
+          <w:highlight w:val="green"/>
+        </w:rPr>
+        <w:t xml:space="preserve"> -</w:t>
+      </w:r>
+      <w:proofErr w:type="gramStart"/>
+      <w:r>
+        <w:rPr>
+          <w:highlight w:val="green"/>
+        </w:rPr>
+        <w:t>&gt;  "</w:t>
+      </w:r>
+      <w:proofErr w:type="spellStart"/>
+      <w:proofErr w:type="gramEnd"/>
+      <w:r>
+        <w:rPr>
+          <w:highlight w:val="green"/>
+        </w:rPr>
+        <w:t>ReadonlyRootfs</w:t>
+      </w:r>
+      <w:proofErr w:type="spellEnd"/>
+      <w:r>
+        <w:rPr>
+          <w:highlight w:val="green"/>
+        </w:rPr>
+        <w:t>": false,</w:t>
+      </w:r>
+    </w:p>
+    <w:p/>
+    <w:p>
       <w:r>
         <w:rPr>
           <w:highlight w:val="yellow"/>
         </w:rPr>
-        <w:t>CIS 5.11</w:t>
-      </w:r>
+        <w:t xml:space="preserve">CIS </w:t>
+      </w:r>
+      <w:proofErr w:type="gramStart"/>
       <w:r>
         <w:rPr>
           <w:highlight w:val="yellow"/>
         </w:rPr>
-        <w:t>:</w:t>
-      </w:r>
-      <w:r>
-        <w:t xml:space="preserve"> cpu share</w:t>
-      </w:r>
-    </w:p>
-    <w:p>
-      <w:r>
-        <w:t>/sys/fs/cgroup/cpu/docker/</w:t>
-      </w:r>
-      <w:r>
-        <w:t>{contid}/cpu.shares</w:t>
-      </w:r>
-    </w:p>
-    <w:p>
+        <w:t>5.12 :</w:t>
+      </w:r>
+      <w:proofErr w:type="gramEnd"/>
       <w:r>
         <w:rPr>
           <w:highlight w:val="yellow"/>
         </w:rPr>
-        <w:t>CIS 5.4: privilege</w:t>
-      </w:r>
-    </w:p>
-    <w:p>
-      <w:r>
-        <w:t>Hostconfig :Privileged</w:t>
-      </w:r>
-    </w:p>
-    <w:p>
+        <w:t xml:space="preserve"> </w:t>
+      </w:r>
+      <w:proofErr w:type="spellStart"/>
       <w:r>
         <w:rPr>
           <w:highlight w:val="yellow"/>
         </w:rPr>
-        <w:t>CIS 5.10</w:t>
-      </w:r>
-      <w:r>
-        <w:t>: memory limit</w:t>
-      </w:r>
-    </w:p>
-    <w:p>
-      <w:r>
-        <w:t>/sys/fs/cgroup/memory/docker/</w:t>
-      </w:r>
-      <w:r>
-        <w:t>{contid}/</w:t>
-      </w:r>
-      <w:r>
-        <w:t>memory.limit_in_bytes</w:t>
-      </w:r>
-    </w:p>
-    <w:p/>
-    <w:p>
+        <w:t>readonly</w:t>
+      </w:r>
+      <w:proofErr w:type="spellEnd"/>
       <w:r>
         <w:rPr>
           <w:highlight w:val="yellow"/>
         </w:rPr>
-        <w:t xml:space="preserve">CIS 5.7: </w:t>
-      </w:r>
-      <w:r>
-        <w:rPr>
-          <w:highlight w:val="yellow"/>
-        </w:rPr>
-        <w:t>Don't map ports</w:t>
-      </w:r>
-      <w:r>
-        <w:t xml:space="preserve"> that are privileged &lt;1025</w:t>
-      </w:r>
-    </w:p>
-    <w:p>
-      <w:r>
-        <w:t>/var/lib/docker/containers</w:t>
-      </w:r>
-      <w:r>
-        <w:t>/{contid}/hostconfig.json</w:t>
-      </w:r>
-    </w:p>
-    <w:p>
-      <w:r>
+        <w:t xml:space="preserve"> root</w:t>
+      </w:r>
+    </w:p>
+    <w:p>
+      <w:pPr>
+        <w:rPr>
+          <w:highlight w:val="green"/>
+        </w:rPr>
+      </w:pPr>
+      <w:r>
+        <w:rPr>
+          <w:highlight w:val="green"/>
+        </w:rPr>
+        <w:t>/</w:t>
+      </w:r>
+      <w:proofErr w:type="spellStart"/>
+      <w:r>
+        <w:rPr>
+          <w:highlight w:val="green"/>
+        </w:rPr>
+        <w:t>var</w:t>
+      </w:r>
+      <w:proofErr w:type="spellEnd"/>
+      <w:r>
+        <w:rPr>
+          <w:highlight w:val="green"/>
+        </w:rPr>
+        <w:t>/lib/</w:t>
+      </w:r>
+      <w:proofErr w:type="spellStart"/>
+      <w:r>
+        <w:rPr>
+          <w:highlight w:val="green"/>
+        </w:rPr>
+        <w:t>docker</w:t>
+      </w:r>
+      <w:proofErr w:type="spellEnd"/>
+      <w:r>
+        <w:rPr>
+          <w:highlight w:val="green"/>
+        </w:rPr>
+        <w:t>/containers/{</w:t>
+      </w:r>
+      <w:proofErr w:type="spellStart"/>
+      <w:r>
+        <w:rPr>
+          <w:highlight w:val="green"/>
+        </w:rPr>
+        <w:t>contid</w:t>
+      </w:r>
+      <w:proofErr w:type="spellEnd"/>
+      <w:r>
+        <w:rPr>
+          <w:highlight w:val="green"/>
+        </w:rPr>
+        <w:t>}/</w:t>
+      </w:r>
+      <w:proofErr w:type="spellStart"/>
+      <w:proofErr w:type="gramStart"/>
+      <w:r>
+        <w:rPr>
+          <w:highlight w:val="green"/>
+        </w:rPr>
+        <w:t>hostconfig.json</w:t>
+      </w:r>
+      <w:proofErr w:type="spellEnd"/>
+      <w:proofErr w:type="gramEnd"/>
+    </w:p>
+    <w:p>
+      <w:pPr>
+        <w:rPr>
+          <w:highlight w:val="green"/>
+        </w:rPr>
+      </w:pPr>
+      <w:r>
+        <w:rPr>
+          <w:highlight w:val="green"/>
+        </w:rPr>
         <w:t>“</w:t>
       </w:r>
-      <w:r>
+      <w:proofErr w:type="spellStart"/>
+      <w:r>
+        <w:rPr>
+          <w:highlight w:val="green"/>
+        </w:rPr>
         <w:t>PortBindings</w:t>
       </w:r>
-      <w:r>
+      <w:proofErr w:type="spellEnd"/>
+      <w:r>
+        <w:rPr>
+          <w:highlight w:val="green"/>
+        </w:rPr>
         <w:t>”</w:t>
       </w:r>
     </w:p>
-    <w:p/>
-    <w:p>
-      <w:r>
-        <w:rPr>
-          <w:highlight w:val="yellow"/>
-        </w:rPr>
-        <w:t>CIS 5.8</w:t>
-      </w:r>
-      <w:r>
-        <w:rPr>
-          <w:highlight w:val="yellow"/>
-        </w:rPr>
-        <w:t>:</w:t>
-      </w:r>
-      <w:r>
-        <w:t xml:space="preserve"> check ports</w:t>
-      </w:r>
-    </w:p>
-    <w:p>
-      <w:r>
-        <w:t>Same with above</w:t>
-      </w:r>
-    </w:p>
-    <w:p/>
-    <w:p>
-      <w:r>
-        <w:rPr>
-          <w:highlight w:val="yellow"/>
-        </w:rPr>
-        <w:t>CIS 5.9: host network</w:t>
-      </w:r>
-    </w:p>
-    <w:p>
-      <w:r>
-        <w:t xml:space="preserve">Hostconfig </w:t>
-      </w:r>
-      <w:r>
-        <w:sym w:font="Wingdings" w:char="F0E0"/>
-      </w:r>
-      <w:r>
-        <w:t xml:space="preserve"> </w:t>
-      </w:r>
-      <w:r>
-        <w:t>"NetworkMode": "default",</w:t>
-      </w:r>
-    </w:p>
-    <w:p/>
-    <w:p>
-      <w:r>
-        <w:rPr>
-          <w:highlight w:val="yellow"/>
-        </w:rPr>
-        <w:t>CIS 5.12 : readonly root</w:t>
-      </w:r>
-    </w:p>
-    <w:p>
-      <w:r>
-        <w:t>Hostconfig -&gt;</w:t>
-      </w:r>
-      <w:r>
-        <w:t xml:space="preserve">  "ReadonlyRootfs": false,</w:t>
+    <w:p>
+      <w:pPr>
+        <w:pStyle w:val="ListParagraph"/>
+        <w:numPr>
+          <w:ilvl w:val="0"/>
+          <w:numId w:val="2"/>
+        </w:numPr>
+      </w:pPr>
+      <w:r>
+        <w:t xml:space="preserve">Host </w:t>
+      </w:r>
+      <w:proofErr w:type="spellStart"/>
+      <w:r>
+        <w:t>ip</w:t>
+      </w:r>
+      <w:proofErr w:type="spellEnd"/>
+      <w:r>
+        <w:t xml:space="preserve"> must not be empty</w:t>
       </w:r>
     </w:p>
     <w:p/>
@@ -1076,9 +2698,11 @@
           <w:bottom w:val="single" w:sz="6" w:space="1" w:color="auto"/>
         </w:pBdr>
       </w:pPr>
+      <w:proofErr w:type="spellStart"/>
       <w:r>
         <w:t>Containerd</w:t>
       </w:r>
+      <w:proofErr w:type="spellEnd"/>
     </w:p>
     <w:p/>
     <w:p>
@@ -1091,15 +2715,94 @@
         <w:rPr>
           <w:color w:val="FF0000"/>
         </w:rPr>
-        <w:t>/run/containerd/io.containerd.runtime.v2.task/default/&lt;contid&gt; : config and init.pid!</w:t>
+        <w:t>/run/</w:t>
+      </w:r>
+      <w:proofErr w:type="spellStart"/>
+      <w:r>
+        <w:rPr>
+          <w:color w:val="FF0000"/>
+        </w:rPr>
+        <w:t>containerd</w:t>
+      </w:r>
+      <w:proofErr w:type="spellEnd"/>
+      <w:r>
+        <w:rPr>
+          <w:color w:val="FF0000"/>
+        </w:rPr>
+        <w:t>/io.containerd.runtime.v2.task/default/&lt;</w:t>
+      </w:r>
+      <w:proofErr w:type="spellStart"/>
+      <w:r>
+        <w:rPr>
+          <w:color w:val="FF0000"/>
+        </w:rPr>
+        <w:t>contid</w:t>
+      </w:r>
+      <w:proofErr w:type="spellEnd"/>
+      <w:proofErr w:type="gramStart"/>
+      <w:r>
+        <w:rPr>
+          <w:color w:val="FF0000"/>
+        </w:rPr>
+        <w:t>&gt; :</w:t>
+      </w:r>
+      <w:proofErr w:type="gramEnd"/>
+      <w:r>
+        <w:rPr>
+          <w:color w:val="FF0000"/>
+        </w:rPr>
+        <w:t xml:space="preserve"> </w:t>
+      </w:r>
+      <w:proofErr w:type="spellStart"/>
+      <w:r>
+        <w:rPr>
+          <w:color w:val="FF0000"/>
+        </w:rPr>
+        <w:t>config</w:t>
+      </w:r>
+      <w:proofErr w:type="spellEnd"/>
+      <w:r>
+        <w:rPr>
+          <w:color w:val="FF0000"/>
+        </w:rPr>
+        <w:t xml:space="preserve"> and </w:t>
+      </w:r>
+      <w:proofErr w:type="spellStart"/>
+      <w:r>
+        <w:rPr>
+          <w:color w:val="FF0000"/>
+        </w:rPr>
+        <w:t>init.pid</w:t>
+      </w:r>
+      <w:proofErr w:type="spellEnd"/>
+      <w:r>
+        <w:rPr>
+          <w:color w:val="FF0000"/>
+        </w:rPr>
+        <w:t>!</w:t>
       </w:r>
     </w:p>
     <w:p>
       <w:r>
         <w:t xml:space="preserve">run container as follows: </w:t>
       </w:r>
-      <w:r>
-        <w:t>ctr run docker.io/library/busybox:latest 0606</w:t>
+      <w:proofErr w:type="spellStart"/>
+      <w:r>
+        <w:t>ctr</w:t>
+      </w:r>
+      <w:proofErr w:type="spellEnd"/>
+      <w:r>
+        <w:t xml:space="preserve"> run docker.io/library/</w:t>
+      </w:r>
+      <w:proofErr w:type="spellStart"/>
+      <w:proofErr w:type="gramStart"/>
+      <w:r>
+        <w:t>busybox:latest</w:t>
+      </w:r>
+      <w:proofErr w:type="spellEnd"/>
+      <w:proofErr w:type="gramEnd"/>
+      <w:r>
+        <w:t xml:space="preserve"> 0606</w:t>
       </w:r>
       <w:r>
         <w:t>’</w:t>
@@ -1108,12 +2811,333 @@
     <w:p/>
     <w:p>
       <w:r>
-        <w:t>/run/containerd/runc/default/0623/</w:t>
-      </w:r>
-      <w:r>
-        <w:t xml:space="preserve"> -&gt; state.json</w:t>
-      </w:r>
-    </w:p>
+        <w:t>/run/</w:t>
+      </w:r>
+      <w:proofErr w:type="spellStart"/>
+      <w:r>
+        <w:t>containerd</w:t>
+      </w:r>
+      <w:proofErr w:type="spellEnd"/>
+      <w:r>
+        <w:t>/</w:t>
+      </w:r>
+      <w:proofErr w:type="spellStart"/>
+      <w:r>
+        <w:t>runc</w:t>
+      </w:r>
+      <w:proofErr w:type="spellEnd"/>
+      <w:r>
+        <w:t>/default/0623/</w:t>
+      </w:r>
+      <w:r>
+        <w:t xml:space="preserve"> -&gt; </w:t>
+      </w:r>
+      <w:proofErr w:type="spellStart"/>
+      <w:proofErr w:type="gramStart"/>
+      <w:r>
+        <w:t>state.json</w:t>
+      </w:r>
+      <w:proofErr w:type="spellEnd"/>
+      <w:proofErr w:type="gramEnd"/>
+    </w:p>
+    <w:p/>
+    <w:p/>
+    <w:p>
+      <w:r>
+        <w:rPr>
+          <w:highlight w:val="yellow"/>
+        </w:rPr>
+        <w:t xml:space="preserve">CIS </w:t>
+      </w:r>
+      <w:proofErr w:type="gramStart"/>
+      <w:r>
+        <w:rPr>
+          <w:highlight w:val="yellow"/>
+        </w:rPr>
+        <w:t>5.12 :</w:t>
+      </w:r>
+      <w:proofErr w:type="gramEnd"/>
+      <w:r>
+        <w:rPr>
+          <w:highlight w:val="yellow"/>
+        </w:rPr>
+        <w:t xml:space="preserve"> </w:t>
+      </w:r>
+      <w:proofErr w:type="spellStart"/>
+      <w:r>
+        <w:rPr>
+          <w:highlight w:val="yellow"/>
+        </w:rPr>
+        <w:t>readonly</w:t>
+      </w:r>
+      <w:proofErr w:type="spellEnd"/>
+      <w:r>
+        <w:rPr>
+          <w:highlight w:val="yellow"/>
+        </w:rPr>
+        <w:t xml:space="preserve"> root</w:t>
+      </w:r>
+      <w:r>
+        <w:t>fs</w:t>
+      </w:r>
+    </w:p>
+    <w:p>
+      <w:proofErr w:type="spellStart"/>
+      <w:r>
+        <w:t>State.json</w:t>
+      </w:r>
+      <w:proofErr w:type="spellEnd"/>
+      <w:r>
+        <w:t xml:space="preserve"> -&gt; [“</w:t>
+      </w:r>
+      <w:proofErr w:type="spellStart"/>
+      <w:r>
+        <w:t>config</w:t>
+      </w:r>
+      <w:proofErr w:type="spellEnd"/>
+      <w:r>
+        <w:t>”] [“</w:t>
+      </w:r>
+      <w:proofErr w:type="spellStart"/>
+      <w:r>
+        <w:t>readonlyfs</w:t>
+      </w:r>
+      <w:proofErr w:type="spellEnd"/>
+      <w:r>
+        <w:t>”]</w:t>
+      </w:r>
+    </w:p>
+    <w:p/>
+    <w:p>
+      <w:r>
+        <w:rPr>
+          <w:highlight w:val="yellow"/>
+        </w:rPr>
+        <w:t xml:space="preserve">CIS </w:t>
+      </w:r>
+      <w:proofErr w:type="gramStart"/>
+      <w:r>
+        <w:rPr>
+          <w:highlight w:val="yellow"/>
+        </w:rPr>
+        <w:t>5.17</w:t>
+      </w:r>
+      <w:r>
+        <w:rPr>
+          <w:highlight w:val="yellow"/>
+        </w:rPr>
+        <w:t xml:space="preserve"> :</w:t>
+      </w:r>
+      <w:proofErr w:type="gramEnd"/>
+      <w:r>
+        <w:rPr>
+          <w:highlight w:val="yellow"/>
+        </w:rPr>
+        <w:t xml:space="preserve"> </w:t>
+      </w:r>
+      <w:r>
+        <w:t>devices</w:t>
+      </w:r>
+    </w:p>
+    <w:p>
+      <w:proofErr w:type="gramStart"/>
+      <w:r>
+        <w:t>config</w:t>
+      </w:r>
+      <w:r>
+        <w:t>.json</w:t>
+      </w:r>
+      <w:proofErr w:type="gramEnd"/>
+      <w:r>
+        <w:t xml:space="preserve"> -&gt; </w:t>
+      </w:r>
+      <w:r>
+        <w:t>[“</w:t>
+      </w:r>
+      <w:proofErr w:type="spellStart"/>
+      <w:r>
+        <w:t>linux</w:t>
+      </w:r>
+      <w:proofErr w:type="spellEnd"/>
+      <w:r>
+        <w:t>”]</w:t>
+      </w:r>
+      <w:r>
+        <w:t xml:space="preserve"> </w:t>
+      </w:r>
+      <w:r>
+        <w:t>[“</w:t>
+      </w:r>
+      <w:r>
+        <w:t>resources</w:t>
+      </w:r>
+      <w:r>
+        <w:t>”]</w:t>
+      </w:r>
+      <w:r>
+        <w:t xml:space="preserve"> </w:t>
+      </w:r>
+      <w:r>
+        <w:t>[“</w:t>
+      </w:r>
+      <w:r>
+        <w:t>devices</w:t>
+      </w:r>
+      <w:r>
+        <w:t>”]</w:t>
+      </w:r>
+    </w:p>
+    <w:p/>
+    <w:p>
+      <w:r>
+        <w:rPr>
+          <w:highlight w:val="yellow"/>
+        </w:rPr>
+        <w:t xml:space="preserve">CIS </w:t>
+      </w:r>
+      <w:proofErr w:type="gramStart"/>
+      <w:r>
+        <w:rPr>
+          <w:highlight w:val="yellow"/>
+        </w:rPr>
+        <w:t>5.</w:t>
+      </w:r>
+      <w:r>
+        <w:rPr>
+          <w:highlight w:val="yellow"/>
+        </w:rPr>
+        <w:t>21</w:t>
+      </w:r>
+      <w:r>
+        <w:rPr>
+          <w:highlight w:val="yellow"/>
+        </w:rPr>
+        <w:t xml:space="preserve"> :</w:t>
+      </w:r>
+      <w:proofErr w:type="gramEnd"/>
+      <w:r>
+        <w:rPr>
+          <w:highlight w:val="yellow"/>
+        </w:rPr>
+        <w:t xml:space="preserve"> </w:t>
+      </w:r>
+      <w:proofErr w:type="spellStart"/>
+      <w:r>
+        <w:t>seccomp</w:t>
+      </w:r>
+      <w:proofErr w:type="spellEnd"/>
+    </w:p>
+    <w:p>
+      <w:proofErr w:type="spellStart"/>
+      <w:r>
+        <w:t>State.json</w:t>
+      </w:r>
+      <w:proofErr w:type="spellEnd"/>
+      <w:r>
+        <w:t xml:space="preserve"> -&gt; [“</w:t>
+      </w:r>
+      <w:proofErr w:type="spellStart"/>
+      <w:r>
+        <w:t>config</w:t>
+      </w:r>
+      <w:proofErr w:type="spellEnd"/>
+      <w:r>
+        <w:t>”] [“</w:t>
+      </w:r>
+      <w:proofErr w:type="spellStart"/>
+      <w:r>
+        <w:t>seccomp</w:t>
+      </w:r>
+      <w:proofErr w:type="spellEnd"/>
+      <w:r>
+        <w:t>”]</w:t>
+      </w:r>
+    </w:p>
+    <w:p/>
+    <w:p>
+      <w:pPr>
+        <w:rPr>
+          <w:rFonts w:eastAsia="Times New Roman"/>
+        </w:rPr>
+      </w:pPr>
+      <w:r>
+        <w:rPr>
+          <w:rFonts w:eastAsia="Times New Roman"/>
+          <w:highlight w:val="yellow"/>
+        </w:rPr>
+        <w:t xml:space="preserve">5.24 Confirm </w:t>
+      </w:r>
+      <w:proofErr w:type="spellStart"/>
+      <w:r>
+        <w:rPr>
+          <w:rFonts w:eastAsia="Times New Roman"/>
+          <w:highlight w:val="yellow"/>
+        </w:rPr>
+        <w:t>cgroup</w:t>
+      </w:r>
+      <w:proofErr w:type="spellEnd"/>
+      <w:r>
+        <w:rPr>
+          <w:rFonts w:eastAsia="Times New Roman"/>
+          <w:highlight w:val="yellow"/>
+        </w:rPr>
+        <w:t xml:space="preserve"> usage (Scored)</w:t>
+      </w:r>
+      <w:bookmarkStart w:id="0" w:name="_GoBack"/>
+      <w:bookmarkEnd w:id="0"/>
+    </w:p>
+    <w:p>
+      <w:pPr>
+        <w:rPr>
+          <w:rFonts w:eastAsia="Times New Roman"/>
+        </w:rPr>
+      </w:pPr>
+      <w:r>
+        <w:rPr>
+          <w:rFonts w:eastAsia="Times New Roman"/>
+        </w:rPr>
+        <w:t>"</w:t>
+      </w:r>
+      <w:proofErr w:type="spellStart"/>
+      <w:r>
+        <w:rPr>
+          <w:rFonts w:eastAsia="Times New Roman"/>
+        </w:rPr>
+        <w:t>cgroupsPath</w:t>
+      </w:r>
+      <w:proofErr w:type="spellEnd"/>
+      <w:r>
+        <w:rPr>
+          <w:rFonts w:eastAsia="Times New Roman"/>
+        </w:rPr>
+        <w:t>" under “</w:t>
+      </w:r>
+      <w:proofErr w:type="spellStart"/>
+      <w:proofErr w:type="gramStart"/>
+      <w:r>
+        <w:rPr>
+          <w:rFonts w:eastAsia="Times New Roman"/>
+        </w:rPr>
+        <w:t>linux</w:t>
+      </w:r>
+      <w:proofErr w:type="spellEnd"/>
+      <w:r>
+        <w:rPr>
+          <w:rFonts w:eastAsia="Times New Roman"/>
+        </w:rPr>
+        <w:t>”  in</w:t>
+      </w:r>
+      <w:proofErr w:type="gramEnd"/>
+      <w:r>
+        <w:rPr>
+          <w:rFonts w:eastAsia="Times New Roman"/>
+        </w:rPr>
+        <w:t xml:space="preserve"> config.json</w:t>
+      </w:r>
+    </w:p>
+    <w:p/>
+    <w:p/>
+    <w:p/>
     <w:p/>
     <w:p/>
     <w:p/>
@@ -1877,7 +3901,7 @@
   <w:style w:type="paragraph" w:default="1" w:styleId="Normal">
     <w:name w:val="Normal"/>
     <w:qFormat/>
-    <w:rsid w:val="00BD28C1"/>
+    <w:rsid w:val="0089544D"/>
     <w:rPr>
       <w:rFonts w:ascii="Times New Roman" w:hAnsi="Times New Roman" w:cs="Times New Roman"/>
     </w:rPr>

</xml_diff>

<commit_message>
Implement/test docker, containerd CIS Ch5
</commit_message>
<xml_diff>
--- a/CIS.docx
+++ b/CIS.docx
@@ -604,6 +604,37 @@
     </w:p>
     <w:p>
       <w:pPr>
+        <w:rPr>
+          <w:highlight w:val="green"/>
+        </w:rPr>
+      </w:pPr>
+      <w:r>
+        <w:rPr>
+          <w:highlight w:val="green"/>
+        </w:rPr>
+        <w:t>CIS 5.1</w:t>
+      </w:r>
+    </w:p>
+    <w:p>
+      <w:r>
+        <w:rPr>
+          <w:highlight w:val="green"/>
+        </w:rPr>
+        <w:t>CIS 5.3</w:t>
+      </w:r>
+      <w:r>
+        <w:t xml:space="preserve"> </w:t>
+      </w:r>
+    </w:p>
+    <w:p>
+      <w:pPr>
+        <w:rPr>
+          <w:rFonts w:eastAsia="Times New Roman"/>
+        </w:rPr>
+      </w:pPr>
+    </w:p>
+    <w:p>
+      <w:pPr>
         <w:pBdr>
           <w:bottom w:val="single" w:sz="6" w:space="1" w:color="auto"/>
         </w:pBdr>
@@ -679,44 +710,8 @@
         </w:pBdr>
         <w:rPr>
           <w:b/>
-          <w:color w:val="2F5496" w:themeColor="accent1" w:themeShade="BF"/>
-          <w:highlight w:val="green"/>
-        </w:rPr>
-      </w:pPr>
-      <w:r>
-        <w:rPr>
-          <w:b/>
-          <w:color w:val="2F5496" w:themeColor="accent1" w:themeShade="BF"/>
-          <w:highlight w:val="green"/>
-        </w:rPr>
-        <w:t xml:space="preserve">CIS </w:t>
-      </w:r>
-      <w:proofErr w:type="gramStart"/>
-      <w:r>
-        <w:rPr>
-          <w:b/>
-          <w:color w:val="2F5496" w:themeColor="accent1" w:themeShade="BF"/>
-          <w:highlight w:val="green"/>
-        </w:rPr>
-        <w:t>5.11</w:t>
-      </w:r>
-      <w:r>
-        <w:rPr>
-          <w:b/>
-          <w:color w:val="2F5496" w:themeColor="accent1" w:themeShade="BF"/>
-          <w:highlight w:val="green"/>
-        </w:rPr>
-        <w:t xml:space="preserve"> :</w:t>
-      </w:r>
-      <w:proofErr w:type="gramEnd"/>
-      <w:r>
-        <w:rPr>
-          <w:b/>
-          <w:color w:val="2F5496" w:themeColor="accent1" w:themeShade="BF"/>
-          <w:highlight w:val="green"/>
-        </w:rPr>
-        <w:t xml:space="preserve"> </w:t>
-      </w:r>
+        </w:rPr>
+      </w:pPr>
     </w:p>
     <w:p>
       <w:pPr>
@@ -733,113 +728,24 @@
           <w:b/>
           <w:highlight w:val="green"/>
         </w:rPr>
-        <w:t>/sys/fs/</w:t>
-      </w:r>
-      <w:proofErr w:type="spellStart"/>
-      <w:r>
-        <w:rPr>
-          <w:b/>
-          <w:highlight w:val="green"/>
-        </w:rPr>
-        <w:t>cgroup</w:t>
-      </w:r>
-      <w:proofErr w:type="spellEnd"/>
-      <w:r>
-        <w:rPr>
-          <w:b/>
-          <w:highlight w:val="green"/>
-        </w:rPr>
-        <w:t>/</w:t>
-      </w:r>
-      <w:proofErr w:type="spellStart"/>
-      <w:r>
-        <w:rPr>
-          <w:b/>
-          <w:highlight w:val="green"/>
-        </w:rPr>
-        <w:t>cpu</w:t>
-      </w:r>
-      <w:proofErr w:type="spellEnd"/>
-      <w:r>
-        <w:rPr>
-          <w:b/>
-          <w:highlight w:val="green"/>
-        </w:rPr>
-        <w:t>/Burstable/</w:t>
-      </w:r>
-      <w:r>
-        <w:rPr>
-          <w:b/>
-          <w:highlight w:val="green"/>
-        </w:rPr>
-        <w:t>pod_</w:t>
-      </w:r>
-      <w:r>
-        <w:rPr>
-          <w:b/>
-          <w:highlight w:val="green"/>
-        </w:rPr>
-        <w:t>{</w:t>
-      </w:r>
-      <w:proofErr w:type="spellStart"/>
-      <w:r>
-        <w:rPr>
-          <w:b/>
-          <w:highlight w:val="green"/>
-        </w:rPr>
-        <w:t>podid</w:t>
-      </w:r>
-      <w:proofErr w:type="spellEnd"/>
-      <w:r>
-        <w:rPr>
-          <w:b/>
-          <w:highlight w:val="green"/>
-        </w:rPr>
-        <w:t>}/</w:t>
-      </w:r>
-      <w:proofErr w:type="spellStart"/>
-      <w:r>
-        <w:rPr>
-          <w:b/>
-          <w:highlight w:val="green"/>
-        </w:rPr>
-        <w:t>crio</w:t>
-      </w:r>
-      <w:proofErr w:type="spellEnd"/>
-      <w:r>
-        <w:rPr>
-          <w:b/>
-          <w:highlight w:val="green"/>
-        </w:rPr>
-        <w:t>-{</w:t>
-      </w:r>
-      <w:proofErr w:type="spellStart"/>
-      <w:r>
-        <w:rPr>
-          <w:b/>
-          <w:highlight w:val="green"/>
-        </w:rPr>
-        <w:t>containerid</w:t>
-      </w:r>
-      <w:proofErr w:type="spellEnd"/>
-      <w:r>
-        <w:rPr>
-          <w:b/>
-          <w:highlight w:val="green"/>
-        </w:rPr>
-        <w:t>}/</w:t>
-      </w:r>
-      <w:proofErr w:type="spellStart"/>
+        <w:t xml:space="preserve">CIS </w:t>
+      </w:r>
       <w:proofErr w:type="gramStart"/>
       <w:r>
         <w:rPr>
           <w:b/>
           <w:highlight w:val="green"/>
         </w:rPr>
-        <w:t>cpu.share</w:t>
-      </w:r>
-      <w:proofErr w:type="spellEnd"/>
+        <w:t>5.7 :</w:t>
+      </w:r>
       <w:proofErr w:type="gramEnd"/>
+      <w:r>
+        <w:rPr>
+          <w:b/>
+          <w:highlight w:val="green"/>
+        </w:rPr>
+        <w:t xml:space="preserve"> don't map privileged ports &lt;1025</w:t>
+      </w:r>
     </w:p>
     <w:p>
       <w:pPr>
@@ -856,7 +762,32 @@
           <w:b/>
           <w:highlight w:val="green"/>
         </w:rPr>
-        <w:t xml:space="preserve">CIS 5.10: </w:t>
+        <w:t>"</w:t>
+      </w:r>
+      <w:proofErr w:type="spellStart"/>
+      <w:r>
+        <w:rPr>
+          <w:b/>
+          <w:highlight w:val="green"/>
+        </w:rPr>
+        <w:t>io.kubernetes.cri-</w:t>
+      </w:r>
+      <w:proofErr w:type="gramStart"/>
+      <w:r>
+        <w:rPr>
+          <w:b/>
+          <w:highlight w:val="green"/>
+        </w:rPr>
+        <w:t>o.PortMappings</w:t>
+      </w:r>
+      <w:proofErr w:type="spellEnd"/>
+      <w:proofErr w:type="gramEnd"/>
+      <w:r>
+        <w:rPr>
+          <w:b/>
+          <w:highlight w:val="green"/>
+        </w:rPr>
+        <w:t>": "[]",  under annotations</w:t>
       </w:r>
     </w:p>
     <w:p>
@@ -866,97 +797,9 @@
         </w:pBdr>
         <w:rPr>
           <w:b/>
-        </w:rPr>
-      </w:pPr>
-      <w:r>
-        <w:rPr>
-          <w:b/>
-          <w:highlight w:val="green"/>
-        </w:rPr>
-        <w:t>/sys/fs/</w:t>
-      </w:r>
-      <w:proofErr w:type="spellStart"/>
-      <w:r>
-        <w:rPr>
-          <w:b/>
-          <w:highlight w:val="green"/>
-        </w:rPr>
-        <w:t>cgroup</w:t>
-      </w:r>
-      <w:proofErr w:type="spellEnd"/>
-      <w:r>
-        <w:rPr>
-          <w:b/>
-          <w:highlight w:val="green"/>
-        </w:rPr>
-        <w:t>/memory/Burstable/pod_{</w:t>
-      </w:r>
-      <w:proofErr w:type="spellStart"/>
-      <w:r>
-        <w:rPr>
-          <w:b/>
-          <w:highlight w:val="green"/>
-        </w:rPr>
-        <w:t>podid</w:t>
-      </w:r>
-      <w:proofErr w:type="spellEnd"/>
-      <w:r>
-        <w:rPr>
-          <w:b/>
-          <w:highlight w:val="green"/>
-        </w:rPr>
-        <w:t>}/</w:t>
-      </w:r>
-      <w:proofErr w:type="spellStart"/>
-      <w:r>
-        <w:rPr>
-          <w:b/>
-          <w:highlight w:val="green"/>
-        </w:rPr>
-        <w:t>crio</w:t>
-      </w:r>
-      <w:proofErr w:type="spellEnd"/>
-      <w:r>
-        <w:rPr>
-          <w:b/>
-          <w:highlight w:val="green"/>
-        </w:rPr>
-        <w:t>-{</w:t>
-      </w:r>
-      <w:proofErr w:type="spellStart"/>
-      <w:r>
-        <w:rPr>
-          <w:b/>
-          <w:highlight w:val="green"/>
-        </w:rPr>
-        <w:t>continaerid</w:t>
-      </w:r>
-      <w:proofErr w:type="spellEnd"/>
-      <w:r>
-        <w:rPr>
-          <w:b/>
-          <w:highlight w:val="green"/>
-        </w:rPr>
-        <w:t>}/</w:t>
-      </w:r>
-      <w:proofErr w:type="spellStart"/>
-      <w:proofErr w:type="gramStart"/>
-      <w:r>
-        <w:rPr>
-          <w:b/>
-          <w:highlight w:val="green"/>
-        </w:rPr>
-        <w:t>memory.limit</w:t>
-      </w:r>
-      <w:proofErr w:type="gramEnd"/>
-      <w:r>
-        <w:rPr>
-          <w:b/>
-          <w:highlight w:val="green"/>
-        </w:rPr>
-        <w:t>_in_bytes</w:t>
-      </w:r>
-      <w:proofErr w:type="spellEnd"/>
+          <w:highlight w:val="green"/>
+        </w:rPr>
+      </w:pPr>
     </w:p>
     <w:p>
       <w:pPr>
@@ -965,8 +808,32 @@
         </w:pBdr>
         <w:rPr>
           <w:b/>
-        </w:rPr>
-      </w:pPr>
+          <w:highlight w:val="green"/>
+        </w:rPr>
+      </w:pPr>
+      <w:r>
+        <w:rPr>
+          <w:b/>
+          <w:highlight w:val="green"/>
+        </w:rPr>
+        <w:t xml:space="preserve">CIS </w:t>
+      </w:r>
+      <w:proofErr w:type="gramStart"/>
+      <w:r>
+        <w:rPr>
+          <w:b/>
+          <w:highlight w:val="green"/>
+        </w:rPr>
+        <w:t>5.8 :</w:t>
+      </w:r>
+      <w:proofErr w:type="gramEnd"/>
+      <w:r>
+        <w:rPr>
+          <w:b/>
+          <w:highlight w:val="green"/>
+        </w:rPr>
+        <w:t xml:space="preserve"> ports</w:t>
+      </w:r>
     </w:p>
     <w:p>
       <w:pPr>
@@ -975,15 +842,22 @@
         </w:pBdr>
         <w:rPr>
           <w:b/>
-          <w:highlight w:val="green"/>
-        </w:rPr>
-      </w:pPr>
-      <w:r>
-        <w:rPr>
-          <w:b/>
-          <w:highlight w:val="green"/>
-        </w:rPr>
-        <w:t xml:space="preserve">CIS </w:t>
+        </w:rPr>
+      </w:pPr>
+      <w:r>
+        <w:rPr>
+          <w:b/>
+          <w:highlight w:val="green"/>
+        </w:rPr>
+        <w:t>"</w:t>
+      </w:r>
+      <w:proofErr w:type="spellStart"/>
+      <w:r>
+        <w:rPr>
+          <w:b/>
+          <w:highlight w:val="green"/>
+        </w:rPr>
+        <w:t>io.kubernetes.cri-</w:t>
       </w:r>
       <w:proofErr w:type="gramStart"/>
       <w:r>
@@ -991,15 +865,16 @@
           <w:b/>
           <w:highlight w:val="green"/>
         </w:rPr>
-        <w:t>5.7 :</w:t>
-      </w:r>
+        <w:t>o.PortMappings</w:t>
+      </w:r>
+      <w:proofErr w:type="spellEnd"/>
       <w:proofErr w:type="gramEnd"/>
       <w:r>
         <w:rPr>
           <w:b/>
           <w:highlight w:val="green"/>
         </w:rPr>
-        <w:t xml:space="preserve"> don't map privileged ports &lt;1025</w:t>
+        <w:t>": "[]",  under annotations</w:t>
       </w:r>
     </w:p>
     <w:p>
@@ -1009,41 +884,8 @@
         </w:pBdr>
         <w:rPr>
           <w:b/>
-          <w:highlight w:val="green"/>
-        </w:rPr>
-      </w:pPr>
-      <w:r>
-        <w:rPr>
-          <w:b/>
-          <w:highlight w:val="green"/>
-        </w:rPr>
-        <w:t>"</w:t>
-      </w:r>
-      <w:proofErr w:type="spellStart"/>
-      <w:r>
-        <w:rPr>
-          <w:b/>
-          <w:highlight w:val="green"/>
-        </w:rPr>
-        <w:t>io.kubernetes.cri-</w:t>
-      </w:r>
-      <w:proofErr w:type="gramStart"/>
-      <w:r>
-        <w:rPr>
-          <w:b/>
-          <w:highlight w:val="green"/>
-        </w:rPr>
-        <w:t>o.PortMappings</w:t>
-      </w:r>
-      <w:proofErr w:type="spellEnd"/>
-      <w:proofErr w:type="gramEnd"/>
-      <w:r>
-        <w:rPr>
-          <w:b/>
-          <w:highlight w:val="green"/>
-        </w:rPr>
-        <w:t>": "[]",  under annotations</w:t>
-      </w:r>
+        </w:rPr>
+      </w:pPr>
     </w:p>
     <w:p>
       <w:pPr>
@@ -1055,6 +897,13 @@
           <w:highlight w:val="green"/>
         </w:rPr>
       </w:pPr>
+      <w:r>
+        <w:rPr>
+          <w:b/>
+          <w:highlight w:val="green"/>
+        </w:rPr>
+        <w:t>CIS 5.9: network host</w:t>
+      </w:r>
     </w:p>
     <w:p>
       <w:pPr>
@@ -1063,15 +912,22 @@
         </w:pBdr>
         <w:rPr>
           <w:b/>
-          <w:highlight w:val="green"/>
-        </w:rPr>
-      </w:pPr>
-      <w:r>
-        <w:rPr>
-          <w:b/>
-          <w:highlight w:val="green"/>
-        </w:rPr>
-        <w:t xml:space="preserve">CIS </w:t>
+        </w:rPr>
+      </w:pPr>
+      <w:r>
+        <w:rPr>
+          <w:b/>
+          <w:highlight w:val="green"/>
+        </w:rPr>
+        <w:t>"</w:t>
+      </w:r>
+      <w:proofErr w:type="spellStart"/>
+      <w:r>
+        <w:rPr>
+          <w:b/>
+          <w:highlight w:val="green"/>
+        </w:rPr>
+        <w:t>io.kubernetes.cri-</w:t>
       </w:r>
       <w:proofErr w:type="gramStart"/>
       <w:r>
@@ -1079,15 +935,16 @@
           <w:b/>
           <w:highlight w:val="green"/>
         </w:rPr>
-        <w:t>5.8 :</w:t>
-      </w:r>
+        <w:t>o.HostNetwork</w:t>
+      </w:r>
+      <w:proofErr w:type="spellEnd"/>
       <w:proofErr w:type="gramEnd"/>
       <w:r>
         <w:rPr>
           <w:b/>
           <w:highlight w:val="green"/>
         </w:rPr>
-        <w:t xml:space="preserve"> ports</w:t>
+        <w:t>": "false",</w:t>
       </w:r>
     </w:p>
     <w:p>
@@ -1099,38 +956,6 @@
           <w:b/>
         </w:rPr>
       </w:pPr>
-      <w:r>
-        <w:rPr>
-          <w:b/>
-          <w:highlight w:val="green"/>
-        </w:rPr>
-        <w:t>"</w:t>
-      </w:r>
-      <w:proofErr w:type="spellStart"/>
-      <w:r>
-        <w:rPr>
-          <w:b/>
-          <w:highlight w:val="green"/>
-        </w:rPr>
-        <w:t>io.kubernetes.cri-</w:t>
-      </w:r>
-      <w:proofErr w:type="gramStart"/>
-      <w:r>
-        <w:rPr>
-          <w:b/>
-          <w:highlight w:val="green"/>
-        </w:rPr>
-        <w:t>o.PortMappings</w:t>
-      </w:r>
-      <w:proofErr w:type="spellEnd"/>
-      <w:proofErr w:type="gramEnd"/>
-      <w:r>
-        <w:rPr>
-          <w:b/>
-          <w:highlight w:val="green"/>
-        </w:rPr>
-        <w:t>": "[]",  under annotations</w:t>
-      </w:r>
     </w:p>
     <w:p>
       <w:pPr>
@@ -1149,15 +974,35 @@
         </w:pBdr>
         <w:rPr>
           <w:b/>
-          <w:highlight w:val="green"/>
-        </w:rPr>
-      </w:pPr>
-      <w:r>
-        <w:rPr>
-          <w:b/>
-          <w:highlight w:val="green"/>
-        </w:rPr>
-        <w:t>CIS 5.9: network host</w:t>
+          <w:color w:val="2F5496" w:themeColor="accent1" w:themeShade="BF"/>
+          <w:highlight w:val="green"/>
+        </w:rPr>
+      </w:pPr>
+      <w:r>
+        <w:rPr>
+          <w:b/>
+          <w:color w:val="2F5496" w:themeColor="accent1" w:themeShade="BF"/>
+          <w:highlight w:val="green"/>
+        </w:rPr>
+        <w:t xml:space="preserve">CIS </w:t>
+      </w:r>
+      <w:proofErr w:type="gramStart"/>
+      <w:r>
+        <w:rPr>
+          <w:b/>
+          <w:color w:val="2F5496" w:themeColor="accent1" w:themeShade="BF"/>
+          <w:highlight w:val="green"/>
+        </w:rPr>
+        <w:t>5.11 :</w:t>
+      </w:r>
+      <w:proofErr w:type="gramEnd"/>
+      <w:r>
+        <w:rPr>
+          <w:b/>
+          <w:color w:val="2F5496" w:themeColor="accent1" w:themeShade="BF"/>
+          <w:highlight w:val="green"/>
+        </w:rPr>
+        <w:t xml:space="preserve"> </w:t>
       </w:r>
     </w:p>
     <w:p>
@@ -1167,40 +1012,107 @@
         </w:pBdr>
         <w:rPr>
           <w:b/>
-        </w:rPr>
-      </w:pPr>
-      <w:r>
-        <w:rPr>
-          <w:b/>
-          <w:highlight w:val="green"/>
-        </w:rPr>
-        <w:t>"</w:t>
-      </w:r>
-      <w:proofErr w:type="spellStart"/>
-      <w:r>
-        <w:rPr>
-          <w:b/>
-          <w:highlight w:val="green"/>
-        </w:rPr>
-        <w:t>io.kubernetes.cri-</w:t>
-      </w:r>
+          <w:highlight w:val="green"/>
+        </w:rPr>
+      </w:pPr>
+      <w:r>
+        <w:rPr>
+          <w:b/>
+          <w:highlight w:val="green"/>
+        </w:rPr>
+        <w:t>/sys/fs/</w:t>
+      </w:r>
+      <w:proofErr w:type="spellStart"/>
+      <w:r>
+        <w:rPr>
+          <w:b/>
+          <w:highlight w:val="green"/>
+        </w:rPr>
+        <w:t>cgroup</w:t>
+      </w:r>
+      <w:proofErr w:type="spellEnd"/>
+      <w:r>
+        <w:rPr>
+          <w:b/>
+          <w:highlight w:val="green"/>
+        </w:rPr>
+        <w:t>/</w:t>
+      </w:r>
+      <w:proofErr w:type="spellStart"/>
+      <w:r>
+        <w:rPr>
+          <w:b/>
+          <w:highlight w:val="green"/>
+        </w:rPr>
+        <w:t>cpu</w:t>
+      </w:r>
+      <w:proofErr w:type="spellEnd"/>
+      <w:r>
+        <w:rPr>
+          <w:b/>
+          <w:highlight w:val="green"/>
+        </w:rPr>
+        <w:t>/Burstable/pod_{</w:t>
+      </w:r>
+      <w:proofErr w:type="spellStart"/>
+      <w:r>
+        <w:rPr>
+          <w:b/>
+          <w:highlight w:val="green"/>
+        </w:rPr>
+        <w:t>podid</w:t>
+      </w:r>
+      <w:proofErr w:type="spellEnd"/>
+      <w:r>
+        <w:rPr>
+          <w:b/>
+          <w:highlight w:val="green"/>
+        </w:rPr>
+        <w:t>}/</w:t>
+      </w:r>
+      <w:proofErr w:type="spellStart"/>
+      <w:r>
+        <w:rPr>
+          <w:b/>
+          <w:highlight w:val="green"/>
+        </w:rPr>
+        <w:t>crio</w:t>
+      </w:r>
+      <w:proofErr w:type="spellEnd"/>
+      <w:r>
+        <w:rPr>
+          <w:b/>
+          <w:highlight w:val="green"/>
+        </w:rPr>
+        <w:t>-{</w:t>
+      </w:r>
+      <w:proofErr w:type="spellStart"/>
+      <w:r>
+        <w:rPr>
+          <w:b/>
+          <w:highlight w:val="green"/>
+        </w:rPr>
+        <w:t>containerid</w:t>
+      </w:r>
+      <w:proofErr w:type="spellEnd"/>
+      <w:r>
+        <w:rPr>
+          <w:b/>
+          <w:highlight w:val="green"/>
+        </w:rPr>
+        <w:t>}/</w:t>
+      </w:r>
+      <w:proofErr w:type="spellStart"/>
       <w:proofErr w:type="gramStart"/>
       <w:r>
         <w:rPr>
           <w:b/>
           <w:highlight w:val="green"/>
         </w:rPr>
-        <w:t>o.HostNetwork</w:t>
+        <w:t>cpu.share</w:t>
       </w:r>
       <w:proofErr w:type="spellEnd"/>
       <w:proofErr w:type="gramEnd"/>
-      <w:r>
-        <w:rPr>
-          <w:b/>
-          <w:highlight w:val="green"/>
-        </w:rPr>
-        <w:t>": "false",</w:t>
-      </w:r>
     </w:p>
     <w:p>
       <w:pPr>
@@ -1209,197 +1121,16 @@
         </w:pBdr>
         <w:rPr>
           <w:b/>
-        </w:rPr>
-      </w:pPr>
-    </w:p>
-    <w:p>
-      <w:pPr>
-        <w:rPr>
-          <w:highlight w:val="green"/>
-        </w:rPr>
-      </w:pPr>
-      <w:r>
-        <w:rPr>
-          <w:highlight w:val="green"/>
-        </w:rPr>
-        <w:t xml:space="preserve">CIS </w:t>
-      </w:r>
-      <w:proofErr w:type="gramStart"/>
-      <w:r>
-        <w:rPr>
-          <w:highlight w:val="green"/>
-        </w:rPr>
-        <w:t>5.12 :</w:t>
-      </w:r>
-      <w:proofErr w:type="gramEnd"/>
-      <w:r>
-        <w:rPr>
-          <w:highlight w:val="green"/>
-        </w:rPr>
-        <w:t xml:space="preserve"> </w:t>
-      </w:r>
-      <w:proofErr w:type="spellStart"/>
-      <w:r>
-        <w:rPr>
-          <w:highlight w:val="green"/>
-        </w:rPr>
-        <w:t>readonly</w:t>
-      </w:r>
-      <w:proofErr w:type="spellEnd"/>
-      <w:r>
-        <w:rPr>
-          <w:highlight w:val="green"/>
-        </w:rPr>
-        <w:t xml:space="preserve"> root</w:t>
-      </w:r>
-    </w:p>
-    <w:p>
-      <w:proofErr w:type="spellStart"/>
-      <w:r>
-        <w:rPr>
-          <w:highlight w:val="green"/>
-        </w:rPr>
-        <w:t>config</w:t>
-      </w:r>
-      <w:proofErr w:type="spellEnd"/>
-      <w:r>
-        <w:rPr>
-          <w:highlight w:val="green"/>
-        </w:rPr>
-        <w:t xml:space="preserve"> -</w:t>
-      </w:r>
-      <w:proofErr w:type="gramStart"/>
-      <w:r>
-        <w:rPr>
-          <w:highlight w:val="green"/>
-        </w:rPr>
-        <w:t>&gt;  "</w:t>
-      </w:r>
-      <w:proofErr w:type="gramEnd"/>
-      <w:r>
-        <w:rPr>
-          <w:highlight w:val="green"/>
-        </w:rPr>
-        <w:t>root": {“</w:t>
-      </w:r>
-      <w:proofErr w:type="spellStart"/>
-      <w:r>
-        <w:rPr>
-          <w:highlight w:val="green"/>
-        </w:rPr>
-        <w:t>readonly</w:t>
-      </w:r>
-      <w:proofErr w:type="spellEnd"/>
-      <w:r>
-        <w:rPr>
-          <w:highlight w:val="green"/>
-        </w:rPr>
-        <w:t>”}</w:t>
-      </w:r>
-    </w:p>
-    <w:p/>
-    <w:p/>
-    <w:p>
-      <w:r>
-        <w:rPr>
-          <w:highlight w:val="yellow"/>
-        </w:rPr>
-        <w:t xml:space="preserve">CIS </w:t>
-      </w:r>
-      <w:proofErr w:type="gramStart"/>
-      <w:r>
-        <w:rPr>
-          <w:highlight w:val="yellow"/>
-        </w:rPr>
-        <w:t>5.17</w:t>
-      </w:r>
-      <w:r>
-        <w:rPr>
-          <w:highlight w:val="yellow"/>
-        </w:rPr>
-        <w:t xml:space="preserve"> :</w:t>
-      </w:r>
-      <w:proofErr w:type="gramEnd"/>
-      <w:r>
-        <w:rPr>
-          <w:highlight w:val="yellow"/>
-        </w:rPr>
-        <w:t xml:space="preserve"> </w:t>
-      </w:r>
-      <w:r>
-        <w:t>devices</w:t>
-      </w:r>
-    </w:p>
-    <w:p>
-      <w:proofErr w:type="gramStart"/>
-      <w:r>
-        <w:t>config.json</w:t>
-      </w:r>
-      <w:proofErr w:type="gramEnd"/>
-      <w:r>
-        <w:t xml:space="preserve"> -&gt; [“</w:t>
-      </w:r>
-      <w:proofErr w:type="spellStart"/>
-      <w:r>
-        <w:t>linux</w:t>
-      </w:r>
-      <w:proofErr w:type="spellEnd"/>
-      <w:r>
-        <w:t>”]</w:t>
-      </w:r>
-      <w:r>
-        <w:t xml:space="preserve"> </w:t>
-      </w:r>
-      <w:r>
-        <w:t>[“resources”]</w:t>
-      </w:r>
-      <w:r>
-        <w:t xml:space="preserve"> </w:t>
-      </w:r>
-      <w:r>
-        <w:t>[“devices”]</w:t>
-      </w:r>
-    </w:p>
-    <w:p/>
-    <w:p/>
-    <w:p>
-      <w:r>
-        <w:rPr>
-          <w:highlight w:val="yellow"/>
-        </w:rPr>
-        <w:t xml:space="preserve">CIS </w:t>
-      </w:r>
-      <w:proofErr w:type="gramStart"/>
-      <w:r>
-        <w:rPr>
-          <w:highlight w:val="yellow"/>
-        </w:rPr>
-        <w:t>5.</w:t>
-      </w:r>
-      <w:r>
-        <w:rPr>
-          <w:highlight w:val="yellow"/>
-        </w:rPr>
-        <w:t>21</w:t>
-      </w:r>
-      <w:r>
-        <w:rPr>
-          <w:highlight w:val="yellow"/>
-        </w:rPr>
-        <w:t xml:space="preserve"> :</w:t>
-      </w:r>
-      <w:proofErr w:type="gramEnd"/>
-      <w:r>
-        <w:rPr>
-          <w:highlight w:val="yellow"/>
-        </w:rPr>
-        <w:t xml:space="preserve"> </w:t>
-      </w:r>
-      <w:proofErr w:type="spellStart"/>
-      <w:r>
-        <w:t>seccomp</w:t>
-      </w:r>
-      <w:proofErr w:type="spellEnd"/>
+          <w:highlight w:val="green"/>
+        </w:rPr>
+      </w:pPr>
+      <w:r>
+        <w:rPr>
+          <w:b/>
+          <w:highlight w:val="green"/>
+        </w:rPr>
+        <w:t xml:space="preserve">CIS 5.10: </w:t>
+      </w:r>
     </w:p>
     <w:p>
       <w:pPr>
@@ -1413,18 +1144,507 @@
       <w:r>
         <w:rPr>
           <w:b/>
-        </w:rPr>
+          <w:highlight w:val="green"/>
+        </w:rPr>
+        <w:t>/sys/fs/</w:t>
+      </w:r>
+      <w:proofErr w:type="spellStart"/>
+      <w:r>
+        <w:rPr>
+          <w:b/>
+          <w:highlight w:val="green"/>
+        </w:rPr>
+        <w:t>cgroup</w:t>
+      </w:r>
+      <w:proofErr w:type="spellEnd"/>
+      <w:r>
+        <w:rPr>
+          <w:b/>
+          <w:highlight w:val="green"/>
+        </w:rPr>
+        <w:t>/memory/Burstable/pod_{</w:t>
+      </w:r>
+      <w:proofErr w:type="spellStart"/>
+      <w:r>
+        <w:rPr>
+          <w:b/>
+          <w:highlight w:val="green"/>
+        </w:rPr>
+        <w:t>podid</w:t>
+      </w:r>
+      <w:proofErr w:type="spellEnd"/>
+      <w:r>
+        <w:rPr>
+          <w:b/>
+          <w:highlight w:val="green"/>
+        </w:rPr>
+        <w:t>}/</w:t>
+      </w:r>
+      <w:proofErr w:type="spellStart"/>
+      <w:r>
+        <w:rPr>
+          <w:b/>
+          <w:highlight w:val="green"/>
+        </w:rPr>
+        <w:t>crio</w:t>
+      </w:r>
+      <w:proofErr w:type="spellEnd"/>
+      <w:r>
+        <w:rPr>
+          <w:b/>
+          <w:highlight w:val="green"/>
+        </w:rPr>
+        <w:t>-{</w:t>
+      </w:r>
+      <w:proofErr w:type="spellStart"/>
+      <w:r>
+        <w:rPr>
+          <w:b/>
+          <w:highlight w:val="green"/>
+        </w:rPr>
+        <w:t>continaerid</w:t>
+      </w:r>
+      <w:proofErr w:type="spellEnd"/>
+      <w:r>
+        <w:rPr>
+          <w:b/>
+          <w:highlight w:val="green"/>
+        </w:rPr>
+        <w:t>}/</w:t>
+      </w:r>
+      <w:proofErr w:type="spellStart"/>
+      <w:proofErr w:type="gramStart"/>
+      <w:r>
+        <w:rPr>
+          <w:b/>
+          <w:highlight w:val="green"/>
+        </w:rPr>
+        <w:t>memory.limit</w:t>
+      </w:r>
+      <w:proofErr w:type="gramEnd"/>
+      <w:r>
+        <w:rPr>
+          <w:b/>
+          <w:highlight w:val="green"/>
+        </w:rPr>
+        <w:t>_in_bytes</w:t>
+      </w:r>
+      <w:proofErr w:type="spellEnd"/>
+    </w:p>
+    <w:p>
+      <w:pPr>
+        <w:pBdr>
+          <w:bottom w:val="single" w:sz="6" w:space="1" w:color="auto"/>
+        </w:pBdr>
+        <w:rPr>
+          <w:b/>
+        </w:rPr>
+      </w:pPr>
+    </w:p>
+    <w:p>
+      <w:pPr>
+        <w:rPr>
+          <w:highlight w:val="green"/>
+        </w:rPr>
+      </w:pPr>
+      <w:r>
+        <w:rPr>
+          <w:highlight w:val="green"/>
+        </w:rPr>
+        <w:t xml:space="preserve">CIS </w:t>
+      </w:r>
+      <w:proofErr w:type="gramStart"/>
+      <w:r>
+        <w:rPr>
+          <w:highlight w:val="green"/>
+        </w:rPr>
+        <w:t>5.12 :</w:t>
+      </w:r>
+      <w:proofErr w:type="gramEnd"/>
+      <w:r>
+        <w:rPr>
+          <w:highlight w:val="green"/>
+        </w:rPr>
+        <w:t xml:space="preserve"> </w:t>
+      </w:r>
+      <w:proofErr w:type="spellStart"/>
+      <w:r>
+        <w:rPr>
+          <w:highlight w:val="green"/>
+        </w:rPr>
+        <w:t>readonly</w:t>
+      </w:r>
+      <w:proofErr w:type="spellEnd"/>
+      <w:r>
+        <w:rPr>
+          <w:highlight w:val="green"/>
+        </w:rPr>
+        <w:t xml:space="preserve"> root</w:t>
+      </w:r>
+    </w:p>
+    <w:p>
+      <w:proofErr w:type="spellStart"/>
+      <w:r>
+        <w:rPr>
+          <w:highlight w:val="green"/>
+        </w:rPr>
+        <w:t>config</w:t>
+      </w:r>
+      <w:proofErr w:type="spellEnd"/>
+      <w:r>
+        <w:rPr>
+          <w:highlight w:val="green"/>
+        </w:rPr>
+        <w:t xml:space="preserve"> -</w:t>
+      </w:r>
+      <w:proofErr w:type="gramStart"/>
+      <w:r>
+        <w:rPr>
+          <w:highlight w:val="green"/>
+        </w:rPr>
+        <w:t>&gt;  "</w:t>
+      </w:r>
+      <w:proofErr w:type="gramEnd"/>
+      <w:r>
+        <w:rPr>
+          <w:highlight w:val="green"/>
+        </w:rPr>
+        <w:t>root": {“</w:t>
+      </w:r>
+      <w:proofErr w:type="spellStart"/>
+      <w:r>
+        <w:rPr>
+          <w:highlight w:val="green"/>
+        </w:rPr>
+        <w:t>readonly</w:t>
+      </w:r>
+      <w:proofErr w:type="spellEnd"/>
+      <w:r>
+        <w:rPr>
+          <w:highlight w:val="green"/>
+        </w:rPr>
+        <w:t>”}</w:t>
+      </w:r>
+    </w:p>
+    <w:p/>
+    <w:p/>
+    <w:p/>
+    <w:p>
+      <w:pPr>
+        <w:pStyle w:val="ListParagraph"/>
+        <w:numPr>
+          <w:ilvl w:val="0"/>
+          <w:numId w:val="4"/>
+        </w:numPr>
+        <w:rPr>
+          <w:highlight w:val="yellow"/>
+        </w:rPr>
+      </w:pPr>
+      <w:r>
+        <w:rPr>
+          <w:highlight w:val="yellow"/>
+        </w:rPr>
+        <w:lastRenderedPageBreak/>
+        <w:t>CIS 5.5: mounts</w:t>
+      </w:r>
+    </w:p>
+    <w:p>
+      <w:pPr>
+        <w:rPr>
+          <w:highlight w:val="yellow"/>
+        </w:rPr>
+      </w:pPr>
+      <w:r>
+        <w:rPr>
+          <w:highlight w:val="yellow"/>
+        </w:rPr>
+        <w:t>Config.json -&gt; mounts</w:t>
+      </w:r>
+    </w:p>
+    <w:p>
+      <w:pPr>
+        <w:pStyle w:val="ListParagraph"/>
+        <w:numPr>
+          <w:ilvl w:val="0"/>
+          <w:numId w:val="6"/>
+        </w:numPr>
+        <w:rPr>
+          <w:highlight w:val="yellow"/>
+        </w:rPr>
+      </w:pPr>
+      <w:r>
+        <w:rPr>
+          <w:highlight w:val="yellow"/>
+        </w:rPr>
+        <w:t xml:space="preserve">CIS 5.6 don't run </w:t>
+      </w:r>
+      <w:proofErr w:type="spellStart"/>
+      <w:r>
+        <w:rPr>
+          <w:highlight w:val="yellow"/>
+        </w:rPr>
+        <w:t>ssh</w:t>
+      </w:r>
+      <w:proofErr w:type="spellEnd"/>
+    </w:p>
+    <w:p>
+      <w:pPr>
+        <w:rPr>
+          <w:highlight w:val="yellow"/>
+        </w:rPr>
+      </w:pPr>
+      <w:r>
+        <w:rPr>
+          <w:highlight w:val="yellow"/>
+        </w:rPr>
+        <w:t>Get child processes and cat /proc/</w:t>
+      </w:r>
+      <w:proofErr w:type="spellStart"/>
+      <w:r>
+        <w:rPr>
+          <w:highlight w:val="yellow"/>
+        </w:rPr>
+        <w:t>pid</w:t>
+      </w:r>
+      <w:proofErr w:type="spellEnd"/>
+      <w:r>
+        <w:rPr>
+          <w:highlight w:val="yellow"/>
+        </w:rPr>
+        <w:t>/</w:t>
+      </w:r>
+      <w:proofErr w:type="spellStart"/>
+      <w:r>
+        <w:rPr>
+          <w:highlight w:val="yellow"/>
+        </w:rPr>
+        <w:t>cmdline</w:t>
+      </w:r>
+      <w:proofErr w:type="spellEnd"/>
+      <w:r>
+        <w:rPr>
+          <w:highlight w:val="yellow"/>
+        </w:rPr>
+        <w:t xml:space="preserve"> == </w:t>
+      </w:r>
+      <w:proofErr w:type="spellStart"/>
+      <w:r>
+        <w:rPr>
+          <w:highlight w:val="yellow"/>
+        </w:rPr>
+        <w:t>ssh</w:t>
+      </w:r>
+      <w:proofErr w:type="spellEnd"/>
+      <w:r>
+        <w:rPr>
+          <w:highlight w:val="yellow"/>
+        </w:rPr>
+        <w:t xml:space="preserve"> </w:t>
+      </w:r>
+    </w:p>
+    <w:p>
+      <w:pPr>
+        <w:rPr>
+          <w:highlight w:val="yellow"/>
+        </w:rPr>
+      </w:pPr>
+    </w:p>
+    <w:p>
+      <w:pPr>
+        <w:pStyle w:val="ListParagraph"/>
+        <w:numPr>
+          <w:ilvl w:val="0"/>
+          <w:numId w:val="7"/>
+        </w:numPr>
+        <w:rPr>
+          <w:rFonts w:ascii="Times New Roman" w:eastAsia="Times New Roman" w:hAnsi="Times New Roman" w:cs="Times New Roman"/>
+        </w:rPr>
+      </w:pPr>
+      <w:r>
+        <w:rPr>
+          <w:rFonts w:eastAsia="Times New Roman"/>
+          <w:highlight w:val="yellow"/>
+        </w:rPr>
+        <w:t>CIS 5.13 Bind incoming container traffic to a specific host interface</w:t>
+      </w:r>
+    </w:p>
+    <w:p>
+      <w:pPr>
+        <w:rPr>
+          <w:highlight w:val="yellow"/>
+        </w:rPr>
+      </w:pPr>
+      <w:proofErr w:type="spellStart"/>
+      <w:r>
+        <w:rPr>
+          <w:highlight w:val="yellow"/>
+        </w:rPr>
+        <w:t>Cconfig.json</w:t>
+      </w:r>
+      <w:proofErr w:type="spellEnd"/>
+    </w:p>
+    <w:p>
+      <w:r>
         <w:t>"</w:t>
       </w:r>
       <w:proofErr w:type="spellStart"/>
       <w:r>
-        <w:rPr>
-          <w:b/>
-        </w:rPr>
         <w:t>io.kubernetes.cri-</w:t>
       </w:r>
       <w:proofErr w:type="gramStart"/>
       <w:r>
+        <w:t>o.PortMappings</w:t>
+      </w:r>
+      <w:proofErr w:type="spellEnd"/>
+      <w:proofErr w:type="gramEnd"/>
+      <w:r>
+        <w:t>"</w:t>
+      </w:r>
+      <w:r>
+        <w:t xml:space="preserve"> -&gt; there should be an </w:t>
+      </w:r>
+      <w:proofErr w:type="spellStart"/>
+      <w:r>
+        <w:t>ip</w:t>
+      </w:r>
+      <w:proofErr w:type="spellEnd"/>
+      <w:r>
+        <w:t xml:space="preserve"> </w:t>
+      </w:r>
+    </w:p>
+    <w:p>
+      <w:pPr>
+        <w:rPr>
+          <w:highlight w:val="yellow"/>
+        </w:rPr>
+      </w:pPr>
+    </w:p>
+    <w:p>
+      <w:r>
+        <w:rPr>
+          <w:highlight w:val="yellow"/>
+        </w:rPr>
+        <w:t xml:space="preserve">CIS </w:t>
+      </w:r>
+      <w:proofErr w:type="gramStart"/>
+      <w:r>
+        <w:rPr>
+          <w:highlight w:val="yellow"/>
+        </w:rPr>
+        <w:t>5.17</w:t>
+      </w:r>
+      <w:r>
+        <w:rPr>
+          <w:highlight w:val="yellow"/>
+        </w:rPr>
+        <w:t xml:space="preserve"> :</w:t>
+      </w:r>
+      <w:proofErr w:type="gramEnd"/>
+      <w:r>
+        <w:rPr>
+          <w:highlight w:val="yellow"/>
+        </w:rPr>
+        <w:t xml:space="preserve"> </w:t>
+      </w:r>
+      <w:r>
+        <w:t>devices</w:t>
+      </w:r>
+    </w:p>
+    <w:p>
+      <w:proofErr w:type="gramStart"/>
+      <w:r>
+        <w:t>config.json</w:t>
+      </w:r>
+      <w:proofErr w:type="gramEnd"/>
+      <w:r>
+        <w:t xml:space="preserve"> -&gt; [“</w:t>
+      </w:r>
+      <w:proofErr w:type="spellStart"/>
+      <w:r>
+        <w:t>linux</w:t>
+      </w:r>
+      <w:proofErr w:type="spellEnd"/>
+      <w:r>
+        <w:t>”]</w:t>
+      </w:r>
+      <w:r>
+        <w:t xml:space="preserve"> </w:t>
+      </w:r>
+      <w:r>
+        <w:t>[“resources”]</w:t>
+      </w:r>
+      <w:r>
+        <w:t xml:space="preserve"> </w:t>
+      </w:r>
+      <w:r>
+        <w:t>[“devices”]</w:t>
+      </w:r>
+    </w:p>
+    <w:p/>
+    <w:p/>
+    <w:p>
+      <w:r>
+        <w:rPr>
+          <w:highlight w:val="yellow"/>
+        </w:rPr>
+        <w:t xml:space="preserve">CIS </w:t>
+      </w:r>
+      <w:proofErr w:type="gramStart"/>
+      <w:r>
+        <w:rPr>
+          <w:highlight w:val="yellow"/>
+        </w:rPr>
+        <w:t>5.</w:t>
+      </w:r>
+      <w:r>
+        <w:rPr>
+          <w:highlight w:val="yellow"/>
+        </w:rPr>
+        <w:t>21</w:t>
+      </w:r>
+      <w:r>
+        <w:rPr>
+          <w:highlight w:val="yellow"/>
+        </w:rPr>
+        <w:t xml:space="preserve"> :</w:t>
+      </w:r>
+      <w:proofErr w:type="gramEnd"/>
+      <w:r>
+        <w:rPr>
+          <w:highlight w:val="yellow"/>
+        </w:rPr>
+        <w:t xml:space="preserve"> </w:t>
+      </w:r>
+      <w:proofErr w:type="spellStart"/>
+      <w:r>
+        <w:t>seccomp</w:t>
+      </w:r>
+      <w:proofErr w:type="spellEnd"/>
+    </w:p>
+    <w:p>
+      <w:pPr>
+        <w:pBdr>
+          <w:bottom w:val="single" w:sz="6" w:space="1" w:color="auto"/>
+        </w:pBdr>
+        <w:rPr>
+          <w:b/>
+        </w:rPr>
+      </w:pPr>
+      <w:r>
+        <w:rPr>
+          <w:b/>
+        </w:rPr>
+        <w:t>"</w:t>
+      </w:r>
+      <w:proofErr w:type="spellStart"/>
+      <w:r>
+        <w:rPr>
+          <w:b/>
+        </w:rPr>
+        <w:t>io.kubernetes.cri-</w:t>
+      </w:r>
+      <w:proofErr w:type="gramStart"/>
+      <w:r>
         <w:rPr>
           <w:b/>
         </w:rPr>
@@ -1450,7 +1670,6 @@
           <w:rFonts w:eastAsia="Times New Roman"/>
           <w:highlight w:val="yellow"/>
         </w:rPr>
-        <w:lastRenderedPageBreak/>
         <w:t>5.24</w:t>
       </w:r>
       <w:r>
@@ -1480,6 +1699,34 @@
           <w:rFonts w:eastAsia="Times New Roman"/>
         </w:rPr>
       </w:pPr>
+      <w:proofErr w:type="spellStart"/>
+      <w:proofErr w:type="gramStart"/>
+      <w:r>
+        <w:rPr>
+          <w:rFonts w:eastAsia="Times New Roman"/>
+        </w:rPr>
+        <w:t>state.json</w:t>
+      </w:r>
+      <w:proofErr w:type="spellEnd"/>
+      <w:proofErr w:type="gramEnd"/>
+      <w:r>
+        <w:rPr>
+          <w:rFonts w:eastAsia="Times New Roman"/>
+        </w:rPr>
+        <w:t xml:space="preserve"> </w:t>
+      </w:r>
+      <w:r>
+        <w:rPr>
+          <w:rFonts w:eastAsia="Times New Roman"/>
+        </w:rPr>
+        <w:sym w:font="Wingdings" w:char="F0E0"/>
+      </w:r>
+      <w:r>
+        <w:rPr>
+          <w:rFonts w:eastAsia="Times New Roman"/>
+        </w:rPr>
+        <w:t xml:space="preserve">  </w:t>
+      </w:r>
       <w:r>
         <w:rPr>
           <w:rFonts w:eastAsia="Times New Roman"/>
@@ -1491,38 +1738,169 @@
         <w:rPr>
           <w:rFonts w:eastAsia="Times New Roman"/>
         </w:rPr>
-        <w:t>cgroupsPath</w:t>
-      </w:r>
-      <w:proofErr w:type="spellEnd"/>
-      <w:r>
-        <w:rPr>
-          <w:rFonts w:eastAsia="Times New Roman"/>
-        </w:rPr>
-        <w:t>" under “</w:t>
-      </w:r>
-      <w:proofErr w:type="spellStart"/>
-      <w:proofErr w:type="gramStart"/>
-      <w:r>
-        <w:rPr>
-          <w:rFonts w:eastAsia="Times New Roman"/>
-        </w:rPr>
-        <w:t>linux</w:t>
-      </w:r>
-      <w:proofErr w:type="spellEnd"/>
-      <w:r>
-        <w:rPr>
-          <w:rFonts w:eastAsia="Times New Roman"/>
-        </w:rPr>
-        <w:t>”  in</w:t>
-      </w:r>
-      <w:proofErr w:type="gramEnd"/>
-      <w:r>
-        <w:rPr>
-          <w:rFonts w:eastAsia="Times New Roman"/>
-        </w:rPr>
-        <w:t xml:space="preserve"> config.json</w:t>
-      </w:r>
-    </w:p>
+        <w:t>io.kubernetes.cri-o.CgroupParent</w:t>
+      </w:r>
+      <w:proofErr w:type="spellEnd"/>
+      <w:r>
+        <w:rPr>
+          <w:rFonts w:eastAsia="Times New Roman"/>
+        </w:rPr>
+        <w:t>":</w:t>
+      </w:r>
+    </w:p>
+    <w:p>
+      <w:pPr>
+        <w:rPr>
+          <w:rFonts w:eastAsia="Times New Roman"/>
+        </w:rPr>
+      </w:pPr>
+    </w:p>
+    <w:p>
+      <w:pPr>
+        <w:rPr>
+          <w:rFonts w:eastAsia="Times New Roman"/>
+        </w:rPr>
+      </w:pPr>
+      <w:r>
+        <w:rPr>
+          <w:rFonts w:eastAsia="Times New Roman"/>
+          <w:highlight w:val="yellow"/>
+        </w:rPr>
+        <w:t xml:space="preserve">5.28 </w:t>
+      </w:r>
+      <w:proofErr w:type="spellStart"/>
+      <w:r>
+        <w:rPr>
+          <w:rFonts w:eastAsia="Times New Roman"/>
+          <w:highlight w:val="yellow"/>
+        </w:rPr>
+        <w:t>pids</w:t>
+      </w:r>
+      <w:proofErr w:type="spellEnd"/>
+      <w:r>
+        <w:rPr>
+          <w:rFonts w:eastAsia="Times New Roman"/>
+          <w:highlight w:val="yellow"/>
+        </w:rPr>
+        <w:t xml:space="preserve"> limit</w:t>
+      </w:r>
+    </w:p>
+    <w:p>
+      <w:r>
+        <w:rPr>
+          <w:rFonts w:eastAsia="Times New Roman"/>
+        </w:rPr>
+        <w:t>/sys/fs/</w:t>
+      </w:r>
+      <w:proofErr w:type="spellStart"/>
+      <w:r>
+        <w:rPr>
+          <w:rFonts w:eastAsia="Times New Roman"/>
+        </w:rPr>
+        <w:t>cgroup</w:t>
+      </w:r>
+      <w:proofErr w:type="spellEnd"/>
+      <w:r>
+        <w:rPr>
+          <w:rFonts w:eastAsia="Times New Roman"/>
+        </w:rPr>
+        <w:t>/</w:t>
+      </w:r>
+      <w:proofErr w:type="spellStart"/>
+      <w:r>
+        <w:rPr>
+          <w:rFonts w:eastAsia="Times New Roman"/>
+        </w:rPr>
+        <w:t>pids</w:t>
+      </w:r>
+      <w:proofErr w:type="spellEnd"/>
+      <w:r>
+        <w:rPr>
+          <w:rFonts w:eastAsia="Times New Roman"/>
+        </w:rPr>
+        <w:t>/</w:t>
+      </w:r>
+      <w:r>
+        <w:rPr>
+          <w:b/>
+          <w:highlight w:val="green"/>
+        </w:rPr>
+        <w:t xml:space="preserve"> </w:t>
+      </w:r>
+      <w:r>
+        <w:rPr>
+          <w:b/>
+          <w:highlight w:val="green"/>
+        </w:rPr>
+        <w:t>Burstable/pod_{</w:t>
+      </w:r>
+      <w:proofErr w:type="spellStart"/>
+      <w:r>
+        <w:rPr>
+          <w:b/>
+          <w:highlight w:val="green"/>
+        </w:rPr>
+        <w:t>podid</w:t>
+      </w:r>
+      <w:proofErr w:type="spellEnd"/>
+      <w:r>
+        <w:rPr>
+          <w:b/>
+          <w:highlight w:val="green"/>
+        </w:rPr>
+        <w:t>}/</w:t>
+      </w:r>
+      <w:proofErr w:type="spellStart"/>
+      <w:r>
+        <w:rPr>
+          <w:b/>
+          <w:highlight w:val="green"/>
+        </w:rPr>
+        <w:t>crio</w:t>
+      </w:r>
+      <w:proofErr w:type="spellEnd"/>
+      <w:r>
+        <w:rPr>
+          <w:b/>
+          <w:highlight w:val="green"/>
+        </w:rPr>
+        <w:t>-{</w:t>
+      </w:r>
+      <w:proofErr w:type="spellStart"/>
+      <w:r>
+        <w:rPr>
+          <w:b/>
+          <w:highlight w:val="green"/>
+        </w:rPr>
+        <w:t>continaerid</w:t>
+      </w:r>
+      <w:proofErr w:type="spellEnd"/>
+      <w:r>
+        <w:rPr>
+          <w:b/>
+          <w:highlight w:val="green"/>
+        </w:rPr>
+        <w:t>}</w:t>
+      </w:r>
+      <w:r>
+        <w:rPr>
+          <w:rFonts w:eastAsia="Times New Roman"/>
+        </w:rPr>
+        <w:t>/</w:t>
+      </w:r>
+      <w:proofErr w:type="spellStart"/>
+      <w:r>
+        <w:rPr>
+          <w:rFonts w:eastAsia="Times New Roman"/>
+        </w:rPr>
+        <w:t>pids.max</w:t>
+      </w:r>
+      <w:proofErr w:type="spellEnd"/>
+      <w:r>
+        <w:t xml:space="preserve"> </w:t>
+      </w:r>
+    </w:p>
+    <w:p/>
     <w:p>
       <w:pPr>
         <w:pBdr>
@@ -1992,32 +2370,538 @@
       <w:r>
         <w:t>}/mounts</w:t>
       </w:r>
+      <w:r>
+        <w:t xml:space="preserve"> -</w:t>
+      </w:r>
+      <w:r>
+        <w:sym w:font="Wingdings" w:char="F0E0"/>
+      </w:r>
+      <w:r>
+        <w:t>??????</w:t>
+      </w:r>
     </w:p>
     <w:p/>
     <w:p>
       <w:pPr>
-        <w:rPr>
-          <w:highlight w:val="green"/>
-        </w:rPr>
-      </w:pPr>
-      <w:r>
-        <w:rPr>
-          <w:highlight w:val="green"/>
-        </w:rPr>
-        <w:t>CIS 5.11</w:t>
-      </w:r>
-      <w:r>
-        <w:rPr>
-          <w:highlight w:val="green"/>
-        </w:rPr>
-        <w:t>:</w:t>
-      </w:r>
-      <w:r>
-        <w:rPr>
-          <w:highlight w:val="green"/>
-        </w:rPr>
+        <w:pStyle w:val="ListParagraph"/>
+        <w:numPr>
+          <w:ilvl w:val="0"/>
+          <w:numId w:val="7"/>
+        </w:numPr>
+        <w:rPr>
+          <w:highlight w:val="green"/>
+        </w:rPr>
+      </w:pPr>
+      <w:r>
+        <w:rPr>
+          <w:highlight w:val="green"/>
+        </w:rPr>
+        <w:t>CIS 5.1</w:t>
+      </w:r>
+    </w:p>
+    <w:p>
+      <w:pPr>
+        <w:pStyle w:val="ListParagraph"/>
+        <w:numPr>
+          <w:ilvl w:val="0"/>
+          <w:numId w:val="7"/>
+        </w:numPr>
+      </w:pPr>
+      <w:r>
+        <w:rPr>
+          <w:highlight w:val="green"/>
+        </w:rPr>
+        <w:t>CIS 5.3</w:t>
+      </w:r>
+      <w:r>
         <w:t xml:space="preserve"> </w:t>
       </w:r>
+    </w:p>
+    <w:p/>
+    <w:p>
+      <w:pPr>
+        <w:pStyle w:val="ListParagraph"/>
+        <w:numPr>
+          <w:ilvl w:val="0"/>
+          <w:numId w:val="7"/>
+        </w:numPr>
+        <w:rPr>
+          <w:highlight w:val="green"/>
+        </w:rPr>
+      </w:pPr>
+      <w:r>
+        <w:rPr>
+          <w:highlight w:val="green"/>
+        </w:rPr>
+        <w:t>CIS 5.4: privilege</w:t>
+      </w:r>
+    </w:p>
+    <w:p>
+      <w:pPr>
+        <w:rPr>
+          <w:highlight w:val="green"/>
+        </w:rPr>
+      </w:pPr>
+      <w:proofErr w:type="spellStart"/>
+      <w:proofErr w:type="gramStart"/>
+      <w:r>
+        <w:rPr>
+          <w:highlight w:val="green"/>
+        </w:rPr>
+        <w:t>Hostconfig</w:t>
+      </w:r>
+      <w:proofErr w:type="spellEnd"/>
+      <w:r>
+        <w:rPr>
+          <w:highlight w:val="green"/>
+        </w:rPr>
+        <w:t xml:space="preserve"> :Privileged</w:t>
+      </w:r>
+      <w:proofErr w:type="gramEnd"/>
+    </w:p>
+    <w:p>
+      <w:pPr>
+        <w:rPr>
+          <w:highlight w:val="green"/>
+        </w:rPr>
+      </w:pPr>
+    </w:p>
+    <w:p>
+      <w:pPr>
+        <w:rPr>
+          <w:highlight w:val="green"/>
+        </w:rPr>
+      </w:pPr>
+    </w:p>
+    <w:p>
+      <w:pPr>
+        <w:rPr>
+          <w:highlight w:val="green"/>
+        </w:rPr>
+      </w:pPr>
+    </w:p>
+    <w:p>
+      <w:pPr>
+        <w:pStyle w:val="ListParagraph"/>
+        <w:numPr>
+          <w:ilvl w:val="0"/>
+          <w:numId w:val="7"/>
+        </w:numPr>
+        <w:rPr>
+          <w:highlight w:val="green"/>
+        </w:rPr>
+      </w:pPr>
+      <w:r>
+        <w:rPr>
+          <w:highlight w:val="green"/>
+        </w:rPr>
+        <w:t>CIS 5.</w:t>
+      </w:r>
+      <w:r>
+        <w:rPr>
+          <w:highlight w:val="green"/>
+        </w:rPr>
+        <w:t>5</w:t>
+      </w:r>
+      <w:r>
+        <w:rPr>
+          <w:highlight w:val="green"/>
+        </w:rPr>
+        <w:t xml:space="preserve">: </w:t>
+      </w:r>
+      <w:r>
+        <w:rPr>
+          <w:highlight w:val="green"/>
+        </w:rPr>
+        <w:t>mounts</w:t>
+      </w:r>
+    </w:p>
+    <w:p>
+      <w:pPr>
+        <w:rPr>
+          <w:highlight w:val="green"/>
+        </w:rPr>
+      </w:pPr>
+      <w:r>
+        <w:rPr>
+          <w:highlight w:val="green"/>
+        </w:rPr>
+        <w:t>Config.json -&gt; mounts</w:t>
+      </w:r>
+    </w:p>
+    <w:p>
+      <w:pPr>
+        <w:rPr>
+          <w:highlight w:val="green"/>
+        </w:rPr>
+      </w:pPr>
+    </w:p>
+    <w:p>
+      <w:pPr>
+        <w:rPr>
+          <w:highlight w:val="green"/>
+        </w:rPr>
+      </w:pPr>
+    </w:p>
+    <w:p>
+      <w:pPr>
+        <w:rPr>
+          <w:highlight w:val="green"/>
+        </w:rPr>
+      </w:pPr>
+    </w:p>
+    <w:p>
+      <w:pPr>
+        <w:rPr>
+          <w:highlight w:val="green"/>
+        </w:rPr>
+      </w:pPr>
+    </w:p>
+    <w:p>
+      <w:pPr>
+        <w:pStyle w:val="ListParagraph"/>
+        <w:numPr>
+          <w:ilvl w:val="0"/>
+          <w:numId w:val="7"/>
+        </w:numPr>
+        <w:rPr>
+          <w:highlight w:val="green"/>
+        </w:rPr>
+      </w:pPr>
+      <w:r>
+        <w:rPr>
+          <w:highlight w:val="green"/>
+        </w:rPr>
+        <w:t xml:space="preserve">CIS 5.7: </w:t>
+      </w:r>
+      <w:r>
+        <w:rPr>
+          <w:highlight w:val="green"/>
+        </w:rPr>
+        <w:t>Don't map ports that are privileged &lt;1025</w:t>
+      </w:r>
+    </w:p>
+    <w:p>
+      <w:pPr>
+        <w:rPr>
+          <w:highlight w:val="green"/>
+        </w:rPr>
+      </w:pPr>
+      <w:r>
+        <w:rPr>
+          <w:highlight w:val="green"/>
+        </w:rPr>
+        <w:t>/</w:t>
+      </w:r>
+      <w:proofErr w:type="spellStart"/>
+      <w:r>
+        <w:rPr>
+          <w:highlight w:val="green"/>
+        </w:rPr>
+        <w:t>var</w:t>
+      </w:r>
+      <w:proofErr w:type="spellEnd"/>
+      <w:r>
+        <w:rPr>
+          <w:highlight w:val="green"/>
+        </w:rPr>
+        <w:t>/lib/</w:t>
+      </w:r>
+      <w:proofErr w:type="spellStart"/>
+      <w:r>
+        <w:rPr>
+          <w:highlight w:val="green"/>
+        </w:rPr>
+        <w:t>docker</w:t>
+      </w:r>
+      <w:proofErr w:type="spellEnd"/>
+      <w:r>
+        <w:rPr>
+          <w:highlight w:val="green"/>
+        </w:rPr>
+        <w:t>/containers</w:t>
+      </w:r>
+      <w:r>
+        <w:rPr>
+          <w:highlight w:val="green"/>
+        </w:rPr>
+        <w:t>/{</w:t>
+      </w:r>
+      <w:proofErr w:type="spellStart"/>
+      <w:r>
+        <w:rPr>
+          <w:highlight w:val="green"/>
+        </w:rPr>
+        <w:t>contid</w:t>
+      </w:r>
+      <w:proofErr w:type="spellEnd"/>
+      <w:r>
+        <w:rPr>
+          <w:highlight w:val="green"/>
+        </w:rPr>
+        <w:t>}/</w:t>
+      </w:r>
+      <w:proofErr w:type="spellStart"/>
+      <w:proofErr w:type="gramStart"/>
+      <w:r>
+        <w:rPr>
+          <w:highlight w:val="green"/>
+        </w:rPr>
+        <w:t>hostconfig.json</w:t>
+      </w:r>
+      <w:proofErr w:type="spellEnd"/>
+      <w:proofErr w:type="gramEnd"/>
+    </w:p>
+    <w:p>
+      <w:pPr>
+        <w:rPr>
+          <w:highlight w:val="green"/>
+        </w:rPr>
+      </w:pPr>
+      <w:r>
+        <w:rPr>
+          <w:highlight w:val="green"/>
+        </w:rPr>
+        <w:t>“</w:t>
+      </w:r>
+      <w:proofErr w:type="spellStart"/>
+      <w:r>
+        <w:rPr>
+          <w:highlight w:val="green"/>
+        </w:rPr>
+        <w:t>PortBindings</w:t>
+      </w:r>
+      <w:proofErr w:type="spellEnd"/>
+      <w:r>
+        <w:rPr>
+          <w:highlight w:val="green"/>
+        </w:rPr>
+        <w:t>”</w:t>
+      </w:r>
+    </w:p>
+    <w:p>
+      <w:pPr>
+        <w:rPr>
+          <w:highlight w:val="green"/>
+        </w:rPr>
+      </w:pPr>
+    </w:p>
+    <w:p>
+      <w:pPr>
+        <w:pStyle w:val="ListParagraph"/>
+        <w:numPr>
+          <w:ilvl w:val="0"/>
+          <w:numId w:val="7"/>
+        </w:numPr>
+        <w:rPr>
+          <w:highlight w:val="green"/>
+        </w:rPr>
+      </w:pPr>
+      <w:r>
+        <w:rPr>
+          <w:highlight w:val="green"/>
+        </w:rPr>
+        <w:t>CIS 5.8: check ports</w:t>
+      </w:r>
+    </w:p>
+    <w:p>
+      <w:pPr>
+        <w:rPr>
+          <w:highlight w:val="green"/>
+        </w:rPr>
+      </w:pPr>
+      <w:r>
+        <w:rPr>
+          <w:highlight w:val="green"/>
+        </w:rPr>
+        <w:t>Same with above</w:t>
+      </w:r>
+    </w:p>
+    <w:p>
+      <w:pPr>
+        <w:rPr>
+          <w:highlight w:val="green"/>
+        </w:rPr>
+      </w:pPr>
+    </w:p>
+    <w:p>
+      <w:pPr>
+        <w:pStyle w:val="ListParagraph"/>
+        <w:numPr>
+          <w:ilvl w:val="0"/>
+          <w:numId w:val="7"/>
+        </w:numPr>
+        <w:rPr>
+          <w:highlight w:val="green"/>
+        </w:rPr>
+      </w:pPr>
+      <w:r>
+        <w:rPr>
+          <w:highlight w:val="green"/>
+        </w:rPr>
+        <w:t>CIS 5.9: host network</w:t>
+      </w:r>
+    </w:p>
+    <w:p>
+      <w:pPr>
+        <w:rPr>
+          <w:highlight w:val="green"/>
+        </w:rPr>
+      </w:pPr>
+      <w:proofErr w:type="spellStart"/>
+      <w:r>
+        <w:rPr>
+          <w:highlight w:val="green"/>
+        </w:rPr>
+        <w:t>Hostconfig</w:t>
+      </w:r>
+      <w:proofErr w:type="spellEnd"/>
+      <w:r>
+        <w:rPr>
+          <w:highlight w:val="green"/>
+        </w:rPr>
+        <w:t xml:space="preserve"> </w:t>
+      </w:r>
+      <w:r>
+        <w:rPr>
+          <w:highlight w:val="green"/>
+        </w:rPr>
+        <w:sym w:font="Wingdings" w:char="F0E0"/>
+      </w:r>
+      <w:r>
+        <w:rPr>
+          <w:highlight w:val="green"/>
+        </w:rPr>
+        <w:t xml:space="preserve"> "</w:t>
+      </w:r>
+      <w:proofErr w:type="spellStart"/>
+      <w:r>
+        <w:rPr>
+          <w:highlight w:val="green"/>
+        </w:rPr>
+        <w:t>NetworkMode</w:t>
+      </w:r>
+      <w:proofErr w:type="spellEnd"/>
+      <w:r>
+        <w:rPr>
+          <w:highlight w:val="green"/>
+        </w:rPr>
+        <w:t>": "default",</w:t>
+      </w:r>
+    </w:p>
+    <w:p>
+      <w:pPr>
+        <w:rPr>
+          <w:highlight w:val="green"/>
+        </w:rPr>
+      </w:pPr>
+    </w:p>
+    <w:p>
+      <w:pPr>
+        <w:pStyle w:val="ListParagraph"/>
+        <w:numPr>
+          <w:ilvl w:val="0"/>
+          <w:numId w:val="7"/>
+        </w:numPr>
+        <w:rPr>
+          <w:highlight w:val="green"/>
+        </w:rPr>
+      </w:pPr>
+      <w:r>
+        <w:rPr>
+          <w:highlight w:val="green"/>
+        </w:rPr>
+        <w:t>CIS 5.10: memory limit</w:t>
+      </w:r>
+    </w:p>
+    <w:p>
+      <w:pPr>
+        <w:rPr>
+          <w:highlight w:val="green"/>
+        </w:rPr>
+      </w:pPr>
+      <w:r>
+        <w:rPr>
+          <w:highlight w:val="green"/>
+        </w:rPr>
+        <w:t>/sys/fs/</w:t>
+      </w:r>
+      <w:proofErr w:type="spellStart"/>
+      <w:r>
+        <w:rPr>
+          <w:highlight w:val="green"/>
+        </w:rPr>
+        <w:t>cgroup</w:t>
+      </w:r>
+      <w:proofErr w:type="spellEnd"/>
+      <w:r>
+        <w:rPr>
+          <w:highlight w:val="green"/>
+        </w:rPr>
+        <w:t>/memory/</w:t>
+      </w:r>
+      <w:proofErr w:type="spellStart"/>
+      <w:r>
+        <w:rPr>
+          <w:highlight w:val="green"/>
+        </w:rPr>
+        <w:t>docker</w:t>
+      </w:r>
+      <w:proofErr w:type="spellEnd"/>
+      <w:r>
+        <w:rPr>
+          <w:highlight w:val="green"/>
+        </w:rPr>
+        <w:t>/{</w:t>
+      </w:r>
+      <w:proofErr w:type="spellStart"/>
+      <w:r>
+        <w:rPr>
+          <w:highlight w:val="green"/>
+        </w:rPr>
+        <w:t>contid</w:t>
+      </w:r>
+      <w:proofErr w:type="spellEnd"/>
+      <w:r>
+        <w:rPr>
+          <w:highlight w:val="green"/>
+        </w:rPr>
+        <w:t>}/</w:t>
+      </w:r>
+      <w:proofErr w:type="spellStart"/>
+      <w:proofErr w:type="gramStart"/>
+      <w:r>
+        <w:rPr>
+          <w:highlight w:val="green"/>
+        </w:rPr>
+        <w:t>memory.limit</w:t>
+      </w:r>
+      <w:proofErr w:type="gramEnd"/>
+      <w:r>
+        <w:rPr>
+          <w:highlight w:val="green"/>
+        </w:rPr>
+        <w:t>_in_bytes</w:t>
+      </w:r>
+      <w:proofErr w:type="spellEnd"/>
+    </w:p>
+    <w:p>
+      <w:pPr>
+        <w:pStyle w:val="ListParagraph"/>
+        <w:numPr>
+          <w:ilvl w:val="0"/>
+          <w:numId w:val="7"/>
+        </w:numPr>
+        <w:rPr>
+          <w:highlight w:val="green"/>
+        </w:rPr>
+      </w:pPr>
+      <w:r>
+        <w:rPr>
+          <w:highlight w:val="green"/>
+        </w:rPr>
+        <w:t xml:space="preserve">CIS 5.11: </w:t>
+      </w:r>
       <w:proofErr w:type="spellStart"/>
       <w:r>
         <w:rPr>
@@ -2118,25 +3002,66 @@
           <w:highlight w:val="green"/>
         </w:rPr>
       </w:pPr>
-      <w:r>
-        <w:rPr>
-          <w:highlight w:val="green"/>
-        </w:rPr>
-        <w:t>CIS 5.4: privilege</w:t>
-      </w:r>
-    </w:p>
-    <w:p>
-      <w:pPr>
-        <w:rPr>
-          <w:highlight w:val="green"/>
-        </w:rPr>
-      </w:pPr>
-      <w:proofErr w:type="spellStart"/>
+    </w:p>
+    <w:p>
+      <w:pPr>
+        <w:rPr>
+          <w:highlight w:val="green"/>
+        </w:rPr>
+      </w:pPr>
+    </w:p>
+    <w:p>
+      <w:pPr>
+        <w:pStyle w:val="ListParagraph"/>
+        <w:numPr>
+          <w:ilvl w:val="0"/>
+          <w:numId w:val="7"/>
+        </w:numPr>
+        <w:rPr>
+          <w:highlight w:val="green"/>
+        </w:rPr>
+      </w:pPr>
+      <w:r>
+        <w:rPr>
+          <w:highlight w:val="green"/>
+        </w:rPr>
+        <w:t xml:space="preserve">CIS </w:t>
+      </w:r>
       <w:proofErr w:type="gramStart"/>
       <w:r>
         <w:rPr>
           <w:highlight w:val="green"/>
         </w:rPr>
+        <w:t>5.12 :</w:t>
+      </w:r>
+      <w:proofErr w:type="gramEnd"/>
+      <w:r>
+        <w:rPr>
+          <w:highlight w:val="green"/>
+        </w:rPr>
+        <w:t xml:space="preserve"> </w:t>
+      </w:r>
+      <w:proofErr w:type="spellStart"/>
+      <w:r>
+        <w:rPr>
+          <w:highlight w:val="green"/>
+        </w:rPr>
+        <w:t>readonly</w:t>
+      </w:r>
+      <w:proofErr w:type="spellEnd"/>
+      <w:r>
+        <w:rPr>
+          <w:highlight w:val="green"/>
+        </w:rPr>
+        <w:t xml:space="preserve"> root</w:t>
+      </w:r>
+    </w:p>
+    <w:p>
+      <w:proofErr w:type="spellStart"/>
+      <w:r>
+        <w:rPr>
+          <w:highlight w:val="green"/>
+        </w:rPr>
         <w:t>Hostconfig</w:t>
       </w:r>
       <w:proofErr w:type="spellEnd"/>
@@ -2144,48 +3069,77 @@
         <w:rPr>
           <w:highlight w:val="green"/>
         </w:rPr>
-        <w:t xml:space="preserve"> :Privileged</w:t>
-      </w:r>
+        <w:t xml:space="preserve"> -</w:t>
+      </w:r>
+      <w:proofErr w:type="gramStart"/>
+      <w:r>
+        <w:rPr>
+          <w:highlight w:val="green"/>
+        </w:rPr>
+        <w:t>&gt;  "</w:t>
+      </w:r>
+      <w:proofErr w:type="spellStart"/>
       <w:proofErr w:type="gramEnd"/>
-    </w:p>
-    <w:p>
-      <w:pPr>
-        <w:rPr>
-          <w:highlight w:val="green"/>
-        </w:rPr>
-      </w:pPr>
-      <w:r>
-        <w:rPr>
-          <w:highlight w:val="green"/>
-        </w:rPr>
-        <w:t>CIS 5.10: memory limit</w:t>
-      </w:r>
-    </w:p>
-    <w:p>
-      <w:pPr>
-        <w:rPr>
-          <w:highlight w:val="green"/>
-        </w:rPr>
-      </w:pPr>
-      <w:r>
-        <w:rPr>
-          <w:highlight w:val="green"/>
-        </w:rPr>
-        <w:t>/sys/fs/</w:t>
-      </w:r>
-      <w:proofErr w:type="spellStart"/>
-      <w:r>
-        <w:rPr>
-          <w:highlight w:val="green"/>
-        </w:rPr>
-        <w:t>cgroup</w:t>
-      </w:r>
-      <w:proofErr w:type="spellEnd"/>
-      <w:r>
-        <w:rPr>
-          <w:highlight w:val="green"/>
-        </w:rPr>
-        <w:t>/memory/</w:t>
+      <w:r>
+        <w:rPr>
+          <w:highlight w:val="green"/>
+        </w:rPr>
+        <w:t>ReadonlyRootfs</w:t>
+      </w:r>
+      <w:proofErr w:type="spellEnd"/>
+      <w:r>
+        <w:rPr>
+          <w:highlight w:val="green"/>
+        </w:rPr>
+        <w:t>": false,</w:t>
+      </w:r>
+    </w:p>
+    <w:p/>
+    <w:p>
+      <w:pPr>
+        <w:pStyle w:val="ListParagraph"/>
+        <w:numPr>
+          <w:ilvl w:val="0"/>
+          <w:numId w:val="7"/>
+        </w:numPr>
+        <w:rPr>
+          <w:rFonts w:ascii="Times New Roman" w:eastAsia="Times New Roman" w:hAnsi="Times New Roman" w:cs="Times New Roman"/>
+          <w:highlight w:val="green"/>
+        </w:rPr>
+      </w:pPr>
+      <w:r>
+        <w:rPr>
+          <w:rFonts w:eastAsia="Times New Roman"/>
+          <w:highlight w:val="green"/>
+        </w:rPr>
+        <w:t>CIS 5.13 Bind incoming container traffic to a specific host interface</w:t>
+      </w:r>
+    </w:p>
+    <w:p>
+      <w:pPr>
+        <w:rPr>
+          <w:highlight w:val="green"/>
+        </w:rPr>
+      </w:pPr>
+      <w:r>
+        <w:rPr>
+          <w:highlight w:val="green"/>
+        </w:rPr>
+        <w:t>/</w:t>
+      </w:r>
+      <w:proofErr w:type="spellStart"/>
+      <w:r>
+        <w:rPr>
+          <w:highlight w:val="green"/>
+        </w:rPr>
+        <w:t>var</w:t>
+      </w:r>
+      <w:proofErr w:type="spellEnd"/>
+      <w:r>
+        <w:rPr>
+          <w:highlight w:val="green"/>
+        </w:rPr>
+        <w:t>/lib/</w:t>
       </w:r>
       <w:proofErr w:type="spellStart"/>
       <w:r>
@@ -2199,7 +3153,7 @@
         <w:rPr>
           <w:highlight w:val="green"/>
         </w:rPr>
-        <w:t>/{</w:t>
+        <w:t>/containers/{</w:t>
       </w:r>
       <w:proofErr w:type="spellStart"/>
       <w:r>
@@ -2221,113 +3175,10 @@
         <w:rPr>
           <w:highlight w:val="green"/>
         </w:rPr>
-        <w:t>memory.limit</w:t>
-      </w:r>
+        <w:t>hostconfig.json</w:t>
+      </w:r>
+      <w:proofErr w:type="spellEnd"/>
       <w:proofErr w:type="gramEnd"/>
-      <w:r>
-        <w:rPr>
-          <w:highlight w:val="green"/>
-        </w:rPr>
-        <w:t>_in_bytes</w:t>
-      </w:r>
-      <w:proofErr w:type="spellEnd"/>
-    </w:p>
-    <w:p>
-      <w:pPr>
-        <w:rPr>
-          <w:highlight w:val="green"/>
-        </w:rPr>
-      </w:pPr>
-    </w:p>
-    <w:p>
-      <w:pPr>
-        <w:rPr>
-          <w:highlight w:val="green"/>
-        </w:rPr>
-      </w:pPr>
-      <w:r>
-        <w:rPr>
-          <w:highlight w:val="green"/>
-        </w:rPr>
-        <w:t xml:space="preserve">CIS 5.7: </w:t>
-      </w:r>
-      <w:r>
-        <w:rPr>
-          <w:highlight w:val="green"/>
-        </w:rPr>
-        <w:t>Don't map ports that are privileged &lt;1025</w:t>
-      </w:r>
-    </w:p>
-    <w:p>
-      <w:pPr>
-        <w:rPr>
-          <w:highlight w:val="green"/>
-        </w:rPr>
-      </w:pPr>
-      <w:r>
-        <w:rPr>
-          <w:highlight w:val="green"/>
-        </w:rPr>
-        <w:t>/</w:t>
-      </w:r>
-      <w:proofErr w:type="spellStart"/>
-      <w:r>
-        <w:rPr>
-          <w:highlight w:val="green"/>
-        </w:rPr>
-        <w:t>var</w:t>
-      </w:r>
-      <w:proofErr w:type="spellEnd"/>
-      <w:r>
-        <w:rPr>
-          <w:highlight w:val="green"/>
-        </w:rPr>
-        <w:t>/lib/</w:t>
-      </w:r>
-      <w:proofErr w:type="spellStart"/>
-      <w:r>
-        <w:rPr>
-          <w:highlight w:val="green"/>
-        </w:rPr>
-        <w:t>docker</w:t>
-      </w:r>
-      <w:proofErr w:type="spellEnd"/>
-      <w:r>
-        <w:rPr>
-          <w:highlight w:val="green"/>
-        </w:rPr>
-        <w:t>/containers</w:t>
-      </w:r>
-      <w:r>
-        <w:rPr>
-          <w:highlight w:val="green"/>
-        </w:rPr>
-        <w:t>/{</w:t>
-      </w:r>
-      <w:proofErr w:type="spellStart"/>
-      <w:r>
-        <w:rPr>
-          <w:highlight w:val="green"/>
-        </w:rPr>
-        <w:t>contid</w:t>
-      </w:r>
-      <w:proofErr w:type="spellEnd"/>
-      <w:r>
-        <w:rPr>
-          <w:highlight w:val="green"/>
-        </w:rPr>
-        <w:t>}/</w:t>
-      </w:r>
-      <w:proofErr w:type="spellStart"/>
-      <w:proofErr w:type="gramStart"/>
-      <w:r>
-        <w:rPr>
-          <w:highlight w:val="green"/>
-        </w:rPr>
-        <w:t>hostconfig.json</w:t>
-      </w:r>
-      <w:proofErr w:type="spellEnd"/>
-      <w:proofErr w:type="gramEnd"/>
     </w:p>
     <w:p>
       <w:pPr>
@@ -2355,321 +3206,8 @@
         </w:rPr>
         <w:t>”</w:t>
       </w:r>
-    </w:p>
-    <w:p>
-      <w:pPr>
-        <w:rPr>
-          <w:highlight w:val="green"/>
-        </w:rPr>
-      </w:pPr>
-    </w:p>
-    <w:p>
-      <w:pPr>
-        <w:rPr>
-          <w:highlight w:val="green"/>
-        </w:rPr>
-      </w:pPr>
-      <w:r>
-        <w:rPr>
-          <w:highlight w:val="green"/>
-        </w:rPr>
-        <w:t>CIS 5.8: check ports</w:t>
-      </w:r>
-    </w:p>
-    <w:p>
-      <w:pPr>
-        <w:rPr>
-          <w:highlight w:val="green"/>
-        </w:rPr>
-      </w:pPr>
-      <w:r>
-        <w:rPr>
-          <w:highlight w:val="green"/>
-        </w:rPr>
-        <w:t>Same with above</w:t>
-      </w:r>
-    </w:p>
-    <w:p>
-      <w:pPr>
-        <w:rPr>
-          <w:highlight w:val="green"/>
-        </w:rPr>
-      </w:pPr>
-    </w:p>
-    <w:p>
-      <w:pPr>
-        <w:rPr>
-          <w:highlight w:val="green"/>
-        </w:rPr>
-      </w:pPr>
-      <w:r>
-        <w:rPr>
-          <w:highlight w:val="green"/>
-        </w:rPr>
-        <w:t>CIS 5.9: host network</w:t>
-      </w:r>
-    </w:p>
-    <w:p>
-      <w:pPr>
-        <w:rPr>
-          <w:highlight w:val="green"/>
-        </w:rPr>
-      </w:pPr>
-      <w:proofErr w:type="spellStart"/>
-      <w:r>
-        <w:rPr>
-          <w:highlight w:val="green"/>
-        </w:rPr>
-        <w:t>Hostconfig</w:t>
-      </w:r>
-      <w:proofErr w:type="spellEnd"/>
-      <w:r>
-        <w:rPr>
-          <w:highlight w:val="green"/>
-        </w:rPr>
-        <w:t xml:space="preserve"> </w:t>
-      </w:r>
-      <w:r>
-        <w:rPr>
-          <w:highlight w:val="green"/>
-        </w:rPr>
-        <w:sym w:font="Wingdings" w:char="F0E0"/>
-      </w:r>
-      <w:r>
-        <w:rPr>
-          <w:highlight w:val="green"/>
-        </w:rPr>
-        <w:t xml:space="preserve"> "</w:t>
-      </w:r>
-      <w:proofErr w:type="spellStart"/>
-      <w:r>
-        <w:rPr>
-          <w:highlight w:val="green"/>
-        </w:rPr>
-        <w:t>NetworkMode</w:t>
-      </w:r>
-      <w:proofErr w:type="spellEnd"/>
-      <w:r>
-        <w:rPr>
-          <w:highlight w:val="green"/>
-        </w:rPr>
-        <w:t>": "default",</w:t>
-      </w:r>
-    </w:p>
-    <w:p>
-      <w:pPr>
-        <w:rPr>
-          <w:highlight w:val="green"/>
-        </w:rPr>
-      </w:pPr>
-    </w:p>
-    <w:p>
-      <w:pPr>
-        <w:rPr>
-          <w:highlight w:val="green"/>
-        </w:rPr>
-      </w:pPr>
-      <w:r>
-        <w:rPr>
-          <w:highlight w:val="green"/>
-        </w:rPr>
-        <w:t xml:space="preserve">CIS </w:t>
-      </w:r>
-      <w:proofErr w:type="gramStart"/>
-      <w:r>
-        <w:rPr>
-          <w:highlight w:val="green"/>
-        </w:rPr>
-        <w:t>5.12 :</w:t>
-      </w:r>
-      <w:proofErr w:type="gramEnd"/>
-      <w:r>
-        <w:rPr>
-          <w:highlight w:val="green"/>
-        </w:rPr>
-        <w:t xml:space="preserve"> </w:t>
-      </w:r>
-      <w:proofErr w:type="spellStart"/>
-      <w:r>
-        <w:rPr>
-          <w:highlight w:val="green"/>
-        </w:rPr>
-        <w:t>readonly</w:t>
-      </w:r>
-      <w:proofErr w:type="spellEnd"/>
-      <w:r>
-        <w:rPr>
-          <w:highlight w:val="green"/>
-        </w:rPr>
-        <w:t xml:space="preserve"> root</w:t>
-      </w:r>
-    </w:p>
-    <w:p>
-      <w:proofErr w:type="spellStart"/>
-      <w:r>
-        <w:rPr>
-          <w:highlight w:val="green"/>
-        </w:rPr>
-        <w:t>Hostconfig</w:t>
-      </w:r>
-      <w:proofErr w:type="spellEnd"/>
-      <w:r>
-        <w:rPr>
-          <w:highlight w:val="green"/>
-        </w:rPr>
-        <w:t xml:space="preserve"> -</w:t>
-      </w:r>
-      <w:proofErr w:type="gramStart"/>
-      <w:r>
-        <w:rPr>
-          <w:highlight w:val="green"/>
-        </w:rPr>
-        <w:t>&gt;  "</w:t>
-      </w:r>
-      <w:proofErr w:type="spellStart"/>
-      <w:proofErr w:type="gramEnd"/>
-      <w:r>
-        <w:rPr>
-          <w:highlight w:val="green"/>
-        </w:rPr>
-        <w:t>ReadonlyRootfs</w:t>
-      </w:r>
-      <w:proofErr w:type="spellEnd"/>
-      <w:r>
-        <w:rPr>
-          <w:highlight w:val="green"/>
-        </w:rPr>
-        <w:t>": false,</w:t>
-      </w:r>
-    </w:p>
-    <w:p/>
-    <w:p>
-      <w:r>
-        <w:rPr>
-          <w:highlight w:val="yellow"/>
-        </w:rPr>
-        <w:t xml:space="preserve">CIS </w:t>
-      </w:r>
-      <w:proofErr w:type="gramStart"/>
-      <w:r>
-        <w:rPr>
-          <w:highlight w:val="yellow"/>
-        </w:rPr>
-        <w:t>5.12 :</w:t>
-      </w:r>
-      <w:proofErr w:type="gramEnd"/>
-      <w:r>
-        <w:rPr>
-          <w:highlight w:val="yellow"/>
-        </w:rPr>
-        <w:t xml:space="preserve"> </w:t>
-      </w:r>
-      <w:proofErr w:type="spellStart"/>
-      <w:r>
-        <w:rPr>
-          <w:highlight w:val="yellow"/>
-        </w:rPr>
-        <w:t>readonly</w:t>
-      </w:r>
-      <w:proofErr w:type="spellEnd"/>
-      <w:r>
-        <w:rPr>
-          <w:highlight w:val="yellow"/>
-        </w:rPr>
-        <w:t xml:space="preserve"> root</w:t>
-      </w:r>
-    </w:p>
-    <w:p>
-      <w:pPr>
-        <w:rPr>
-          <w:highlight w:val="green"/>
-        </w:rPr>
-      </w:pPr>
-      <w:r>
-        <w:rPr>
-          <w:highlight w:val="green"/>
-        </w:rPr>
-        <w:t>/</w:t>
-      </w:r>
-      <w:proofErr w:type="spellStart"/>
-      <w:r>
-        <w:rPr>
-          <w:highlight w:val="green"/>
-        </w:rPr>
-        <w:t>var</w:t>
-      </w:r>
-      <w:proofErr w:type="spellEnd"/>
-      <w:r>
-        <w:rPr>
-          <w:highlight w:val="green"/>
-        </w:rPr>
-        <w:t>/lib/</w:t>
-      </w:r>
-      <w:proofErr w:type="spellStart"/>
-      <w:r>
-        <w:rPr>
-          <w:highlight w:val="green"/>
-        </w:rPr>
-        <w:t>docker</w:t>
-      </w:r>
-      <w:proofErr w:type="spellEnd"/>
-      <w:r>
-        <w:rPr>
-          <w:highlight w:val="green"/>
-        </w:rPr>
-        <w:t>/containers/{</w:t>
-      </w:r>
-      <w:proofErr w:type="spellStart"/>
-      <w:r>
-        <w:rPr>
-          <w:highlight w:val="green"/>
-        </w:rPr>
-        <w:t>contid</w:t>
-      </w:r>
-      <w:proofErr w:type="spellEnd"/>
-      <w:r>
-        <w:rPr>
-          <w:highlight w:val="green"/>
-        </w:rPr>
-        <w:t>}/</w:t>
-      </w:r>
-      <w:proofErr w:type="spellStart"/>
-      <w:proofErr w:type="gramStart"/>
-      <w:r>
-        <w:rPr>
-          <w:highlight w:val="green"/>
-        </w:rPr>
-        <w:t>hostconfig.json</w:t>
-      </w:r>
-      <w:proofErr w:type="spellEnd"/>
-      <w:proofErr w:type="gramEnd"/>
-    </w:p>
-    <w:p>
-      <w:pPr>
-        <w:rPr>
-          <w:highlight w:val="green"/>
-        </w:rPr>
-      </w:pPr>
-      <w:r>
-        <w:rPr>
-          <w:highlight w:val="green"/>
-        </w:rPr>
-        <w:t>“</w:t>
-      </w:r>
-      <w:proofErr w:type="spellStart"/>
-      <w:r>
-        <w:rPr>
-          <w:highlight w:val="green"/>
-        </w:rPr>
-        <w:t>PortBindings</w:t>
-      </w:r>
-      <w:proofErr w:type="spellEnd"/>
-      <w:r>
-        <w:rPr>
-          <w:highlight w:val="green"/>
-        </w:rPr>
-        <w:t>”</w:t>
-      </w:r>
+      <w:bookmarkStart w:id="0" w:name="_GoBack"/>
+      <w:bookmarkEnd w:id="0"/>
     </w:p>
     <w:p>
       <w:pPr>
@@ -2678,19 +3216,480 @@
           <w:ilvl w:val="0"/>
           <w:numId w:val="2"/>
         </w:numPr>
-      </w:pPr>
-      <w:r>
+        <w:rPr>
+          <w:highlight w:val="green"/>
+        </w:rPr>
+      </w:pPr>
+      <w:r>
+        <w:rPr>
+          <w:highlight w:val="green"/>
+        </w:rPr>
         <w:t xml:space="preserve">Host </w:t>
       </w:r>
       <w:proofErr w:type="spellStart"/>
       <w:r>
+        <w:rPr>
+          <w:highlight w:val="green"/>
+        </w:rPr>
         <w:t>ip</w:t>
       </w:r>
       <w:proofErr w:type="spellEnd"/>
       <w:r>
+        <w:rPr>
+          <w:highlight w:val="green"/>
+        </w:rPr>
         <w:t xml:space="preserve"> must not be empty</w:t>
       </w:r>
     </w:p>
+    <w:p/>
+    <w:p/>
+    <w:p/>
+    <w:p>
+      <w:pPr>
+        <w:pStyle w:val="ListParagraph"/>
+        <w:numPr>
+          <w:ilvl w:val="0"/>
+          <w:numId w:val="7"/>
+        </w:numPr>
+        <w:rPr>
+          <w:highlight w:val="green"/>
+        </w:rPr>
+      </w:pPr>
+      <w:r>
+        <w:rPr>
+          <w:highlight w:val="green"/>
+        </w:rPr>
+        <w:t xml:space="preserve">CIS </w:t>
+      </w:r>
+      <w:proofErr w:type="gramStart"/>
+      <w:r>
+        <w:rPr>
+          <w:highlight w:val="green"/>
+        </w:rPr>
+        <w:t>5.17 :</w:t>
+      </w:r>
+      <w:proofErr w:type="gramEnd"/>
+      <w:r>
+        <w:rPr>
+          <w:highlight w:val="green"/>
+        </w:rPr>
+        <w:t xml:space="preserve"> devices</w:t>
+      </w:r>
+    </w:p>
+    <w:p>
+      <w:proofErr w:type="gramStart"/>
+      <w:r>
+        <w:rPr>
+          <w:highlight w:val="green"/>
+        </w:rPr>
+        <w:t>config.json</w:t>
+      </w:r>
+      <w:proofErr w:type="gramEnd"/>
+      <w:r>
+        <w:rPr>
+          <w:highlight w:val="green"/>
+        </w:rPr>
+        <w:t xml:space="preserve"> -&gt; [“</w:t>
+      </w:r>
+      <w:proofErr w:type="spellStart"/>
+      <w:r>
+        <w:rPr>
+          <w:highlight w:val="green"/>
+        </w:rPr>
+        <w:t>linux</w:t>
+      </w:r>
+      <w:proofErr w:type="spellEnd"/>
+      <w:r>
+        <w:rPr>
+          <w:highlight w:val="green"/>
+        </w:rPr>
+        <w:t>”] [“resources”] [“devices”]</w:t>
+      </w:r>
+    </w:p>
+    <w:p/>
+    <w:p>
+      <w:pPr>
+        <w:pStyle w:val="ListParagraph"/>
+        <w:numPr>
+          <w:ilvl w:val="0"/>
+          <w:numId w:val="7"/>
+        </w:numPr>
+        <w:rPr>
+          <w:rFonts w:ascii="Times New Roman" w:eastAsia="Times New Roman" w:hAnsi="Times New Roman" w:cs="Times New Roman"/>
+          <w:highlight w:val="magenta"/>
+        </w:rPr>
+      </w:pPr>
+      <w:r>
+        <w:rPr>
+          <w:rFonts w:eastAsia="Times New Roman"/>
+          <w:highlight w:val="magenta"/>
+        </w:rPr>
+        <w:t xml:space="preserve">5.21 Do not disable default </w:t>
+      </w:r>
+      <w:proofErr w:type="spellStart"/>
+      <w:r>
+        <w:rPr>
+          <w:rFonts w:eastAsia="Times New Roman"/>
+          <w:highlight w:val="magenta"/>
+        </w:rPr>
+        <w:t>seccomp</w:t>
+      </w:r>
+      <w:proofErr w:type="spellEnd"/>
+      <w:r>
+        <w:rPr>
+          <w:rFonts w:eastAsia="Times New Roman"/>
+          <w:highlight w:val="magenta"/>
+        </w:rPr>
+        <w:t xml:space="preserve"> profile (Scored)</w:t>
+      </w:r>
+    </w:p>
+    <w:p>
+      <w:proofErr w:type="gramStart"/>
+      <w:r>
+        <w:rPr>
+          <w:highlight w:val="magenta"/>
+        </w:rPr>
+        <w:t>config.json</w:t>
+      </w:r>
+      <w:proofErr w:type="gramEnd"/>
+      <w:r>
+        <w:rPr>
+          <w:highlight w:val="magenta"/>
+        </w:rPr>
+        <w:t xml:space="preserve"> -&gt; </w:t>
+      </w:r>
+      <w:proofErr w:type="spellStart"/>
+      <w:r>
+        <w:rPr>
+          <w:highlight w:val="magenta"/>
+        </w:rPr>
+        <w:t>seccomp</w:t>
+      </w:r>
+      <w:proofErr w:type="spellEnd"/>
+    </w:p>
+    <w:p/>
+    <w:p/>
+    <w:p>
+      <w:pPr>
+        <w:pStyle w:val="ListParagraph"/>
+        <w:numPr>
+          <w:ilvl w:val="0"/>
+          <w:numId w:val="7"/>
+        </w:numPr>
+        <w:rPr>
+          <w:rFonts w:eastAsia="Times New Roman"/>
+          <w:highlight w:val="green"/>
+        </w:rPr>
+      </w:pPr>
+      <w:r>
+        <w:rPr>
+          <w:rFonts w:eastAsia="Times New Roman"/>
+          <w:highlight w:val="green"/>
+        </w:rPr>
+        <w:t xml:space="preserve">5.24 Confirm </w:t>
+      </w:r>
+      <w:proofErr w:type="spellStart"/>
+      <w:r>
+        <w:rPr>
+          <w:rFonts w:eastAsia="Times New Roman"/>
+          <w:highlight w:val="green"/>
+        </w:rPr>
+        <w:t>cgroup</w:t>
+      </w:r>
+      <w:proofErr w:type="spellEnd"/>
+      <w:r>
+        <w:rPr>
+          <w:rFonts w:eastAsia="Times New Roman"/>
+          <w:highlight w:val="green"/>
+        </w:rPr>
+        <w:t xml:space="preserve"> usage (Scored)</w:t>
+      </w:r>
+    </w:p>
+    <w:p>
+      <w:pPr>
+        <w:rPr>
+          <w:rFonts w:eastAsia="Times New Roman"/>
+        </w:rPr>
+      </w:pPr>
+      <w:proofErr w:type="spellStart"/>
+      <w:r>
+        <w:rPr>
+          <w:rFonts w:eastAsia="Times New Roman"/>
+          <w:highlight w:val="green"/>
+        </w:rPr>
+        <w:t>hostconfig</w:t>
+      </w:r>
+      <w:proofErr w:type="spellEnd"/>
+      <w:r>
+        <w:rPr>
+          <w:rFonts w:eastAsia="Times New Roman"/>
+          <w:highlight w:val="green"/>
+        </w:rPr>
+        <w:t xml:space="preserve"> </w:t>
+      </w:r>
+      <w:r>
+        <w:rPr>
+          <w:rFonts w:eastAsia="Times New Roman"/>
+          <w:highlight w:val="green"/>
+        </w:rPr>
+        <w:t xml:space="preserve">-&gt; </w:t>
+      </w:r>
+      <w:proofErr w:type="spellStart"/>
+      <w:r>
+        <w:rPr>
+          <w:rFonts w:eastAsia="Times New Roman"/>
+          <w:highlight w:val="green"/>
+        </w:rPr>
+        <w:t>CgroupParent</w:t>
+      </w:r>
+      <w:proofErr w:type="spellEnd"/>
+    </w:p>
+    <w:p>
+      <w:pPr>
+        <w:rPr>
+          <w:rFonts w:eastAsia="Times New Roman"/>
+        </w:rPr>
+      </w:pPr>
+    </w:p>
+    <w:p>
+      <w:pPr>
+        <w:pStyle w:val="ListParagraph"/>
+        <w:numPr>
+          <w:ilvl w:val="0"/>
+          <w:numId w:val="7"/>
+        </w:numPr>
+        <w:rPr>
+          <w:rFonts w:eastAsia="Times New Roman"/>
+          <w:highlight w:val="green"/>
+        </w:rPr>
+      </w:pPr>
+      <w:r>
+        <w:rPr>
+          <w:rFonts w:eastAsia="Times New Roman"/>
+          <w:highlight w:val="green"/>
+        </w:rPr>
+        <w:t xml:space="preserve">5.28 </w:t>
+      </w:r>
+      <w:proofErr w:type="spellStart"/>
+      <w:r>
+        <w:rPr>
+          <w:rFonts w:eastAsia="Times New Roman"/>
+          <w:highlight w:val="green"/>
+        </w:rPr>
+        <w:t>pids</w:t>
+      </w:r>
+      <w:proofErr w:type="spellEnd"/>
+      <w:r>
+        <w:rPr>
+          <w:rFonts w:eastAsia="Times New Roman"/>
+          <w:highlight w:val="green"/>
+        </w:rPr>
+        <w:t xml:space="preserve"> limit</w:t>
+      </w:r>
+    </w:p>
+    <w:p>
+      <w:r>
+        <w:rPr>
+          <w:rFonts w:eastAsia="Times New Roman"/>
+          <w:highlight w:val="green"/>
+        </w:rPr>
+        <w:t>/sys/fs/</w:t>
+      </w:r>
+      <w:proofErr w:type="spellStart"/>
+      <w:r>
+        <w:rPr>
+          <w:rFonts w:eastAsia="Times New Roman"/>
+          <w:highlight w:val="green"/>
+        </w:rPr>
+        <w:t>cgroup</w:t>
+      </w:r>
+      <w:proofErr w:type="spellEnd"/>
+      <w:r>
+        <w:rPr>
+          <w:rFonts w:eastAsia="Times New Roman"/>
+          <w:highlight w:val="green"/>
+        </w:rPr>
+        <w:t>/</w:t>
+      </w:r>
+      <w:proofErr w:type="spellStart"/>
+      <w:r>
+        <w:rPr>
+          <w:rFonts w:eastAsia="Times New Roman"/>
+          <w:highlight w:val="green"/>
+        </w:rPr>
+        <w:t>pids</w:t>
+      </w:r>
+      <w:proofErr w:type="spellEnd"/>
+      <w:r>
+        <w:rPr>
+          <w:rFonts w:eastAsia="Times New Roman"/>
+          <w:highlight w:val="green"/>
+        </w:rPr>
+        <w:t>/</w:t>
+      </w:r>
+      <w:proofErr w:type="spellStart"/>
+      <w:r>
+        <w:rPr>
+          <w:rFonts w:eastAsia="Times New Roman"/>
+          <w:highlight w:val="green"/>
+        </w:rPr>
+        <w:t>docker</w:t>
+      </w:r>
+      <w:proofErr w:type="spellEnd"/>
+      <w:r>
+        <w:rPr>
+          <w:rFonts w:eastAsia="Times New Roman"/>
+          <w:highlight w:val="green"/>
+        </w:rPr>
+        <w:t>/{</w:t>
+      </w:r>
+      <w:proofErr w:type="spellStart"/>
+      <w:r>
+        <w:rPr>
+          <w:rFonts w:eastAsia="Times New Roman"/>
+          <w:highlight w:val="green"/>
+        </w:rPr>
+        <w:t>contid</w:t>
+      </w:r>
+      <w:proofErr w:type="spellEnd"/>
+      <w:r>
+        <w:rPr>
+          <w:rFonts w:eastAsia="Times New Roman"/>
+          <w:highlight w:val="green"/>
+        </w:rPr>
+        <w:t>}/</w:t>
+      </w:r>
+      <w:proofErr w:type="spellStart"/>
+      <w:r>
+        <w:rPr>
+          <w:rFonts w:eastAsia="Times New Roman"/>
+          <w:highlight w:val="green"/>
+        </w:rPr>
+        <w:t>pids.max</w:t>
+      </w:r>
+      <w:proofErr w:type="spellEnd"/>
+      <w:r>
+        <w:t xml:space="preserve"> </w:t>
+      </w:r>
+    </w:p>
+    <w:p/>
+    <w:p>
+      <w:pPr>
+        <w:rPr>
+          <w:rFonts w:eastAsia="Times New Roman"/>
+        </w:rPr>
+      </w:pPr>
+    </w:p>
+    <w:p>
+      <w:pPr>
+        <w:rPr>
+          <w:rFonts w:eastAsia="Times New Roman"/>
+        </w:rPr>
+      </w:pPr>
+    </w:p>
+    <w:p>
+      <w:pPr>
+        <w:pStyle w:val="ListParagraph"/>
+        <w:numPr>
+          <w:ilvl w:val="0"/>
+          <w:numId w:val="7"/>
+        </w:numPr>
+        <w:rPr>
+          <w:highlight w:val="yellow"/>
+        </w:rPr>
+      </w:pPr>
+      <w:r>
+        <w:rPr>
+          <w:highlight w:val="yellow"/>
+        </w:rPr>
+        <w:t xml:space="preserve">CIS 5.6 don't run </w:t>
+      </w:r>
+      <w:proofErr w:type="spellStart"/>
+      <w:r>
+        <w:rPr>
+          <w:highlight w:val="yellow"/>
+        </w:rPr>
+        <w:t>ssh</w:t>
+      </w:r>
+      <w:proofErr w:type="spellEnd"/>
+    </w:p>
+    <w:p>
+      <w:pPr>
+        <w:rPr>
+          <w:highlight w:val="yellow"/>
+        </w:rPr>
+      </w:pPr>
+      <w:r>
+        <w:rPr>
+          <w:highlight w:val="yellow"/>
+        </w:rPr>
+        <w:t>Get child processes and cat /proc/</w:t>
+      </w:r>
+      <w:proofErr w:type="spellStart"/>
+      <w:r>
+        <w:rPr>
+          <w:highlight w:val="yellow"/>
+        </w:rPr>
+        <w:t>pid</w:t>
+      </w:r>
+      <w:proofErr w:type="spellEnd"/>
+      <w:r>
+        <w:rPr>
+          <w:highlight w:val="yellow"/>
+        </w:rPr>
+        <w:t>/</w:t>
+      </w:r>
+      <w:proofErr w:type="spellStart"/>
+      <w:r>
+        <w:rPr>
+          <w:highlight w:val="yellow"/>
+        </w:rPr>
+        <w:t>cmdline</w:t>
+      </w:r>
+      <w:proofErr w:type="spellEnd"/>
+      <w:r>
+        <w:rPr>
+          <w:highlight w:val="yellow"/>
+        </w:rPr>
+        <w:t xml:space="preserve"> == </w:t>
+      </w:r>
+      <w:proofErr w:type="spellStart"/>
+      <w:r>
+        <w:rPr>
+          <w:highlight w:val="yellow"/>
+        </w:rPr>
+        <w:t>ssh</w:t>
+      </w:r>
+      <w:proofErr w:type="spellEnd"/>
+      <w:r>
+        <w:rPr>
+          <w:highlight w:val="yellow"/>
+        </w:rPr>
+        <w:t xml:space="preserve"> </w:t>
+      </w:r>
+    </w:p>
+    <w:p>
+      <w:pPr>
+        <w:rPr>
+          <w:highlight w:val="yellow"/>
+        </w:rPr>
+      </w:pPr>
+    </w:p>
+    <w:p>
+      <w:pPr>
+        <w:rPr>
+          <w:highlight w:val="yellow"/>
+        </w:rPr>
+      </w:pPr>
+    </w:p>
+    <w:p>
+      <w:pPr>
+        <w:rPr>
+          <w:rFonts w:eastAsia="Times New Roman"/>
+        </w:rPr>
+      </w:pPr>
+    </w:p>
+    <w:p/>
     <w:p/>
     <w:p>
       <w:pPr>
@@ -2810,6 +3809,31 @@
     </w:p>
     <w:p/>
     <w:p>
+      <w:pPr>
+        <w:rPr>
+          <w:highlight w:val="green"/>
+        </w:rPr>
+      </w:pPr>
+      <w:r>
+        <w:rPr>
+          <w:highlight w:val="green"/>
+        </w:rPr>
+        <w:t>CIS 5.1</w:t>
+      </w:r>
+    </w:p>
+    <w:p>
+      <w:r>
+        <w:rPr>
+          <w:highlight w:val="green"/>
+        </w:rPr>
+        <w:t>CIS 5.3</w:t>
+      </w:r>
+      <w:r>
+        <w:t xml:space="preserve"> </w:t>
+      </w:r>
+    </w:p>
+    <w:p/>
+    <w:p>
       <w:r>
         <w:t>/run/</w:t>
       </w:r>
@@ -2840,7 +3864,210 @@
       <w:proofErr w:type="spellEnd"/>
       <w:proofErr w:type="gramEnd"/>
     </w:p>
+    <w:p>
+      <w:pPr>
+        <w:rPr>
+          <w:highlight w:val="green"/>
+        </w:rPr>
+      </w:pPr>
+      <w:r>
+        <w:rPr>
+          <w:highlight w:val="green"/>
+        </w:rPr>
+        <w:t>CIS 5.10: memory limit</w:t>
+      </w:r>
+    </w:p>
+    <w:p>
+      <w:pPr>
+        <w:rPr>
+          <w:highlight w:val="green"/>
+        </w:rPr>
+      </w:pPr>
+      <w:r>
+        <w:t>"/sys/fs/</w:t>
+      </w:r>
+      <w:proofErr w:type="spellStart"/>
+      <w:r>
+        <w:t>cgroup</w:t>
+      </w:r>
+      <w:proofErr w:type="spellEnd"/>
+      <w:r>
+        <w:t>/</w:t>
+      </w:r>
+      <w:proofErr w:type="spellStart"/>
+      <w:r>
+        <w:t>cpu</w:t>
+      </w:r>
+      <w:proofErr w:type="spellEnd"/>
+      <w:proofErr w:type="gramStart"/>
+      <w:r>
+        <w:t>/{</w:t>
+      </w:r>
+      <w:proofErr w:type="gramEnd"/>
+      <w:r>
+        <w:t>}/</w:t>
+      </w:r>
+      <w:proofErr w:type="spellStart"/>
+      <w:r>
+        <w:rPr>
+          <w:highlight w:val="green"/>
+        </w:rPr>
+        <w:t>memory.limit_in_bytes</w:t>
+      </w:r>
+      <w:proofErr w:type="spellEnd"/>
+      <w:r>
+        <w:rPr>
+          <w:highlight w:val="green"/>
+        </w:rPr>
+        <w:t>”</w:t>
+      </w:r>
+    </w:p>
+    <w:p>
+      <w:pPr>
+        <w:rPr>
+          <w:highlight w:val="green"/>
+        </w:rPr>
+      </w:pPr>
+    </w:p>
+    <w:p>
+      <w:pPr>
+        <w:rPr>
+          <w:highlight w:val="green"/>
+        </w:rPr>
+      </w:pPr>
+      <w:r>
+        <w:rPr>
+          <w:highlight w:val="green"/>
+        </w:rPr>
+        <w:t>CIS 5.11</w:t>
+      </w:r>
+      <w:r>
+        <w:rPr>
+          <w:highlight w:val="green"/>
+        </w:rPr>
+        <w:t xml:space="preserve">: </w:t>
+      </w:r>
+      <w:proofErr w:type="spellStart"/>
+      <w:r>
+        <w:rPr>
+          <w:highlight w:val="green"/>
+        </w:rPr>
+        <w:t>cpu</w:t>
+      </w:r>
+      <w:proofErr w:type="spellEnd"/>
+      <w:r>
+        <w:rPr>
+          <w:highlight w:val="green"/>
+        </w:rPr>
+        <w:t xml:space="preserve"> </w:t>
+      </w:r>
+      <w:r>
+        <w:rPr>
+          <w:highlight w:val="green"/>
+        </w:rPr>
+        <w:t>share</w:t>
+      </w:r>
+    </w:p>
+    <w:p>
+      <w:r>
+        <w:t>"/sys/fs/</w:t>
+      </w:r>
+      <w:proofErr w:type="spellStart"/>
+      <w:r>
+        <w:t>cgroup</w:t>
+      </w:r>
+      <w:proofErr w:type="spellEnd"/>
+      <w:r>
+        <w:t>/</w:t>
+      </w:r>
+      <w:proofErr w:type="spellStart"/>
+      <w:r>
+        <w:t>cpu</w:t>
+      </w:r>
+      <w:proofErr w:type="spellEnd"/>
+      <w:proofErr w:type="gramStart"/>
+      <w:r>
+        <w:t>/{</w:t>
+      </w:r>
+      <w:proofErr w:type="gramEnd"/>
+      <w:r>
+        <w:t>}/</w:t>
+      </w:r>
+      <w:proofErr w:type="spellStart"/>
+      <w:r>
+        <w:t>cpu.shares</w:t>
+      </w:r>
+      <w:proofErr w:type="spellEnd"/>
+      <w:r>
+        <w:t>"</w:t>
+      </w:r>
+    </w:p>
     <w:p/>
+    <w:p>
+      <w:r>
+        <w:rPr>
+          <w:highlight w:val="yellow"/>
+        </w:rPr>
+        <w:t xml:space="preserve">CIS </w:t>
+      </w:r>
+      <w:proofErr w:type="gramStart"/>
+      <w:r>
+        <w:rPr>
+          <w:highlight w:val="yellow"/>
+        </w:rPr>
+        <w:t>5.12 :</w:t>
+      </w:r>
+      <w:proofErr w:type="gramEnd"/>
+      <w:r>
+        <w:rPr>
+          <w:highlight w:val="yellow"/>
+        </w:rPr>
+        <w:t xml:space="preserve"> </w:t>
+      </w:r>
+      <w:proofErr w:type="spellStart"/>
+      <w:r>
+        <w:rPr>
+          <w:highlight w:val="yellow"/>
+        </w:rPr>
+        <w:t>readonly</w:t>
+      </w:r>
+      <w:proofErr w:type="spellEnd"/>
+      <w:r>
+        <w:rPr>
+          <w:highlight w:val="yellow"/>
+        </w:rPr>
+        <w:t xml:space="preserve"> root</w:t>
+      </w:r>
+      <w:r>
+        <w:t>fs</w:t>
+      </w:r>
+    </w:p>
+    <w:p>
+      <w:proofErr w:type="spellStart"/>
+      <w:r>
+        <w:t>State.json</w:t>
+      </w:r>
+      <w:proofErr w:type="spellEnd"/>
+      <w:r>
+        <w:t xml:space="preserve"> -&gt; [“</w:t>
+      </w:r>
+      <w:proofErr w:type="spellStart"/>
+      <w:r>
+        <w:t>config</w:t>
+      </w:r>
+      <w:proofErr w:type="spellEnd"/>
+      <w:r>
+        <w:t>”] [“</w:t>
+      </w:r>
+      <w:proofErr w:type="spellStart"/>
+      <w:r>
+        <w:t>readonlyfs</w:t>
+      </w:r>
+      <w:proofErr w:type="spellEnd"/>
+      <w:r>
+        <w:t>”]</w:t>
+      </w:r>
+    </w:p>
     <w:p/>
     <w:p>
       <w:r>
@@ -2854,7 +4081,13 @@
         <w:rPr>
           <w:highlight w:val="yellow"/>
         </w:rPr>
-        <w:t>5.12 :</w:t>
+        <w:t>5.17</w:t>
+      </w:r>
+      <w:r>
+        <w:rPr>
+          <w:highlight w:val="yellow"/>
+        </w:rPr>
+        <w:t xml:space="preserve"> :</w:t>
       </w:r>
       <w:proofErr w:type="gramEnd"/>
       <w:r>
@@ -2863,23 +4096,79 @@
         </w:rPr>
         <w:t xml:space="preserve"> </w:t>
       </w:r>
-      <w:proofErr w:type="spellStart"/>
-      <w:r>
-        <w:rPr>
-          <w:highlight w:val="yellow"/>
-        </w:rPr>
-        <w:t>readonly</w:t>
-      </w:r>
-      <w:proofErr w:type="spellEnd"/>
-      <w:r>
-        <w:rPr>
-          <w:highlight w:val="yellow"/>
-        </w:rPr>
-        <w:t xml:space="preserve"> root</w:t>
-      </w:r>
-      <w:r>
-        <w:t>fs</w:t>
-      </w:r>
+      <w:r>
+        <w:t>devices</w:t>
+      </w:r>
+    </w:p>
+    <w:p>
+      <w:proofErr w:type="gramStart"/>
+      <w:r>
+        <w:t>config.json</w:t>
+      </w:r>
+      <w:proofErr w:type="gramEnd"/>
+      <w:r>
+        <w:t xml:space="preserve"> -&gt; [“</w:t>
+      </w:r>
+      <w:proofErr w:type="spellStart"/>
+      <w:r>
+        <w:t>linux</w:t>
+      </w:r>
+      <w:proofErr w:type="spellEnd"/>
+      <w:r>
+        <w:t>”]</w:t>
+      </w:r>
+      <w:r>
+        <w:t xml:space="preserve"> </w:t>
+      </w:r>
+      <w:r>
+        <w:t>[“resources”]</w:t>
+      </w:r>
+      <w:r>
+        <w:t xml:space="preserve"> </w:t>
+      </w:r>
+      <w:r>
+        <w:t>[“devices”]</w:t>
+      </w:r>
+    </w:p>
+    <w:p/>
+    <w:p>
+      <w:r>
+        <w:rPr>
+          <w:highlight w:val="yellow"/>
+        </w:rPr>
+        <w:t xml:space="preserve">CIS </w:t>
+      </w:r>
+      <w:proofErr w:type="gramStart"/>
+      <w:r>
+        <w:rPr>
+          <w:highlight w:val="yellow"/>
+        </w:rPr>
+        <w:t>5.</w:t>
+      </w:r>
+      <w:r>
+        <w:rPr>
+          <w:highlight w:val="yellow"/>
+        </w:rPr>
+        <w:t>21</w:t>
+      </w:r>
+      <w:r>
+        <w:rPr>
+          <w:highlight w:val="yellow"/>
+        </w:rPr>
+        <w:t xml:space="preserve"> :</w:t>
+      </w:r>
+      <w:proofErr w:type="gramEnd"/>
+      <w:r>
+        <w:rPr>
+          <w:highlight w:val="yellow"/>
+        </w:rPr>
+        <w:t xml:space="preserve"> </w:t>
+      </w:r>
+      <w:proofErr w:type="spellStart"/>
+      <w:r>
+        <w:t>seccomp</w:t>
+      </w:r>
+      <w:proofErr w:type="spellEnd"/>
     </w:p>
     <w:p>
       <w:proofErr w:type="spellStart"/>
@@ -2900,7 +4189,7 @@
       </w:r>
       <w:proofErr w:type="spellStart"/>
       <w:r>
-        <w:t>readonlyfs</w:t>
+        <w:t>seccomp</w:t>
       </w:r>
       <w:proofErr w:type="spellEnd"/>
       <w:r>
@@ -2909,234 +4198,203 @@
     </w:p>
     <w:p/>
     <w:p>
-      <w:r>
-        <w:rPr>
-          <w:highlight w:val="yellow"/>
-        </w:rPr>
-        <w:t xml:space="preserve">CIS </w:t>
-      </w:r>
+      <w:pPr>
+        <w:rPr>
+          <w:rFonts w:eastAsia="Times New Roman"/>
+        </w:rPr>
+      </w:pPr>
+      <w:r>
+        <w:rPr>
+          <w:rFonts w:eastAsia="Times New Roman"/>
+          <w:highlight w:val="yellow"/>
+        </w:rPr>
+        <w:t xml:space="preserve">5.24 Confirm </w:t>
+      </w:r>
+      <w:proofErr w:type="spellStart"/>
+      <w:r>
+        <w:rPr>
+          <w:rFonts w:eastAsia="Times New Roman"/>
+          <w:highlight w:val="yellow"/>
+        </w:rPr>
+        <w:t>cgroup</w:t>
+      </w:r>
+      <w:proofErr w:type="spellEnd"/>
+      <w:r>
+        <w:rPr>
+          <w:rFonts w:eastAsia="Times New Roman"/>
+          <w:highlight w:val="yellow"/>
+        </w:rPr>
+        <w:t xml:space="preserve"> usage (Scored)</w:t>
+      </w:r>
+    </w:p>
+    <w:p>
+      <w:pPr>
+        <w:rPr>
+          <w:rFonts w:eastAsia="Times New Roman"/>
+        </w:rPr>
+      </w:pPr>
+      <w:r>
+        <w:rPr>
+          <w:rFonts w:eastAsia="Times New Roman"/>
+        </w:rPr>
+        <w:t>"</w:t>
+      </w:r>
+      <w:proofErr w:type="spellStart"/>
+      <w:r>
+        <w:rPr>
+          <w:rFonts w:eastAsia="Times New Roman"/>
+        </w:rPr>
+        <w:t>cgroupsPath</w:t>
+      </w:r>
+      <w:proofErr w:type="spellEnd"/>
+      <w:r>
+        <w:rPr>
+          <w:rFonts w:eastAsia="Times New Roman"/>
+        </w:rPr>
+        <w:t>" under “</w:t>
+      </w:r>
+      <w:proofErr w:type="spellStart"/>
       <w:proofErr w:type="gramStart"/>
       <w:r>
         <w:rPr>
-          <w:highlight w:val="yellow"/>
-        </w:rPr>
-        <w:t>5.17</w:t>
-      </w:r>
-      <w:r>
-        <w:rPr>
-          <w:highlight w:val="yellow"/>
-        </w:rPr>
-        <w:t xml:space="preserve"> :</w:t>
+          <w:rFonts w:eastAsia="Times New Roman"/>
+        </w:rPr>
+        <w:t>linux</w:t>
+      </w:r>
+      <w:proofErr w:type="spellEnd"/>
+      <w:r>
+        <w:rPr>
+          <w:rFonts w:eastAsia="Times New Roman"/>
+        </w:rPr>
+        <w:t>”  in</w:t>
       </w:r>
       <w:proofErr w:type="gramEnd"/>
       <w:r>
         <w:rPr>
-          <w:highlight w:val="yellow"/>
-        </w:rPr>
+          <w:rFonts w:eastAsia="Times New Roman"/>
+        </w:rPr>
+        <w:t xml:space="preserve"> config.json</w:t>
+      </w:r>
+    </w:p>
+    <w:p>
+      <w:pPr>
+        <w:rPr>
+          <w:rFonts w:eastAsia="Times New Roman"/>
+        </w:rPr>
+      </w:pPr>
+    </w:p>
+    <w:p/>
+    <w:p>
+      <w:pPr>
+        <w:rPr>
+          <w:rFonts w:eastAsia="Times New Roman"/>
+        </w:rPr>
+      </w:pPr>
+      <w:r>
+        <w:rPr>
+          <w:rFonts w:eastAsia="Times New Roman"/>
+          <w:highlight w:val="yellow"/>
+        </w:rPr>
+        <w:t xml:space="preserve">5.28 </w:t>
+      </w:r>
+      <w:proofErr w:type="spellStart"/>
+      <w:r>
+        <w:rPr>
+          <w:rFonts w:eastAsia="Times New Roman"/>
+          <w:highlight w:val="yellow"/>
+        </w:rPr>
+        <w:t>pids</w:t>
+      </w:r>
+      <w:proofErr w:type="spellEnd"/>
+      <w:r>
+        <w:rPr>
+          <w:rFonts w:eastAsia="Times New Roman"/>
+          <w:highlight w:val="yellow"/>
+        </w:rPr>
+        <w:t xml:space="preserve"> limit</w:t>
+      </w:r>
+    </w:p>
+    <w:p>
+      <w:r>
+        <w:rPr>
+          <w:rFonts w:eastAsia="Times New Roman"/>
+        </w:rPr>
+        <w:t>/sys/fs/</w:t>
+      </w:r>
+      <w:proofErr w:type="spellStart"/>
+      <w:r>
+        <w:rPr>
+          <w:rFonts w:eastAsia="Times New Roman"/>
+        </w:rPr>
+        <w:t>cgroup</w:t>
+      </w:r>
+      <w:proofErr w:type="spellEnd"/>
+      <w:r>
+        <w:rPr>
+          <w:rFonts w:eastAsia="Times New Roman"/>
+        </w:rPr>
+        <w:t>/</w:t>
+      </w:r>
+      <w:proofErr w:type="spellStart"/>
+      <w:r>
+        <w:rPr>
+          <w:rFonts w:eastAsia="Times New Roman"/>
+        </w:rPr>
+        <w:t>pids</w:t>
+      </w:r>
+      <w:proofErr w:type="spellEnd"/>
+      <w:r>
+        <w:rPr>
+          <w:rFonts w:eastAsia="Times New Roman"/>
+        </w:rPr>
+        <w:t>/</w:t>
+      </w:r>
+      <w:proofErr w:type="spellStart"/>
+      <w:r>
+        <w:rPr>
+          <w:rFonts w:eastAsia="Times New Roman"/>
+        </w:rPr>
+        <w:t>docker</w:t>
+      </w:r>
+      <w:proofErr w:type="spellEnd"/>
+      <w:r>
+        <w:rPr>
+          <w:rFonts w:eastAsia="Times New Roman"/>
+        </w:rPr>
+        <w:t>/</w:t>
+      </w:r>
+      <w:r>
+        <w:rPr>
+          <w:rFonts w:eastAsia="Times New Roman"/>
+        </w:rPr>
+        <w:t>{</w:t>
+      </w:r>
+      <w:proofErr w:type="spellStart"/>
+      <w:r>
+        <w:rPr>
+          <w:rFonts w:eastAsia="Times New Roman"/>
+        </w:rPr>
+        <w:t>contid</w:t>
+      </w:r>
+      <w:proofErr w:type="spellEnd"/>
+      <w:r>
+        <w:rPr>
+          <w:rFonts w:eastAsia="Times New Roman"/>
+        </w:rPr>
+        <w:t>}/</w:t>
+      </w:r>
+      <w:proofErr w:type="spellStart"/>
+      <w:r>
+        <w:rPr>
+          <w:rFonts w:eastAsia="Times New Roman"/>
+        </w:rPr>
+        <w:t>pids.max</w:t>
+      </w:r>
+      <w:proofErr w:type="spellEnd"/>
+      <w:r>
         <w:t xml:space="preserve"> </w:t>
       </w:r>
-      <w:r>
-        <w:t>devices</w:t>
-      </w:r>
-    </w:p>
-    <w:p>
-      <w:proofErr w:type="gramStart"/>
-      <w:r>
-        <w:t>config</w:t>
-      </w:r>
-      <w:r>
-        <w:t>.json</w:t>
-      </w:r>
-      <w:proofErr w:type="gramEnd"/>
-      <w:r>
-        <w:t xml:space="preserve"> -&gt; </w:t>
-      </w:r>
-      <w:r>
-        <w:t>[“</w:t>
-      </w:r>
-      <w:proofErr w:type="spellStart"/>
-      <w:r>
-        <w:t>linux</w:t>
-      </w:r>
-      <w:proofErr w:type="spellEnd"/>
-      <w:r>
-        <w:t>”]</w:t>
-      </w:r>
-      <w:r>
-        <w:t xml:space="preserve"> </w:t>
-      </w:r>
-      <w:r>
-        <w:t>[“</w:t>
-      </w:r>
-      <w:r>
-        <w:t>resources</w:t>
-      </w:r>
-      <w:r>
-        <w:t>”]</w:t>
-      </w:r>
-      <w:r>
-        <w:t xml:space="preserve"> </w:t>
-      </w:r>
-      <w:r>
-        <w:t>[“</w:t>
-      </w:r>
-      <w:r>
-        <w:t>devices</w:t>
-      </w:r>
-      <w:r>
-        <w:t>”]</w:t>
-      </w:r>
-    </w:p>
-    <w:p/>
-    <w:p>
-      <w:r>
-        <w:rPr>
-          <w:highlight w:val="yellow"/>
-        </w:rPr>
-        <w:t xml:space="preserve">CIS </w:t>
-      </w:r>
-      <w:proofErr w:type="gramStart"/>
-      <w:r>
-        <w:rPr>
-          <w:highlight w:val="yellow"/>
-        </w:rPr>
-        <w:t>5.</w:t>
-      </w:r>
-      <w:r>
-        <w:rPr>
-          <w:highlight w:val="yellow"/>
-        </w:rPr>
-        <w:t>21</w:t>
-      </w:r>
-      <w:r>
-        <w:rPr>
-          <w:highlight w:val="yellow"/>
-        </w:rPr>
-        <w:t xml:space="preserve"> :</w:t>
-      </w:r>
-      <w:proofErr w:type="gramEnd"/>
-      <w:r>
-        <w:rPr>
-          <w:highlight w:val="yellow"/>
-        </w:rPr>
-        <w:t xml:space="preserve"> </w:t>
-      </w:r>
-      <w:proofErr w:type="spellStart"/>
-      <w:r>
-        <w:t>seccomp</w:t>
-      </w:r>
-      <w:proofErr w:type="spellEnd"/>
-    </w:p>
-    <w:p>
-      <w:proofErr w:type="spellStart"/>
-      <w:r>
-        <w:t>State.json</w:t>
-      </w:r>
-      <w:proofErr w:type="spellEnd"/>
-      <w:r>
-        <w:t xml:space="preserve"> -&gt; [“</w:t>
-      </w:r>
-      <w:proofErr w:type="spellStart"/>
-      <w:r>
-        <w:t>config</w:t>
-      </w:r>
-      <w:proofErr w:type="spellEnd"/>
-      <w:r>
-        <w:t>”] [“</w:t>
-      </w:r>
-      <w:proofErr w:type="spellStart"/>
-      <w:r>
-        <w:t>seccomp</w:t>
-      </w:r>
-      <w:proofErr w:type="spellEnd"/>
-      <w:r>
-        <w:t>”]</w:t>
-      </w:r>
-    </w:p>
-    <w:p/>
-    <w:p>
-      <w:pPr>
-        <w:rPr>
-          <w:rFonts w:eastAsia="Times New Roman"/>
-        </w:rPr>
-      </w:pPr>
-      <w:r>
-        <w:rPr>
-          <w:rFonts w:eastAsia="Times New Roman"/>
-          <w:highlight w:val="yellow"/>
-        </w:rPr>
-        <w:t xml:space="preserve">5.24 Confirm </w:t>
-      </w:r>
-      <w:proofErr w:type="spellStart"/>
-      <w:r>
-        <w:rPr>
-          <w:rFonts w:eastAsia="Times New Roman"/>
-          <w:highlight w:val="yellow"/>
-        </w:rPr>
-        <w:t>cgroup</w:t>
-      </w:r>
-      <w:proofErr w:type="spellEnd"/>
-      <w:r>
-        <w:rPr>
-          <w:rFonts w:eastAsia="Times New Roman"/>
-          <w:highlight w:val="yellow"/>
-        </w:rPr>
-        <w:t xml:space="preserve"> usage (Scored)</w:t>
-      </w:r>
-      <w:bookmarkStart w:id="0" w:name="_GoBack"/>
-      <w:bookmarkEnd w:id="0"/>
-    </w:p>
-    <w:p>
-      <w:pPr>
-        <w:rPr>
-          <w:rFonts w:eastAsia="Times New Roman"/>
-        </w:rPr>
-      </w:pPr>
-      <w:r>
-        <w:rPr>
-          <w:rFonts w:eastAsia="Times New Roman"/>
-        </w:rPr>
-        <w:t>"</w:t>
-      </w:r>
-      <w:proofErr w:type="spellStart"/>
-      <w:r>
-        <w:rPr>
-          <w:rFonts w:eastAsia="Times New Roman"/>
-        </w:rPr>
-        <w:t>cgroupsPath</w:t>
-      </w:r>
-      <w:proofErr w:type="spellEnd"/>
-      <w:r>
-        <w:rPr>
-          <w:rFonts w:eastAsia="Times New Roman"/>
-        </w:rPr>
-        <w:t>" under “</w:t>
-      </w:r>
-      <w:proofErr w:type="spellStart"/>
-      <w:proofErr w:type="gramStart"/>
-      <w:r>
-        <w:rPr>
-          <w:rFonts w:eastAsia="Times New Roman"/>
-        </w:rPr>
-        <w:t>linux</w:t>
-      </w:r>
-      <w:proofErr w:type="spellEnd"/>
-      <w:r>
-        <w:rPr>
-          <w:rFonts w:eastAsia="Times New Roman"/>
-        </w:rPr>
-        <w:t>”  in</w:t>
-      </w:r>
-      <w:proofErr w:type="gramEnd"/>
-      <w:r>
-        <w:rPr>
-          <w:rFonts w:eastAsia="Times New Roman"/>
-        </w:rPr>
-        <w:t xml:space="preserve"> config.json</w:t>
-      </w:r>
-    </w:p>
-    <w:p/>
-    <w:p/>
+    </w:p>
     <w:p/>
     <w:p/>
     <w:p/>
@@ -3154,6 +4412,95 @@
 <file path=word/numbering.xml><?xml version="1.0" encoding="utf-8"?>
 <w:numbering xmlns:wpc="http://schemas.microsoft.com/office/word/2010/wordprocessingCanvas" xmlns:mo="http://schemas.microsoft.com/office/mac/office/2008/main" xmlns:mc="http://schemas.openxmlformats.org/markup-compatibility/2006" xmlns:mv="urn:schemas-microsoft-com:mac:vml" xmlns:o="urn:schemas-microsoft-com:office:office" xmlns:r="http://schemas.openxmlformats.org/officeDocument/2006/relationships" xmlns:m="http://schemas.openxmlformats.org/officeDocument/2006/math" xmlns:v="urn:schemas-microsoft-com:vml" xmlns:wp14="http://schemas.microsoft.com/office/word/2010/wordprocessingDrawing" xmlns:wp="http://schemas.openxmlformats.org/drawingml/2006/wordprocessingDrawing" xmlns:w10="urn:schemas-microsoft-com:office:word" xmlns:w="http://schemas.openxmlformats.org/wordprocessingml/2006/main" xmlns:w14="http://schemas.microsoft.com/office/word/2010/wordml" xmlns:w15="http://schemas.microsoft.com/office/word/2012/wordml" xmlns:wpg="http://schemas.microsoft.com/office/word/2010/wordprocessingGroup" xmlns:wpi="http://schemas.microsoft.com/office/word/2010/wordprocessingInk" xmlns:wne="http://schemas.microsoft.com/office/word/2006/wordml" xmlns:wps="http://schemas.microsoft.com/office/word/2010/wordprocessingShape" mc:Ignorable="w14 w15 wp14">
   <w:abstractNum w:abstractNumId="0">
+    <w:nsid w:val="102C2C0B"/>
+    <w:multiLevelType w:val="hybridMultilevel"/>
+    <w:tmpl w:val="21866ED6"/>
+    <w:lvl w:ilvl="0" w:tplc="0409000F">
+      <w:start w:val="1"/>
+      <w:numFmt w:val="decimal"/>
+      <w:lvlText w:val="%1."/>
+      <w:lvlJc w:val="left"/>
+      <w:pPr>
+        <w:ind w:left="720" w:hanging="360"/>
+      </w:pPr>
+      <w:rPr>
+        <w:rFonts w:hint="default"/>
+      </w:rPr>
+    </w:lvl>
+    <w:lvl w:ilvl="1" w:tplc="04090019" w:tentative="1">
+      <w:start w:val="1"/>
+      <w:numFmt w:val="lowerLetter"/>
+      <w:lvlText w:val="%2."/>
+      <w:lvlJc w:val="left"/>
+      <w:pPr>
+        <w:ind w:left="1440" w:hanging="360"/>
+      </w:pPr>
+    </w:lvl>
+    <w:lvl w:ilvl="2" w:tplc="0409001B" w:tentative="1">
+      <w:start w:val="1"/>
+      <w:numFmt w:val="lowerRoman"/>
+      <w:lvlText w:val="%3."/>
+      <w:lvlJc w:val="right"/>
+      <w:pPr>
+        <w:ind w:left="2160" w:hanging="180"/>
+      </w:pPr>
+    </w:lvl>
+    <w:lvl w:ilvl="3" w:tplc="0409000F" w:tentative="1">
+      <w:start w:val="1"/>
+      <w:numFmt w:val="decimal"/>
+      <w:lvlText w:val="%4."/>
+      <w:lvlJc w:val="left"/>
+      <w:pPr>
+        <w:ind w:left="2880" w:hanging="360"/>
+      </w:pPr>
+    </w:lvl>
+    <w:lvl w:ilvl="4" w:tplc="04090019" w:tentative="1">
+      <w:start w:val="1"/>
+      <w:numFmt w:val="lowerLetter"/>
+      <w:lvlText w:val="%5."/>
+      <w:lvlJc w:val="left"/>
+      <w:pPr>
+        <w:ind w:left="3600" w:hanging="360"/>
+      </w:pPr>
+    </w:lvl>
+    <w:lvl w:ilvl="5" w:tplc="0409001B" w:tentative="1">
+      <w:start w:val="1"/>
+      <w:numFmt w:val="lowerRoman"/>
+      <w:lvlText w:val="%6."/>
+      <w:lvlJc w:val="right"/>
+      <w:pPr>
+        <w:ind w:left="4320" w:hanging="180"/>
+      </w:pPr>
+    </w:lvl>
+    <w:lvl w:ilvl="6" w:tplc="0409000F" w:tentative="1">
+      <w:start w:val="1"/>
+      <w:numFmt w:val="decimal"/>
+      <w:lvlText w:val="%7."/>
+      <w:lvlJc w:val="left"/>
+      <w:pPr>
+        <w:ind w:left="5040" w:hanging="360"/>
+      </w:pPr>
+    </w:lvl>
+    <w:lvl w:ilvl="7" w:tplc="04090019" w:tentative="1">
+      <w:start w:val="1"/>
+      <w:numFmt w:val="lowerLetter"/>
+      <w:lvlText w:val="%8."/>
+      <w:lvlJc w:val="left"/>
+      <w:pPr>
+        <w:ind w:left="5760" w:hanging="360"/>
+      </w:pPr>
+    </w:lvl>
+    <w:lvl w:ilvl="8" w:tplc="0409001B" w:tentative="1">
+      <w:start w:val="1"/>
+      <w:numFmt w:val="lowerRoman"/>
+      <w:lvlText w:val="%9."/>
+      <w:lvlJc w:val="right"/>
+      <w:pPr>
+        <w:ind w:left="6480" w:hanging="180"/>
+      </w:pPr>
+    </w:lvl>
+  </w:abstractNum>
+  <w:abstractNum w:abstractNumId="1">
     <w:nsid w:val="1184162B"/>
     <w:multiLevelType w:val="hybridMultilevel"/>
     <w:tmpl w:val="1F00B012"/>
@@ -3265,7 +4612,7 @@
       </w:rPr>
     </w:lvl>
   </w:abstractNum>
-  <w:abstractNum w:abstractNumId="1">
+  <w:abstractNum w:abstractNumId="2">
     <w:nsid w:val="205A4A53"/>
     <w:multiLevelType w:val="hybridMultilevel"/>
     <w:tmpl w:val="31D8B3C8"/>
@@ -3377,7 +4724,185 @@
       </w:rPr>
     </w:lvl>
   </w:abstractNum>
-  <w:abstractNum w:abstractNumId="2">
+  <w:abstractNum w:abstractNumId="3">
+    <w:nsid w:val="59944845"/>
+    <w:multiLevelType w:val="hybridMultilevel"/>
+    <w:tmpl w:val="21866ED6"/>
+    <w:lvl w:ilvl="0" w:tplc="0409000F">
+      <w:start w:val="1"/>
+      <w:numFmt w:val="decimal"/>
+      <w:lvlText w:val="%1."/>
+      <w:lvlJc w:val="left"/>
+      <w:pPr>
+        <w:ind w:left="720" w:hanging="360"/>
+      </w:pPr>
+      <w:rPr>
+        <w:rFonts w:hint="default"/>
+      </w:rPr>
+    </w:lvl>
+    <w:lvl w:ilvl="1" w:tplc="04090019" w:tentative="1">
+      <w:start w:val="1"/>
+      <w:numFmt w:val="lowerLetter"/>
+      <w:lvlText w:val="%2."/>
+      <w:lvlJc w:val="left"/>
+      <w:pPr>
+        <w:ind w:left="1440" w:hanging="360"/>
+      </w:pPr>
+    </w:lvl>
+    <w:lvl w:ilvl="2" w:tplc="0409001B" w:tentative="1">
+      <w:start w:val="1"/>
+      <w:numFmt w:val="lowerRoman"/>
+      <w:lvlText w:val="%3."/>
+      <w:lvlJc w:val="right"/>
+      <w:pPr>
+        <w:ind w:left="2160" w:hanging="180"/>
+      </w:pPr>
+    </w:lvl>
+    <w:lvl w:ilvl="3" w:tplc="0409000F" w:tentative="1">
+      <w:start w:val="1"/>
+      <w:numFmt w:val="decimal"/>
+      <w:lvlText w:val="%4."/>
+      <w:lvlJc w:val="left"/>
+      <w:pPr>
+        <w:ind w:left="2880" w:hanging="360"/>
+      </w:pPr>
+    </w:lvl>
+    <w:lvl w:ilvl="4" w:tplc="04090019" w:tentative="1">
+      <w:start w:val="1"/>
+      <w:numFmt w:val="lowerLetter"/>
+      <w:lvlText w:val="%5."/>
+      <w:lvlJc w:val="left"/>
+      <w:pPr>
+        <w:ind w:left="3600" w:hanging="360"/>
+      </w:pPr>
+    </w:lvl>
+    <w:lvl w:ilvl="5" w:tplc="0409001B" w:tentative="1">
+      <w:start w:val="1"/>
+      <w:numFmt w:val="lowerRoman"/>
+      <w:lvlText w:val="%6."/>
+      <w:lvlJc w:val="right"/>
+      <w:pPr>
+        <w:ind w:left="4320" w:hanging="180"/>
+      </w:pPr>
+    </w:lvl>
+    <w:lvl w:ilvl="6" w:tplc="0409000F" w:tentative="1">
+      <w:start w:val="1"/>
+      <w:numFmt w:val="decimal"/>
+      <w:lvlText w:val="%7."/>
+      <w:lvlJc w:val="left"/>
+      <w:pPr>
+        <w:ind w:left="5040" w:hanging="360"/>
+      </w:pPr>
+    </w:lvl>
+    <w:lvl w:ilvl="7" w:tplc="04090019" w:tentative="1">
+      <w:start w:val="1"/>
+      <w:numFmt w:val="lowerLetter"/>
+      <w:lvlText w:val="%8."/>
+      <w:lvlJc w:val="left"/>
+      <w:pPr>
+        <w:ind w:left="5760" w:hanging="360"/>
+      </w:pPr>
+    </w:lvl>
+    <w:lvl w:ilvl="8" w:tplc="0409001B" w:tentative="1">
+      <w:start w:val="1"/>
+      <w:numFmt w:val="lowerRoman"/>
+      <w:lvlText w:val="%9."/>
+      <w:lvlJc w:val="right"/>
+      <w:pPr>
+        <w:ind w:left="6480" w:hanging="180"/>
+      </w:pPr>
+    </w:lvl>
+  </w:abstractNum>
+  <w:abstractNum w:abstractNumId="4">
+    <w:nsid w:val="59BF365E"/>
+    <w:multiLevelType w:val="hybridMultilevel"/>
+    <w:tmpl w:val="21866ED6"/>
+    <w:lvl w:ilvl="0" w:tplc="0409000F">
+      <w:start w:val="1"/>
+      <w:numFmt w:val="decimal"/>
+      <w:lvlText w:val="%1."/>
+      <w:lvlJc w:val="left"/>
+      <w:pPr>
+        <w:ind w:left="720" w:hanging="360"/>
+      </w:pPr>
+      <w:rPr>
+        <w:rFonts w:hint="default"/>
+      </w:rPr>
+    </w:lvl>
+    <w:lvl w:ilvl="1" w:tplc="04090019" w:tentative="1">
+      <w:start w:val="1"/>
+      <w:numFmt w:val="lowerLetter"/>
+      <w:lvlText w:val="%2."/>
+      <w:lvlJc w:val="left"/>
+      <w:pPr>
+        <w:ind w:left="1440" w:hanging="360"/>
+      </w:pPr>
+    </w:lvl>
+    <w:lvl w:ilvl="2" w:tplc="0409001B" w:tentative="1">
+      <w:start w:val="1"/>
+      <w:numFmt w:val="lowerRoman"/>
+      <w:lvlText w:val="%3."/>
+      <w:lvlJc w:val="right"/>
+      <w:pPr>
+        <w:ind w:left="2160" w:hanging="180"/>
+      </w:pPr>
+    </w:lvl>
+    <w:lvl w:ilvl="3" w:tplc="0409000F" w:tentative="1">
+      <w:start w:val="1"/>
+      <w:numFmt w:val="decimal"/>
+      <w:lvlText w:val="%4."/>
+      <w:lvlJc w:val="left"/>
+      <w:pPr>
+        <w:ind w:left="2880" w:hanging="360"/>
+      </w:pPr>
+    </w:lvl>
+    <w:lvl w:ilvl="4" w:tplc="04090019" w:tentative="1">
+      <w:start w:val="1"/>
+      <w:numFmt w:val="lowerLetter"/>
+      <w:lvlText w:val="%5."/>
+      <w:lvlJc w:val="left"/>
+      <w:pPr>
+        <w:ind w:left="3600" w:hanging="360"/>
+      </w:pPr>
+    </w:lvl>
+    <w:lvl w:ilvl="5" w:tplc="0409001B" w:tentative="1">
+      <w:start w:val="1"/>
+      <w:numFmt w:val="lowerRoman"/>
+      <w:lvlText w:val="%6."/>
+      <w:lvlJc w:val="right"/>
+      <w:pPr>
+        <w:ind w:left="4320" w:hanging="180"/>
+      </w:pPr>
+    </w:lvl>
+    <w:lvl w:ilvl="6" w:tplc="0409000F" w:tentative="1">
+      <w:start w:val="1"/>
+      <w:numFmt w:val="decimal"/>
+      <w:lvlText w:val="%7."/>
+      <w:lvlJc w:val="left"/>
+      <w:pPr>
+        <w:ind w:left="5040" w:hanging="360"/>
+      </w:pPr>
+    </w:lvl>
+    <w:lvl w:ilvl="7" w:tplc="04090019" w:tentative="1">
+      <w:start w:val="1"/>
+      <w:numFmt w:val="lowerLetter"/>
+      <w:lvlText w:val="%8."/>
+      <w:lvlJc w:val="left"/>
+      <w:pPr>
+        <w:ind w:left="5760" w:hanging="360"/>
+      </w:pPr>
+    </w:lvl>
+    <w:lvl w:ilvl="8" w:tplc="0409001B" w:tentative="1">
+      <w:start w:val="1"/>
+      <w:numFmt w:val="lowerRoman"/>
+      <w:lvlText w:val="%9."/>
+      <w:lvlJc w:val="right"/>
+      <w:pPr>
+        <w:ind w:left="6480" w:hanging="180"/>
+      </w:pPr>
+    </w:lvl>
+  </w:abstractNum>
+  <w:abstractNum w:abstractNumId="5">
     <w:nsid w:val="685C5379"/>
     <w:multiLevelType w:val="hybridMultilevel"/>
     <w:tmpl w:val="63004D30"/>
@@ -3489,14 +5014,207 @@
       </w:rPr>
     </w:lvl>
   </w:abstractNum>
+  <w:abstractNum w:abstractNumId="6">
+    <w:nsid w:val="694E32C0"/>
+    <w:multiLevelType w:val="hybridMultilevel"/>
+    <w:tmpl w:val="21866ED6"/>
+    <w:lvl w:ilvl="0" w:tplc="0409000F">
+      <w:start w:val="1"/>
+      <w:numFmt w:val="decimal"/>
+      <w:lvlText w:val="%1."/>
+      <w:lvlJc w:val="left"/>
+      <w:pPr>
+        <w:ind w:left="720" w:hanging="360"/>
+      </w:pPr>
+      <w:rPr>
+        <w:rFonts w:hint="default"/>
+      </w:rPr>
+    </w:lvl>
+    <w:lvl w:ilvl="1" w:tplc="04090019" w:tentative="1">
+      <w:start w:val="1"/>
+      <w:numFmt w:val="lowerLetter"/>
+      <w:lvlText w:val="%2."/>
+      <w:lvlJc w:val="left"/>
+      <w:pPr>
+        <w:ind w:left="1440" w:hanging="360"/>
+      </w:pPr>
+    </w:lvl>
+    <w:lvl w:ilvl="2" w:tplc="0409001B" w:tentative="1">
+      <w:start w:val="1"/>
+      <w:numFmt w:val="lowerRoman"/>
+      <w:lvlText w:val="%3."/>
+      <w:lvlJc w:val="right"/>
+      <w:pPr>
+        <w:ind w:left="2160" w:hanging="180"/>
+      </w:pPr>
+    </w:lvl>
+    <w:lvl w:ilvl="3" w:tplc="0409000F" w:tentative="1">
+      <w:start w:val="1"/>
+      <w:numFmt w:val="decimal"/>
+      <w:lvlText w:val="%4."/>
+      <w:lvlJc w:val="left"/>
+      <w:pPr>
+        <w:ind w:left="2880" w:hanging="360"/>
+      </w:pPr>
+    </w:lvl>
+    <w:lvl w:ilvl="4" w:tplc="04090019" w:tentative="1">
+      <w:start w:val="1"/>
+      <w:numFmt w:val="lowerLetter"/>
+      <w:lvlText w:val="%5."/>
+      <w:lvlJc w:val="left"/>
+      <w:pPr>
+        <w:ind w:left="3600" w:hanging="360"/>
+      </w:pPr>
+    </w:lvl>
+    <w:lvl w:ilvl="5" w:tplc="0409001B" w:tentative="1">
+      <w:start w:val="1"/>
+      <w:numFmt w:val="lowerRoman"/>
+      <w:lvlText w:val="%6."/>
+      <w:lvlJc w:val="right"/>
+      <w:pPr>
+        <w:ind w:left="4320" w:hanging="180"/>
+      </w:pPr>
+    </w:lvl>
+    <w:lvl w:ilvl="6" w:tplc="0409000F" w:tentative="1">
+      <w:start w:val="1"/>
+      <w:numFmt w:val="decimal"/>
+      <w:lvlText w:val="%7."/>
+      <w:lvlJc w:val="left"/>
+      <w:pPr>
+        <w:ind w:left="5040" w:hanging="360"/>
+      </w:pPr>
+    </w:lvl>
+    <w:lvl w:ilvl="7" w:tplc="04090019" w:tentative="1">
+      <w:start w:val="1"/>
+      <w:numFmt w:val="lowerLetter"/>
+      <w:lvlText w:val="%8."/>
+      <w:lvlJc w:val="left"/>
+      <w:pPr>
+        <w:ind w:left="5760" w:hanging="360"/>
+      </w:pPr>
+    </w:lvl>
+    <w:lvl w:ilvl="8" w:tplc="0409001B" w:tentative="1">
+      <w:start w:val="1"/>
+      <w:numFmt w:val="lowerRoman"/>
+      <w:lvlText w:val="%9."/>
+      <w:lvlJc w:val="right"/>
+      <w:pPr>
+        <w:ind w:left="6480" w:hanging="180"/>
+      </w:pPr>
+    </w:lvl>
+  </w:abstractNum>
+  <w:abstractNum w:abstractNumId="7">
+    <w:nsid w:val="77955281"/>
+    <w:multiLevelType w:val="hybridMultilevel"/>
+    <w:tmpl w:val="21866ED6"/>
+    <w:lvl w:ilvl="0" w:tplc="0409000F">
+      <w:start w:val="1"/>
+      <w:numFmt w:val="decimal"/>
+      <w:lvlText w:val="%1."/>
+      <w:lvlJc w:val="left"/>
+      <w:pPr>
+        <w:ind w:left="720" w:hanging="360"/>
+      </w:pPr>
+      <w:rPr>
+        <w:rFonts w:hint="default"/>
+      </w:rPr>
+    </w:lvl>
+    <w:lvl w:ilvl="1" w:tplc="04090019" w:tentative="1">
+      <w:start w:val="1"/>
+      <w:numFmt w:val="lowerLetter"/>
+      <w:lvlText w:val="%2."/>
+      <w:lvlJc w:val="left"/>
+      <w:pPr>
+        <w:ind w:left="1440" w:hanging="360"/>
+      </w:pPr>
+    </w:lvl>
+    <w:lvl w:ilvl="2" w:tplc="0409001B" w:tentative="1">
+      <w:start w:val="1"/>
+      <w:numFmt w:val="lowerRoman"/>
+      <w:lvlText w:val="%3."/>
+      <w:lvlJc w:val="right"/>
+      <w:pPr>
+        <w:ind w:left="2160" w:hanging="180"/>
+      </w:pPr>
+    </w:lvl>
+    <w:lvl w:ilvl="3" w:tplc="0409000F" w:tentative="1">
+      <w:start w:val="1"/>
+      <w:numFmt w:val="decimal"/>
+      <w:lvlText w:val="%4."/>
+      <w:lvlJc w:val="left"/>
+      <w:pPr>
+        <w:ind w:left="2880" w:hanging="360"/>
+      </w:pPr>
+    </w:lvl>
+    <w:lvl w:ilvl="4" w:tplc="04090019" w:tentative="1">
+      <w:start w:val="1"/>
+      <w:numFmt w:val="lowerLetter"/>
+      <w:lvlText w:val="%5."/>
+      <w:lvlJc w:val="left"/>
+      <w:pPr>
+        <w:ind w:left="3600" w:hanging="360"/>
+      </w:pPr>
+    </w:lvl>
+    <w:lvl w:ilvl="5" w:tplc="0409001B" w:tentative="1">
+      <w:start w:val="1"/>
+      <w:numFmt w:val="lowerRoman"/>
+      <w:lvlText w:val="%6."/>
+      <w:lvlJc w:val="right"/>
+      <w:pPr>
+        <w:ind w:left="4320" w:hanging="180"/>
+      </w:pPr>
+    </w:lvl>
+    <w:lvl w:ilvl="6" w:tplc="0409000F" w:tentative="1">
+      <w:start w:val="1"/>
+      <w:numFmt w:val="decimal"/>
+      <w:lvlText w:val="%7."/>
+      <w:lvlJc w:val="left"/>
+      <w:pPr>
+        <w:ind w:left="5040" w:hanging="360"/>
+      </w:pPr>
+    </w:lvl>
+    <w:lvl w:ilvl="7" w:tplc="04090019" w:tentative="1">
+      <w:start w:val="1"/>
+      <w:numFmt w:val="lowerLetter"/>
+      <w:lvlText w:val="%8."/>
+      <w:lvlJc w:val="left"/>
+      <w:pPr>
+        <w:ind w:left="5760" w:hanging="360"/>
+      </w:pPr>
+    </w:lvl>
+    <w:lvl w:ilvl="8" w:tplc="0409001B" w:tentative="1">
+      <w:start w:val="1"/>
+      <w:numFmt w:val="lowerRoman"/>
+      <w:lvlText w:val="%9."/>
+      <w:lvlJc w:val="right"/>
+      <w:pPr>
+        <w:ind w:left="6480" w:hanging="180"/>
+      </w:pPr>
+    </w:lvl>
+  </w:abstractNum>
   <w:num w:numId="1">
+    <w:abstractNumId w:val="5"/>
+  </w:num>
+  <w:num w:numId="2">
+    <w:abstractNumId w:val="1"/>
+  </w:num>
+  <w:num w:numId="3">
     <w:abstractNumId w:val="2"/>
   </w:num>
-  <w:num w:numId="2">
+  <w:num w:numId="4">
+    <w:abstractNumId w:val="7"/>
+  </w:num>
+  <w:num w:numId="5">
+    <w:abstractNumId w:val="3"/>
+  </w:num>
+  <w:num w:numId="6">
     <w:abstractNumId w:val="0"/>
   </w:num>
-  <w:num w:numId="3">
-    <w:abstractNumId w:val="1"/>
+  <w:num w:numId="7">
+    <w:abstractNumId w:val="6"/>
+  </w:num>
+  <w:num w:numId="8">
+    <w:abstractNumId w:val="4"/>
   </w:num>
 </w:numbering>
 </file>
@@ -3901,7 +5619,7 @@
   <w:style w:type="paragraph" w:default="1" w:styleId="Normal">
     <w:name w:val="Normal"/>
     <w:qFormat/>
-    <w:rsid w:val="0089544D"/>
+    <w:rsid w:val="00203466"/>
     <w:rPr>
       <w:rFonts w:ascii="Times New Roman" w:hAnsi="Times New Roman" w:cs="Times New Roman"/>
     </w:rPr>

</xml_diff>

<commit_message>
Add demo videos and update CIS doc
</commit_message>
<xml_diff>
--- a/CIS.docx
+++ b/CIS.docx
@@ -46,21 +46,69 @@
           <w:b/>
           <w:color w:val="FF0000"/>
         </w:rPr>
-        <w:t>/var/run/containers/storage/overlay-containers/</w:t>
-      </w:r>
+        <w:t>/</w:t>
+      </w:r>
+      <w:proofErr w:type="spellStart"/>
       <w:r>
         <w:rPr>
           <w:b/>
           <w:color w:val="FF0000"/>
         </w:rPr>
-        <w:t>&lt;cont-id&gt;</w:t>
-      </w:r>
+        <w:t>var</w:t>
+      </w:r>
+      <w:proofErr w:type="spellEnd"/>
       <w:r>
         <w:rPr>
           <w:b/>
           <w:color w:val="FF0000"/>
         </w:rPr>
-        <w:t xml:space="preserve"> /userdata </w:t>
+        <w:t>/run/containers/storage/overlay-containers/</w:t>
+      </w:r>
+      <w:r>
+        <w:rPr>
+          <w:b/>
+          <w:color w:val="FF0000"/>
+        </w:rPr>
+        <w:t>&lt;</w:t>
+      </w:r>
+      <w:proofErr w:type="spellStart"/>
+      <w:r>
+        <w:rPr>
+          <w:b/>
+          <w:color w:val="FF0000"/>
+        </w:rPr>
+        <w:t>cont</w:t>
+      </w:r>
+      <w:proofErr w:type="spellEnd"/>
+      <w:r>
+        <w:rPr>
+          <w:b/>
+          <w:color w:val="FF0000"/>
+        </w:rPr>
+        <w:t>-id&gt;</w:t>
+      </w:r>
+      <w:r>
+        <w:rPr>
+          <w:b/>
+          <w:color w:val="FF0000"/>
+        </w:rPr>
+        <w:t xml:space="preserve"> /</w:t>
+      </w:r>
+      <w:proofErr w:type="spellStart"/>
+      <w:r>
+        <w:rPr>
+          <w:b/>
+          <w:color w:val="FF0000"/>
+        </w:rPr>
+        <w:t>userdata</w:t>
+      </w:r>
+      <w:proofErr w:type="spellEnd"/>
+      <w:r>
+        <w:rPr>
+          <w:b/>
+          <w:color w:val="FF0000"/>
+        </w:rPr>
+        <w:t xml:space="preserve"> </w:t>
       </w:r>
       <w:r>
         <w:rPr>
@@ -72,8 +120,37 @@
         <w:rPr>
           <w:b/>
         </w:rPr>
-        <w:t xml:space="preserve"> config.json copy + resolv.conf + hostname, </w:t>
-      </w:r>
+        <w:t xml:space="preserve"> </w:t>
+      </w:r>
+      <w:proofErr w:type="gramStart"/>
+      <w:r>
+        <w:rPr>
+          <w:b/>
+        </w:rPr>
+        <w:t>config.json</w:t>
+      </w:r>
+      <w:proofErr w:type="gramEnd"/>
+      <w:r>
+        <w:rPr>
+          <w:b/>
+        </w:rPr>
+        <w:t xml:space="preserve"> copy + </w:t>
+      </w:r>
+      <w:proofErr w:type="spellStart"/>
+      <w:r>
+        <w:rPr>
+          <w:b/>
+        </w:rPr>
+        <w:t>resolv.conf</w:t>
+      </w:r>
+      <w:proofErr w:type="spellEnd"/>
+      <w:r>
+        <w:rPr>
+          <w:b/>
+        </w:rPr>
+        <w:t xml:space="preserve"> + hostname, </w:t>
+      </w:r>
+      <w:proofErr w:type="spellStart"/>
       <w:r>
         <w:rPr>
           <w:b/>
@@ -81,6 +158,7 @@
         </w:rPr>
         <w:t>pidfile</w:t>
       </w:r>
+      <w:proofErr w:type="spellEnd"/>
     </w:p>
     <w:p>
       <w:pPr>
@@ -106,7 +184,55 @@
           <w:b/>
           <w:color w:val="FF0000"/>
         </w:rPr>
-        <w:t xml:space="preserve">/var/lib/containers/storage/overlay-containers/&lt;cont-id&gt;/userdata </w:t>
+        <w:t>/</w:t>
+      </w:r>
+      <w:proofErr w:type="spellStart"/>
+      <w:r>
+        <w:rPr>
+          <w:b/>
+          <w:color w:val="FF0000"/>
+        </w:rPr>
+        <w:t>var</w:t>
+      </w:r>
+      <w:proofErr w:type="spellEnd"/>
+      <w:r>
+        <w:rPr>
+          <w:b/>
+          <w:color w:val="FF0000"/>
+        </w:rPr>
+        <w:t>/lib/containers/storage/overlay-containers/&lt;</w:t>
+      </w:r>
+      <w:proofErr w:type="spellStart"/>
+      <w:r>
+        <w:rPr>
+          <w:b/>
+          <w:color w:val="FF0000"/>
+        </w:rPr>
+        <w:t>cont</w:t>
+      </w:r>
+      <w:proofErr w:type="spellEnd"/>
+      <w:r>
+        <w:rPr>
+          <w:b/>
+          <w:color w:val="FF0000"/>
+        </w:rPr>
+        <w:t>-id&gt;/</w:t>
+      </w:r>
+      <w:proofErr w:type="spellStart"/>
+      <w:r>
+        <w:rPr>
+          <w:b/>
+          <w:color w:val="FF0000"/>
+        </w:rPr>
+        <w:t>userdata</w:t>
+      </w:r>
+      <w:proofErr w:type="spellEnd"/>
+      <w:r>
+        <w:rPr>
+          <w:b/>
+          <w:color w:val="FF0000"/>
+        </w:rPr>
+        <w:t xml:space="preserve"> </w:t>
       </w:r>
       <w:r>
         <w:rPr>
@@ -114,12 +240,28 @@
         </w:rPr>
         <w:t xml:space="preserve">-&gt; </w:t>
       </w:r>
-      <w:r>
-        <w:rPr>
-          <w:b/>
-        </w:rPr>
-        <w:t>config.json  state.json</w:t>
-      </w:r>
+      <w:proofErr w:type="gramStart"/>
+      <w:r>
+        <w:rPr>
+          <w:b/>
+        </w:rPr>
+        <w:t>config.json</w:t>
+      </w:r>
+      <w:proofErr w:type="gramEnd"/>
+      <w:r>
+        <w:rPr>
+          <w:b/>
+        </w:rPr>
+        <w:t xml:space="preserve">  </w:t>
+      </w:r>
+      <w:proofErr w:type="spellStart"/>
+      <w:r>
+        <w:rPr>
+          <w:b/>
+        </w:rPr>
+        <w:t>state.json</w:t>
+      </w:r>
+      <w:proofErr w:type="spellEnd"/>
     </w:p>
     <w:p>
       <w:pPr>
@@ -144,7 +286,35 @@
         <w:rPr>
           <w:b/>
         </w:rPr>
-        <w:t>*config.json : annotations could be used for port mapping, privileged, capabilities, apparmor(hopefully)</w:t>
+        <w:t>*</w:t>
+      </w:r>
+      <w:proofErr w:type="gramStart"/>
+      <w:r>
+        <w:rPr>
+          <w:b/>
+        </w:rPr>
+        <w:t>config.json</w:t>
+      </w:r>
+      <w:proofErr w:type="gramEnd"/>
+      <w:r>
+        <w:rPr>
+          <w:b/>
+        </w:rPr>
+        <w:t xml:space="preserve"> : annotations could be used for port mapping, privileged, capabilities, </w:t>
+      </w:r>
+      <w:proofErr w:type="spellStart"/>
+      <w:r>
+        <w:rPr>
+          <w:b/>
+        </w:rPr>
+        <w:t>apparmor</w:t>
+      </w:r>
+      <w:proofErr w:type="spellEnd"/>
+      <w:r>
+        <w:rPr>
+          <w:b/>
+        </w:rPr>
+        <w:t>(hopefully)</w:t>
       </w:r>
     </w:p>
     <w:p>
@@ -176,14 +346,52 @@
         <w:rPr>
           <w:b/>
         </w:rPr>
-        <w:t>{procid}</w:t>
-      </w:r>
-      <w:r>
-        <w:rPr>
-          <w:b/>
-        </w:rPr>
-        <w:t>/attr/selinux</w:t>
-      </w:r>
+        <w:t>{</w:t>
+      </w:r>
+      <w:proofErr w:type="spellStart"/>
+      <w:r>
+        <w:rPr>
+          <w:b/>
+        </w:rPr>
+        <w:t>procid</w:t>
+      </w:r>
+      <w:proofErr w:type="spellEnd"/>
+      <w:r>
+        <w:rPr>
+          <w:b/>
+        </w:rPr>
+        <w:t>}</w:t>
+      </w:r>
+      <w:r>
+        <w:rPr>
+          <w:b/>
+        </w:rPr>
+        <w:t>/</w:t>
+      </w:r>
+      <w:proofErr w:type="spellStart"/>
+      <w:r>
+        <w:rPr>
+          <w:b/>
+        </w:rPr>
+        <w:t>attr</w:t>
+      </w:r>
+      <w:proofErr w:type="spellEnd"/>
+      <w:r>
+        <w:rPr>
+          <w:b/>
+        </w:rPr>
+        <w:t>/</w:t>
+      </w:r>
+      <w:proofErr w:type="spellStart"/>
+      <w:r>
+        <w:rPr>
+          <w:b/>
+        </w:rPr>
+        <w:t>selinux</w:t>
+      </w:r>
+      <w:bookmarkStart w:id="0" w:name="_GoBack"/>
+      <w:bookmarkEnd w:id="0"/>
+      <w:proofErr w:type="spellEnd"/>
     </w:p>
     <w:p>
       <w:pPr>
@@ -204,20 +412,50 @@
         <w:rPr>
           <w:b/>
         </w:rPr>
-        <w:t>{procid}</w:t>
-      </w:r>
-      <w:r>
-        <w:rPr>
-          <w:b/>
-        </w:rPr>
-        <w:t>/attr/</w:t>
-      </w:r>
+        <w:t>{</w:t>
+      </w:r>
+      <w:proofErr w:type="spellStart"/>
+      <w:r>
+        <w:rPr>
+          <w:b/>
+        </w:rPr>
+        <w:t>procid</w:t>
+      </w:r>
+      <w:proofErr w:type="spellEnd"/>
+      <w:r>
+        <w:rPr>
+          <w:b/>
+        </w:rPr>
+        <w:t>}</w:t>
+      </w:r>
+      <w:r>
+        <w:rPr>
+          <w:b/>
+        </w:rPr>
+        <w:t>/</w:t>
+      </w:r>
+      <w:proofErr w:type="spellStart"/>
+      <w:r>
+        <w:rPr>
+          <w:b/>
+        </w:rPr>
+        <w:t>attr</w:t>
+      </w:r>
+      <w:proofErr w:type="spellEnd"/>
+      <w:r>
+        <w:rPr>
+          <w:b/>
+        </w:rPr>
+        <w:t>/</w:t>
+      </w:r>
+      <w:proofErr w:type="spellStart"/>
       <w:r>
         <w:rPr>
           <w:b/>
         </w:rPr>
         <w:t>apparmor</w:t>
       </w:r>
+      <w:proofErr w:type="spellEnd"/>
     </w:p>
     <w:p>
       <w:pPr>
@@ -238,7 +476,21 @@
         <w:rPr>
           <w:b/>
         </w:rPr>
-        <w:t>/tcp -</w:t>
+        <w:t>/</w:t>
+      </w:r>
+      <w:proofErr w:type="spellStart"/>
+      <w:r>
+        <w:rPr>
+          <w:b/>
+        </w:rPr>
+        <w:t>tcp</w:t>
+      </w:r>
+      <w:proofErr w:type="spellEnd"/>
+      <w:r>
+        <w:rPr>
+          <w:b/>
+        </w:rPr>
+        <w:t xml:space="preserve"> -</w:t>
       </w:r>
       <w:r>
         <w:rPr>
@@ -276,6 +528,7 @@
           <w:szCs w:val="23"/>
         </w:rPr>
       </w:pPr>
+      <w:proofErr w:type="spellStart"/>
       <w:r>
         <w:rPr>
           <w:rStyle w:val="HTMLCode"/>
@@ -286,7 +539,46 @@
           <w:bdr w:val="none" w:sz="0" w:space="0" w:color="auto" w:frame="1"/>
           <w:shd w:val="clear" w:color="auto" w:fill="DDF0FF"/>
         </w:rPr>
-        <w:t>getpcaps {procid}</w:t>
+        <w:t>getpcaps</w:t>
+      </w:r>
+      <w:proofErr w:type="spellEnd"/>
+      <w:r>
+        <w:rPr>
+          <w:rStyle w:val="HTMLCode"/>
+          <w:rFonts w:ascii="Courier" w:hAnsi="Courier"/>
+          <w:color w:val="222222"/>
+          <w:sz w:val="21"/>
+          <w:szCs w:val="21"/>
+          <w:bdr w:val="none" w:sz="0" w:space="0" w:color="auto" w:frame="1"/>
+          <w:shd w:val="clear" w:color="auto" w:fill="DDF0FF"/>
+        </w:rPr>
+        <w:t xml:space="preserve"> {</w:t>
+      </w:r>
+      <w:proofErr w:type="spellStart"/>
+      <w:r>
+        <w:rPr>
+          <w:rStyle w:val="HTMLCode"/>
+          <w:rFonts w:ascii="Courier" w:hAnsi="Courier"/>
+          <w:color w:val="222222"/>
+          <w:sz w:val="21"/>
+          <w:szCs w:val="21"/>
+          <w:bdr w:val="none" w:sz="0" w:space="0" w:color="auto" w:frame="1"/>
+          <w:shd w:val="clear" w:color="auto" w:fill="DDF0FF"/>
+        </w:rPr>
+        <w:t>procid</w:t>
+      </w:r>
+      <w:proofErr w:type="spellEnd"/>
+      <w:r>
+        <w:rPr>
+          <w:rStyle w:val="HTMLCode"/>
+          <w:rFonts w:ascii="Courier" w:hAnsi="Courier"/>
+          <w:color w:val="222222"/>
+          <w:sz w:val="21"/>
+          <w:szCs w:val="21"/>
+          <w:bdr w:val="none" w:sz="0" w:space="0" w:color="auto" w:frame="1"/>
+          <w:shd w:val="clear" w:color="auto" w:fill="DDF0FF"/>
+        </w:rPr>
+        <w:t>}</w:t>
       </w:r>
     </w:p>
     <w:p>
@@ -385,7 +677,32 @@
           <w:b/>
           <w:highlight w:val="green"/>
         </w:rPr>
-        <w:t>"io.kubernetes.cri-o.PrivilegedRuntime": under annotations</w:t>
+        <w:t>"</w:t>
+      </w:r>
+      <w:proofErr w:type="spellStart"/>
+      <w:r>
+        <w:rPr>
+          <w:b/>
+          <w:highlight w:val="green"/>
+        </w:rPr>
+        <w:t>io.kubernetes.cri-</w:t>
+      </w:r>
+      <w:proofErr w:type="gramStart"/>
+      <w:r>
+        <w:rPr>
+          <w:b/>
+          <w:highlight w:val="green"/>
+        </w:rPr>
+        <w:t>o.PrivilegedRuntime</w:t>
+      </w:r>
+      <w:proofErr w:type="spellEnd"/>
+      <w:proofErr w:type="gramEnd"/>
+      <w:r>
+        <w:rPr>
+          <w:b/>
+          <w:highlight w:val="green"/>
+        </w:rPr>
+        <w:t>": under annotations</w:t>
       </w:r>
     </w:p>
     <w:p>
@@ -413,7 +730,23 @@
           <w:b/>
           <w:highlight w:val="green"/>
         </w:rPr>
-        <w:t>CIS 5.7 : don't map privileged ports &lt;1025</w:t>
+        <w:t xml:space="preserve">CIS </w:t>
+      </w:r>
+      <w:proofErr w:type="gramStart"/>
+      <w:r>
+        <w:rPr>
+          <w:b/>
+          <w:highlight w:val="green"/>
+        </w:rPr>
+        <w:t>5.7 :</w:t>
+      </w:r>
+      <w:proofErr w:type="gramEnd"/>
+      <w:r>
+        <w:rPr>
+          <w:b/>
+          <w:highlight w:val="green"/>
+        </w:rPr>
+        <w:t xml:space="preserve"> don't map privileged ports &lt;1025</w:t>
       </w:r>
     </w:p>
     <w:p>
@@ -431,7 +764,32 @@
           <w:b/>
           <w:highlight w:val="green"/>
         </w:rPr>
-        <w:t>"io.kubernetes.cri-o.PortMappings": "[]",  under annotations</w:t>
+        <w:t>"</w:t>
+      </w:r>
+      <w:proofErr w:type="spellStart"/>
+      <w:r>
+        <w:rPr>
+          <w:b/>
+          <w:highlight w:val="green"/>
+        </w:rPr>
+        <w:t>io.kubernetes.cri-</w:t>
+      </w:r>
+      <w:proofErr w:type="gramStart"/>
+      <w:r>
+        <w:rPr>
+          <w:b/>
+          <w:highlight w:val="green"/>
+        </w:rPr>
+        <w:t>o.PortMappings</w:t>
+      </w:r>
+      <w:proofErr w:type="spellEnd"/>
+      <w:proofErr w:type="gramEnd"/>
+      <w:r>
+        <w:rPr>
+          <w:b/>
+          <w:highlight w:val="green"/>
+        </w:rPr>
+        <w:t>": "[]",  under annotations</w:t>
       </w:r>
     </w:p>
     <w:p>
@@ -460,7 +818,23 @@
           <w:b/>
           <w:highlight w:val="green"/>
         </w:rPr>
-        <w:t>CIS 5.8 : ports</w:t>
+        <w:t xml:space="preserve">CIS </w:t>
+      </w:r>
+      <w:proofErr w:type="gramStart"/>
+      <w:r>
+        <w:rPr>
+          <w:b/>
+          <w:highlight w:val="green"/>
+        </w:rPr>
+        <w:t>5.8 :</w:t>
+      </w:r>
+      <w:proofErr w:type="gramEnd"/>
+      <w:r>
+        <w:rPr>
+          <w:b/>
+          <w:highlight w:val="green"/>
+        </w:rPr>
+        <w:t xml:space="preserve"> ports</w:t>
       </w:r>
     </w:p>
     <w:p>
@@ -477,7 +851,32 @@
           <w:b/>
           <w:highlight w:val="green"/>
         </w:rPr>
-        <w:t>"io.kubernetes.cri-o.PortMappings": "[]",  under annotations</w:t>
+        <w:t>"</w:t>
+      </w:r>
+      <w:proofErr w:type="spellStart"/>
+      <w:r>
+        <w:rPr>
+          <w:b/>
+          <w:highlight w:val="green"/>
+        </w:rPr>
+        <w:t>io.kubernetes.cri-</w:t>
+      </w:r>
+      <w:proofErr w:type="gramStart"/>
+      <w:r>
+        <w:rPr>
+          <w:b/>
+          <w:highlight w:val="green"/>
+        </w:rPr>
+        <w:t>o.PortMappings</w:t>
+      </w:r>
+      <w:proofErr w:type="spellEnd"/>
+      <w:proofErr w:type="gramEnd"/>
+      <w:r>
+        <w:rPr>
+          <w:b/>
+          <w:highlight w:val="green"/>
+        </w:rPr>
+        <w:t>": "[]",  under annotations</w:t>
       </w:r>
     </w:p>
     <w:p>
@@ -522,7 +921,32 @@
           <w:b/>
           <w:highlight w:val="green"/>
         </w:rPr>
-        <w:t>"io.kubernetes.cri-o.HostNetwork": "false",</w:t>
+        <w:t>"</w:t>
+      </w:r>
+      <w:proofErr w:type="spellStart"/>
+      <w:r>
+        <w:rPr>
+          <w:b/>
+          <w:highlight w:val="green"/>
+        </w:rPr>
+        <w:t>io.kubernetes.cri-</w:t>
+      </w:r>
+      <w:proofErr w:type="gramStart"/>
+      <w:r>
+        <w:rPr>
+          <w:b/>
+          <w:highlight w:val="green"/>
+        </w:rPr>
+        <w:t>o.HostNetwork</w:t>
+      </w:r>
+      <w:proofErr w:type="spellEnd"/>
+      <w:proofErr w:type="gramEnd"/>
+      <w:r>
+        <w:rPr>
+          <w:b/>
+          <w:highlight w:val="green"/>
+        </w:rPr>
+        <w:t>": "false",</w:t>
       </w:r>
     </w:p>
     <w:p>
@@ -562,7 +986,25 @@
           <w:color w:val="2F5496" w:themeColor="accent1" w:themeShade="BF"/>
           <w:highlight w:val="green"/>
         </w:rPr>
-        <w:t xml:space="preserve">CIS 5.11 : </w:t>
+        <w:t xml:space="preserve">CIS </w:t>
+      </w:r>
+      <w:proofErr w:type="gramStart"/>
+      <w:r>
+        <w:rPr>
+          <w:b/>
+          <w:color w:val="2F5496" w:themeColor="accent1" w:themeShade="BF"/>
+          <w:highlight w:val="green"/>
+        </w:rPr>
+        <w:t>5.11 :</w:t>
+      </w:r>
+      <w:proofErr w:type="gramEnd"/>
+      <w:r>
+        <w:rPr>
+          <w:b/>
+          <w:color w:val="2F5496" w:themeColor="accent1" w:themeShade="BF"/>
+          <w:highlight w:val="green"/>
+        </w:rPr>
+        <w:t xml:space="preserve"> </w:t>
       </w:r>
     </w:p>
     <w:p>
@@ -580,8 +1022,99 @@
           <w:b/>
           <w:highlight w:val="green"/>
         </w:rPr>
-        <w:t>/sys/fs/cgroup/cpu/Burstable/pod_{podid}/crio-{containerid}/cpu.share</w:t>
-      </w:r>
+        <w:t>/sys/fs/</w:t>
+      </w:r>
+      <w:proofErr w:type="spellStart"/>
+      <w:r>
+        <w:rPr>
+          <w:b/>
+          <w:highlight w:val="green"/>
+        </w:rPr>
+        <w:t>cgroup</w:t>
+      </w:r>
+      <w:proofErr w:type="spellEnd"/>
+      <w:r>
+        <w:rPr>
+          <w:b/>
+          <w:highlight w:val="green"/>
+        </w:rPr>
+        <w:t>/</w:t>
+      </w:r>
+      <w:proofErr w:type="spellStart"/>
+      <w:r>
+        <w:rPr>
+          <w:b/>
+          <w:highlight w:val="green"/>
+        </w:rPr>
+        <w:t>cpu</w:t>
+      </w:r>
+      <w:proofErr w:type="spellEnd"/>
+      <w:r>
+        <w:rPr>
+          <w:b/>
+          <w:highlight w:val="green"/>
+        </w:rPr>
+        <w:t>/Burstable/pod_{</w:t>
+      </w:r>
+      <w:proofErr w:type="spellStart"/>
+      <w:r>
+        <w:rPr>
+          <w:b/>
+          <w:highlight w:val="green"/>
+        </w:rPr>
+        <w:t>podid</w:t>
+      </w:r>
+      <w:proofErr w:type="spellEnd"/>
+      <w:r>
+        <w:rPr>
+          <w:b/>
+          <w:highlight w:val="green"/>
+        </w:rPr>
+        <w:t>}/</w:t>
+      </w:r>
+      <w:proofErr w:type="spellStart"/>
+      <w:r>
+        <w:rPr>
+          <w:b/>
+          <w:highlight w:val="green"/>
+        </w:rPr>
+        <w:t>crio</w:t>
+      </w:r>
+      <w:proofErr w:type="spellEnd"/>
+      <w:r>
+        <w:rPr>
+          <w:b/>
+          <w:highlight w:val="green"/>
+        </w:rPr>
+        <w:t>-{</w:t>
+      </w:r>
+      <w:proofErr w:type="spellStart"/>
+      <w:r>
+        <w:rPr>
+          <w:b/>
+          <w:highlight w:val="green"/>
+        </w:rPr>
+        <w:t>containerid</w:t>
+      </w:r>
+      <w:proofErr w:type="spellEnd"/>
+      <w:r>
+        <w:rPr>
+          <w:b/>
+          <w:highlight w:val="green"/>
+        </w:rPr>
+        <w:t>}/</w:t>
+      </w:r>
+      <w:proofErr w:type="spellStart"/>
+      <w:proofErr w:type="gramStart"/>
+      <w:r>
+        <w:rPr>
+          <w:b/>
+          <w:highlight w:val="green"/>
+        </w:rPr>
+        <w:t>cpu.share</w:t>
+      </w:r>
+      <w:proofErr w:type="spellEnd"/>
+      <w:proofErr w:type="gramEnd"/>
     </w:p>
     <w:p>
       <w:pPr>
@@ -615,8 +1148,90 @@
           <w:b/>
           <w:highlight w:val="green"/>
         </w:rPr>
-        <w:t>/sys/fs/cgroup/memory/Burstable/pod_{podid}/crio-{continaerid}/memory.limit_in_bytes</w:t>
-      </w:r>
+        <w:t>/sys/fs/</w:t>
+      </w:r>
+      <w:proofErr w:type="spellStart"/>
+      <w:r>
+        <w:rPr>
+          <w:b/>
+          <w:highlight w:val="green"/>
+        </w:rPr>
+        <w:t>cgroup</w:t>
+      </w:r>
+      <w:proofErr w:type="spellEnd"/>
+      <w:r>
+        <w:rPr>
+          <w:b/>
+          <w:highlight w:val="green"/>
+        </w:rPr>
+        <w:t>/memory/Burstable/pod_{</w:t>
+      </w:r>
+      <w:proofErr w:type="spellStart"/>
+      <w:r>
+        <w:rPr>
+          <w:b/>
+          <w:highlight w:val="green"/>
+        </w:rPr>
+        <w:t>podid</w:t>
+      </w:r>
+      <w:proofErr w:type="spellEnd"/>
+      <w:r>
+        <w:rPr>
+          <w:b/>
+          <w:highlight w:val="green"/>
+        </w:rPr>
+        <w:t>}/</w:t>
+      </w:r>
+      <w:proofErr w:type="spellStart"/>
+      <w:r>
+        <w:rPr>
+          <w:b/>
+          <w:highlight w:val="green"/>
+        </w:rPr>
+        <w:t>crio</w:t>
+      </w:r>
+      <w:proofErr w:type="spellEnd"/>
+      <w:r>
+        <w:rPr>
+          <w:b/>
+          <w:highlight w:val="green"/>
+        </w:rPr>
+        <w:t>-{</w:t>
+      </w:r>
+      <w:proofErr w:type="spellStart"/>
+      <w:r>
+        <w:rPr>
+          <w:b/>
+          <w:highlight w:val="green"/>
+        </w:rPr>
+        <w:t>continaerid</w:t>
+      </w:r>
+      <w:proofErr w:type="spellEnd"/>
+      <w:r>
+        <w:rPr>
+          <w:b/>
+          <w:highlight w:val="green"/>
+        </w:rPr>
+        <w:t>}/</w:t>
+      </w:r>
+      <w:proofErr w:type="spellStart"/>
+      <w:proofErr w:type="gramStart"/>
+      <w:r>
+        <w:rPr>
+          <w:b/>
+          <w:highlight w:val="green"/>
+        </w:rPr>
+        <w:t>memory.limit</w:t>
+      </w:r>
+      <w:proofErr w:type="gramEnd"/>
+      <w:r>
+        <w:rPr>
+          <w:b/>
+          <w:highlight w:val="green"/>
+        </w:rPr>
+        <w:t>_in_bytes</w:t>
+      </w:r>
+      <w:proofErr w:type="spellEnd"/>
     </w:p>
     <w:p>
       <w:pPr>
@@ -638,15 +1253,79 @@
         <w:rPr>
           <w:highlight w:val="green"/>
         </w:rPr>
-        <w:t>CIS 5.12 : readonly root</w:t>
-      </w:r>
-    </w:p>
-    <w:p>
-      <w:r>
-        <w:rPr>
-          <w:highlight w:val="green"/>
-        </w:rPr>
-        <w:t>config -&gt;  "root": {“readonly”}</w:t>
+        <w:t xml:space="preserve">CIS </w:t>
+      </w:r>
+      <w:proofErr w:type="gramStart"/>
+      <w:r>
+        <w:rPr>
+          <w:highlight w:val="green"/>
+        </w:rPr>
+        <w:t>5.12 :</w:t>
+      </w:r>
+      <w:proofErr w:type="gramEnd"/>
+      <w:r>
+        <w:rPr>
+          <w:highlight w:val="green"/>
+        </w:rPr>
+        <w:t xml:space="preserve"> </w:t>
+      </w:r>
+      <w:proofErr w:type="spellStart"/>
+      <w:r>
+        <w:rPr>
+          <w:highlight w:val="green"/>
+        </w:rPr>
+        <w:t>readonly</w:t>
+      </w:r>
+      <w:proofErr w:type="spellEnd"/>
+      <w:r>
+        <w:rPr>
+          <w:highlight w:val="green"/>
+        </w:rPr>
+        <w:t xml:space="preserve"> root</w:t>
+      </w:r>
+    </w:p>
+    <w:p>
+      <w:proofErr w:type="spellStart"/>
+      <w:r>
+        <w:rPr>
+          <w:highlight w:val="green"/>
+        </w:rPr>
+        <w:t>config</w:t>
+      </w:r>
+      <w:proofErr w:type="spellEnd"/>
+      <w:r>
+        <w:rPr>
+          <w:highlight w:val="green"/>
+        </w:rPr>
+        <w:t xml:space="preserve"> -</w:t>
+      </w:r>
+      <w:proofErr w:type="gramStart"/>
+      <w:r>
+        <w:rPr>
+          <w:highlight w:val="green"/>
+        </w:rPr>
+        <w:t>&gt;  "</w:t>
+      </w:r>
+      <w:proofErr w:type="gramEnd"/>
+      <w:r>
+        <w:rPr>
+          <w:highlight w:val="green"/>
+        </w:rPr>
+        <w:t>root": {“</w:t>
+      </w:r>
+      <w:proofErr w:type="spellStart"/>
+      <w:r>
+        <w:rPr>
+          <w:highlight w:val="green"/>
+        </w:rPr>
+        <w:t>readonly</w:t>
+      </w:r>
+      <w:proofErr w:type="spellEnd"/>
+      <w:r>
+        <w:rPr>
+          <w:highlight w:val="green"/>
+        </w:rPr>
+        <w:t>”}</w:t>
       </w:r>
     </w:p>
     <w:p/>
@@ -717,20 +1396,52 @@
           <w:highlight w:val="green"/>
         </w:rPr>
       </w:pPr>
+      <w:proofErr w:type="spellStart"/>
       <w:r>
         <w:rPr>
           <w:highlight w:val="green"/>
         </w:rPr>
         <w:t>Cconfig.json</w:t>
       </w:r>
-    </w:p>
-    <w:p>
-      <w:r>
-        <w:rPr>
-          <w:highlight w:val="green"/>
-        </w:rPr>
-        <w:t>"io.kubernetes.cri-o.PortMappings" -&gt; there should be an ip</w:t>
-      </w:r>
+      <w:proofErr w:type="spellEnd"/>
+    </w:p>
+    <w:p>
+      <w:r>
+        <w:rPr>
+          <w:highlight w:val="green"/>
+        </w:rPr>
+        <w:t>"</w:t>
+      </w:r>
+      <w:proofErr w:type="spellStart"/>
+      <w:r>
+        <w:rPr>
+          <w:highlight w:val="green"/>
+        </w:rPr>
+        <w:t>io.kubernetes.cri-</w:t>
+      </w:r>
+      <w:proofErr w:type="gramStart"/>
+      <w:r>
+        <w:rPr>
+          <w:highlight w:val="green"/>
+        </w:rPr>
+        <w:t>o.PortMappings</w:t>
+      </w:r>
+      <w:proofErr w:type="spellEnd"/>
+      <w:proofErr w:type="gramEnd"/>
+      <w:r>
+        <w:rPr>
+          <w:highlight w:val="green"/>
+        </w:rPr>
+        <w:t xml:space="preserve">" -&gt; there should be an </w:t>
+      </w:r>
+      <w:proofErr w:type="spellStart"/>
+      <w:r>
+        <w:rPr>
+          <w:highlight w:val="green"/>
+        </w:rPr>
+        <w:t>ip</w:t>
+      </w:r>
+      <w:proofErr w:type="spellEnd"/>
       <w:r>
         <w:t xml:space="preserve"> </w:t>
       </w:r>
@@ -752,48 +1463,106 @@
         <w:rPr>
           <w:highlight w:val="green"/>
         </w:rPr>
-        <w:t>CIS 5.17 : devices</w:t>
-      </w:r>
-    </w:p>
-    <w:p>
-      <w:pPr>
-        <w:rPr>
-          <w:highlight w:val="green"/>
-        </w:rPr>
-      </w:pPr>
-      <w:r>
-        <w:rPr>
-          <w:highlight w:val="green"/>
-        </w:rPr>
-        <w:t>config.json -&gt; [“linux”] [“resources”] [“devices”]</w:t>
-      </w:r>
-    </w:p>
-    <w:p>
-      <w:pPr>
-        <w:rPr>
-          <w:highlight w:val="green"/>
-        </w:rPr>
-      </w:pPr>
-    </w:p>
-    <w:p>
-      <w:pPr>
-        <w:rPr>
-          <w:highlight w:val="green"/>
-        </w:rPr>
-      </w:pPr>
-    </w:p>
-    <w:p>
-      <w:pPr>
-        <w:rPr>
-          <w:highlight w:val="green"/>
-        </w:rPr>
-      </w:pPr>
-      <w:r>
-        <w:rPr>
-          <w:highlight w:val="green"/>
-        </w:rPr>
-        <w:t>CIS 5.21 : seccomp</w:t>
-      </w:r>
+        <w:t xml:space="preserve">CIS </w:t>
+      </w:r>
+      <w:proofErr w:type="gramStart"/>
+      <w:r>
+        <w:rPr>
+          <w:highlight w:val="green"/>
+        </w:rPr>
+        <w:t>5.17 :</w:t>
+      </w:r>
+      <w:proofErr w:type="gramEnd"/>
+      <w:r>
+        <w:rPr>
+          <w:highlight w:val="green"/>
+        </w:rPr>
+        <w:t xml:space="preserve"> devices</w:t>
+      </w:r>
+    </w:p>
+    <w:p>
+      <w:pPr>
+        <w:rPr>
+          <w:highlight w:val="green"/>
+        </w:rPr>
+      </w:pPr>
+      <w:proofErr w:type="gramStart"/>
+      <w:r>
+        <w:rPr>
+          <w:highlight w:val="green"/>
+        </w:rPr>
+        <w:t>config.json</w:t>
+      </w:r>
+      <w:proofErr w:type="gramEnd"/>
+      <w:r>
+        <w:rPr>
+          <w:highlight w:val="green"/>
+        </w:rPr>
+        <w:t xml:space="preserve"> -&gt; [“</w:t>
+      </w:r>
+      <w:proofErr w:type="spellStart"/>
+      <w:r>
+        <w:rPr>
+          <w:highlight w:val="green"/>
+        </w:rPr>
+        <w:t>linux</w:t>
+      </w:r>
+      <w:proofErr w:type="spellEnd"/>
+      <w:r>
+        <w:rPr>
+          <w:highlight w:val="green"/>
+        </w:rPr>
+        <w:t>”] [“resources”] [“devices”]</w:t>
+      </w:r>
+    </w:p>
+    <w:p>
+      <w:pPr>
+        <w:rPr>
+          <w:highlight w:val="green"/>
+        </w:rPr>
+      </w:pPr>
+    </w:p>
+    <w:p>
+      <w:pPr>
+        <w:rPr>
+          <w:highlight w:val="green"/>
+        </w:rPr>
+      </w:pPr>
+    </w:p>
+    <w:p>
+      <w:pPr>
+        <w:rPr>
+          <w:highlight w:val="green"/>
+        </w:rPr>
+      </w:pPr>
+      <w:r>
+        <w:rPr>
+          <w:highlight w:val="green"/>
+        </w:rPr>
+        <w:t xml:space="preserve">CIS </w:t>
+      </w:r>
+      <w:proofErr w:type="gramStart"/>
+      <w:r>
+        <w:rPr>
+          <w:highlight w:val="green"/>
+        </w:rPr>
+        <w:t>5.21 :</w:t>
+      </w:r>
+      <w:proofErr w:type="gramEnd"/>
+      <w:r>
+        <w:rPr>
+          <w:highlight w:val="green"/>
+        </w:rPr>
+        <w:t xml:space="preserve"> </w:t>
+      </w:r>
+      <w:proofErr w:type="spellStart"/>
+      <w:r>
+        <w:rPr>
+          <w:highlight w:val="green"/>
+        </w:rPr>
+        <w:t>seccomp</w:t>
+      </w:r>
+      <w:proofErr w:type="spellEnd"/>
     </w:p>
     <w:p>
       <w:pPr>
@@ -810,37 +1579,89 @@
           <w:b/>
           <w:highlight w:val="green"/>
         </w:rPr>
-        <w:t>"io.kubernetes.cri-o.SeccompProfilePath": "",</w:t>
-      </w:r>
-    </w:p>
-    <w:p>
-      <w:pPr>
-        <w:rPr>
-          <w:rFonts w:eastAsia="Times New Roman"/>
-          <w:highlight w:val="green"/>
-        </w:rPr>
-      </w:pPr>
-      <w:r>
-        <w:rPr>
-          <w:rFonts w:eastAsia="Times New Roman"/>
-          <w:highlight w:val="green"/>
-        </w:rPr>
-        <w:t>5.24 Confirm cgroup usage (Scored)</w:t>
-      </w:r>
-    </w:p>
-    <w:p>
-      <w:pPr>
-        <w:rPr>
-          <w:rFonts w:eastAsia="Times New Roman"/>
-          <w:highlight w:val="green"/>
-        </w:rPr>
-      </w:pPr>
-      <w:r>
-        <w:rPr>
-          <w:rFonts w:eastAsia="Times New Roman"/>
-          <w:highlight w:val="green"/>
-        </w:rPr>
-        <w:t xml:space="preserve">state.json </w:t>
+        <w:t>"</w:t>
+      </w:r>
+      <w:proofErr w:type="spellStart"/>
+      <w:r>
+        <w:rPr>
+          <w:b/>
+          <w:highlight w:val="green"/>
+        </w:rPr>
+        <w:t>io.kubernetes.cri-</w:t>
+      </w:r>
+      <w:proofErr w:type="gramStart"/>
+      <w:r>
+        <w:rPr>
+          <w:b/>
+          <w:highlight w:val="green"/>
+        </w:rPr>
+        <w:t>o.SeccompProfilePath</w:t>
+      </w:r>
+      <w:proofErr w:type="spellEnd"/>
+      <w:proofErr w:type="gramEnd"/>
+      <w:r>
+        <w:rPr>
+          <w:b/>
+          <w:highlight w:val="green"/>
+        </w:rPr>
+        <w:t>": "",</w:t>
+      </w:r>
+    </w:p>
+    <w:p>
+      <w:pPr>
+        <w:rPr>
+          <w:rFonts w:eastAsia="Times New Roman"/>
+          <w:highlight w:val="green"/>
+        </w:rPr>
+      </w:pPr>
+      <w:r>
+        <w:rPr>
+          <w:rFonts w:eastAsia="Times New Roman"/>
+          <w:highlight w:val="green"/>
+        </w:rPr>
+        <w:t xml:space="preserve">5.24 Confirm </w:t>
+      </w:r>
+      <w:proofErr w:type="spellStart"/>
+      <w:r>
+        <w:rPr>
+          <w:rFonts w:eastAsia="Times New Roman"/>
+          <w:highlight w:val="green"/>
+        </w:rPr>
+        <w:t>cgroup</w:t>
+      </w:r>
+      <w:proofErr w:type="spellEnd"/>
+      <w:r>
+        <w:rPr>
+          <w:rFonts w:eastAsia="Times New Roman"/>
+          <w:highlight w:val="green"/>
+        </w:rPr>
+        <w:t xml:space="preserve"> usage (Scored)</w:t>
+      </w:r>
+    </w:p>
+    <w:p>
+      <w:pPr>
+        <w:rPr>
+          <w:rFonts w:eastAsia="Times New Roman"/>
+          <w:highlight w:val="green"/>
+        </w:rPr>
+      </w:pPr>
+      <w:proofErr w:type="spellStart"/>
+      <w:proofErr w:type="gramStart"/>
+      <w:r>
+        <w:rPr>
+          <w:rFonts w:eastAsia="Times New Roman"/>
+          <w:highlight w:val="green"/>
+        </w:rPr>
+        <w:t>state.json</w:t>
+      </w:r>
+      <w:proofErr w:type="spellEnd"/>
+      <w:proofErr w:type="gramEnd"/>
+      <w:r>
+        <w:rPr>
+          <w:rFonts w:eastAsia="Times New Roman"/>
+          <w:highlight w:val="green"/>
+        </w:rPr>
+        <w:t xml:space="preserve"> </w:t>
       </w:r>
       <w:r>
         <w:rPr>
@@ -854,54 +1675,175 @@
           <w:rFonts w:eastAsia="Times New Roman"/>
           <w:highlight w:val="green"/>
         </w:rPr>
-        <w:t xml:space="preserve">  "io.kubernetes.cri-o.CgroupParent":</w:t>
-      </w:r>
-    </w:p>
-    <w:p>
-      <w:pPr>
-        <w:rPr>
-          <w:rFonts w:eastAsia="Times New Roman"/>
-          <w:highlight w:val="green"/>
-        </w:rPr>
-      </w:pPr>
-    </w:p>
-    <w:p>
-      <w:pPr>
-        <w:rPr>
-          <w:rFonts w:eastAsia="Times New Roman"/>
-          <w:highlight w:val="green"/>
-        </w:rPr>
-      </w:pPr>
-      <w:r>
-        <w:rPr>
-          <w:rFonts w:eastAsia="Times New Roman"/>
-          <w:highlight w:val="green"/>
-        </w:rPr>
-        <w:t>5.28 pids limit</w:t>
-      </w:r>
-    </w:p>
-    <w:p>
-      <w:r>
-        <w:rPr>
-          <w:rFonts w:eastAsia="Times New Roman"/>
-          <w:highlight w:val="green"/>
-        </w:rPr>
-        <w:t>/sys/fs/cgroup/pids/</w:t>
-      </w:r>
-      <w:r>
-        <w:rPr>
-          <w:b/>
-          <w:highlight w:val="green"/>
-        </w:rPr>
-        <w:t xml:space="preserve"> Burstable/pod_{podid}/crio-{continaerid}</w:t>
-      </w:r>
-      <w:r>
-        <w:rPr>
-          <w:rFonts w:eastAsia="Times New Roman"/>
-          <w:highlight w:val="green"/>
-        </w:rPr>
-        <w:t>/pids.max</w:t>
-      </w:r>
+        <w:t xml:space="preserve">  "</w:t>
+      </w:r>
+      <w:proofErr w:type="spellStart"/>
+      <w:r>
+        <w:rPr>
+          <w:rFonts w:eastAsia="Times New Roman"/>
+          <w:highlight w:val="green"/>
+        </w:rPr>
+        <w:t>io.kubernetes.cri-o.CgroupParent</w:t>
+      </w:r>
+      <w:proofErr w:type="spellEnd"/>
+      <w:r>
+        <w:rPr>
+          <w:rFonts w:eastAsia="Times New Roman"/>
+          <w:highlight w:val="green"/>
+        </w:rPr>
+        <w:t>":</w:t>
+      </w:r>
+    </w:p>
+    <w:p>
+      <w:pPr>
+        <w:rPr>
+          <w:rFonts w:eastAsia="Times New Roman"/>
+          <w:highlight w:val="green"/>
+        </w:rPr>
+      </w:pPr>
+    </w:p>
+    <w:p>
+      <w:pPr>
+        <w:rPr>
+          <w:rFonts w:eastAsia="Times New Roman"/>
+          <w:highlight w:val="green"/>
+        </w:rPr>
+      </w:pPr>
+      <w:r>
+        <w:rPr>
+          <w:rFonts w:eastAsia="Times New Roman"/>
+          <w:highlight w:val="green"/>
+        </w:rPr>
+        <w:t xml:space="preserve">5.28 </w:t>
+      </w:r>
+      <w:proofErr w:type="spellStart"/>
+      <w:r>
+        <w:rPr>
+          <w:rFonts w:eastAsia="Times New Roman"/>
+          <w:highlight w:val="green"/>
+        </w:rPr>
+        <w:t>pids</w:t>
+      </w:r>
+      <w:proofErr w:type="spellEnd"/>
+      <w:r>
+        <w:rPr>
+          <w:rFonts w:eastAsia="Times New Roman"/>
+          <w:highlight w:val="green"/>
+        </w:rPr>
+        <w:t xml:space="preserve"> limit</w:t>
+      </w:r>
+    </w:p>
+    <w:p>
+      <w:r>
+        <w:rPr>
+          <w:rFonts w:eastAsia="Times New Roman"/>
+          <w:highlight w:val="green"/>
+        </w:rPr>
+        <w:t>/sys/fs/</w:t>
+      </w:r>
+      <w:proofErr w:type="spellStart"/>
+      <w:r>
+        <w:rPr>
+          <w:rFonts w:eastAsia="Times New Roman"/>
+          <w:highlight w:val="green"/>
+        </w:rPr>
+        <w:t>cgroup</w:t>
+      </w:r>
+      <w:proofErr w:type="spellEnd"/>
+      <w:r>
+        <w:rPr>
+          <w:rFonts w:eastAsia="Times New Roman"/>
+          <w:highlight w:val="green"/>
+        </w:rPr>
+        <w:t>/</w:t>
+      </w:r>
+      <w:proofErr w:type="spellStart"/>
+      <w:r>
+        <w:rPr>
+          <w:rFonts w:eastAsia="Times New Roman"/>
+          <w:highlight w:val="green"/>
+        </w:rPr>
+        <w:t>pids</w:t>
+      </w:r>
+      <w:proofErr w:type="spellEnd"/>
+      <w:r>
+        <w:rPr>
+          <w:rFonts w:eastAsia="Times New Roman"/>
+          <w:highlight w:val="green"/>
+        </w:rPr>
+        <w:t>/</w:t>
+      </w:r>
+      <w:r>
+        <w:rPr>
+          <w:b/>
+          <w:highlight w:val="green"/>
+        </w:rPr>
+        <w:t xml:space="preserve"> Burstable/pod_{</w:t>
+      </w:r>
+      <w:proofErr w:type="spellStart"/>
+      <w:r>
+        <w:rPr>
+          <w:b/>
+          <w:highlight w:val="green"/>
+        </w:rPr>
+        <w:t>podid</w:t>
+      </w:r>
+      <w:proofErr w:type="spellEnd"/>
+      <w:r>
+        <w:rPr>
+          <w:b/>
+          <w:highlight w:val="green"/>
+        </w:rPr>
+        <w:t>}/</w:t>
+      </w:r>
+      <w:proofErr w:type="spellStart"/>
+      <w:r>
+        <w:rPr>
+          <w:b/>
+          <w:highlight w:val="green"/>
+        </w:rPr>
+        <w:t>crio</w:t>
+      </w:r>
+      <w:proofErr w:type="spellEnd"/>
+      <w:r>
+        <w:rPr>
+          <w:b/>
+          <w:highlight w:val="green"/>
+        </w:rPr>
+        <w:t>-{</w:t>
+      </w:r>
+      <w:proofErr w:type="spellStart"/>
+      <w:r>
+        <w:rPr>
+          <w:b/>
+          <w:highlight w:val="green"/>
+        </w:rPr>
+        <w:t>continaerid</w:t>
+      </w:r>
+      <w:proofErr w:type="spellEnd"/>
+      <w:r>
+        <w:rPr>
+          <w:b/>
+          <w:highlight w:val="green"/>
+        </w:rPr>
+        <w:t>}</w:t>
+      </w:r>
+      <w:r>
+        <w:rPr>
+          <w:rFonts w:eastAsia="Times New Roman"/>
+          <w:highlight w:val="green"/>
+        </w:rPr>
+        <w:t>/</w:t>
+      </w:r>
+      <w:proofErr w:type="spellStart"/>
+      <w:r>
+        <w:rPr>
+          <w:rFonts w:eastAsia="Times New Roman"/>
+          <w:highlight w:val="green"/>
+        </w:rPr>
+        <w:t>pids.max</w:t>
+      </w:r>
+      <w:proofErr w:type="spellEnd"/>
       <w:r>
         <w:t xml:space="preserve"> </w:t>
       </w:r>
@@ -922,21 +1864,65 @@
         <w:rPr>
           <w:highlight w:val="yellow"/>
         </w:rPr>
-        <w:t>CIS 5.6 don't run ssh</w:t>
-      </w:r>
-    </w:p>
-    <w:p>
-      <w:pPr>
+        <w:t xml:space="preserve">CIS 5.6 don't run </w:t>
+      </w:r>
+      <w:proofErr w:type="spellStart"/>
+      <w:r>
         <w:rPr>
           <w:highlight w:val="yellow"/>
         </w:rPr>
-      </w:pPr>
-      <w:r>
+        <w:t>ssh</w:t>
+      </w:r>
+      <w:proofErr w:type="spellEnd"/>
+    </w:p>
+    <w:p>
+      <w:pPr>
         <w:rPr>
           <w:highlight w:val="yellow"/>
         </w:rPr>
-        <w:t>Get child processes and cat /proc/pid/cmdline == ssh</w:t>
-      </w:r>
+      </w:pPr>
+      <w:r>
+        <w:rPr>
+          <w:highlight w:val="yellow"/>
+        </w:rPr>
+        <w:t>Get child processes and cat /proc/</w:t>
+      </w:r>
+      <w:proofErr w:type="spellStart"/>
+      <w:r>
+        <w:rPr>
+          <w:highlight w:val="yellow"/>
+        </w:rPr>
+        <w:t>pid</w:t>
+      </w:r>
+      <w:proofErr w:type="spellEnd"/>
+      <w:r>
+        <w:rPr>
+          <w:highlight w:val="yellow"/>
+        </w:rPr>
+        <w:t>/</w:t>
+      </w:r>
+      <w:proofErr w:type="spellStart"/>
+      <w:r>
+        <w:rPr>
+          <w:highlight w:val="yellow"/>
+        </w:rPr>
+        <w:t>cmdline</w:t>
+      </w:r>
+      <w:proofErr w:type="spellEnd"/>
+      <w:r>
+        <w:rPr>
+          <w:highlight w:val="yellow"/>
+        </w:rPr>
+        <w:t xml:space="preserve"> == </w:t>
+      </w:r>
+      <w:proofErr w:type="spellStart"/>
+      <w:r>
+        <w:rPr>
+          <w:highlight w:val="yellow"/>
+        </w:rPr>
+        <w:t>ssh</w:t>
+      </w:r>
+      <w:proofErr w:type="spellEnd"/>
       <w:r>
         <w:rPr>
           <w:highlight w:val="yellow"/>
@@ -964,7 +1950,21 @@
         <w:rPr>
           <w:highlight w:val="yellow"/>
         </w:rPr>
-        <w:t xml:space="preserve">CIS 5.2 – selinux --- </w:t>
+        <w:t xml:space="preserve">CIS 5.2 – </w:t>
+      </w:r>
+      <w:proofErr w:type="spellStart"/>
+      <w:r>
+        <w:rPr>
+          <w:highlight w:val="yellow"/>
+        </w:rPr>
+        <w:t>selinux</w:t>
+      </w:r>
+      <w:proofErr w:type="spellEnd"/>
+      <w:r>
+        <w:rPr>
+          <w:highlight w:val="yellow"/>
+        </w:rPr>
+        <w:t xml:space="preserve"> --- </w:t>
       </w:r>
       <w:r>
         <w:rPr>
@@ -976,14 +1976,50 @@
         <w:rPr>
           <w:b/>
         </w:rPr>
-        <w:t>{procid}</w:t>
-      </w:r>
-      <w:r>
-        <w:rPr>
-          <w:b/>
-        </w:rPr>
-        <w:t>/attr/selinux</w:t>
-      </w:r>
+        <w:t>{</w:t>
+      </w:r>
+      <w:proofErr w:type="spellStart"/>
+      <w:r>
+        <w:rPr>
+          <w:b/>
+        </w:rPr>
+        <w:t>procid</w:t>
+      </w:r>
+      <w:proofErr w:type="spellEnd"/>
+      <w:r>
+        <w:rPr>
+          <w:b/>
+        </w:rPr>
+        <w:t>}</w:t>
+      </w:r>
+      <w:r>
+        <w:rPr>
+          <w:b/>
+        </w:rPr>
+        <w:t>/</w:t>
+      </w:r>
+      <w:proofErr w:type="spellStart"/>
+      <w:r>
+        <w:rPr>
+          <w:b/>
+        </w:rPr>
+        <w:t>attr</w:t>
+      </w:r>
+      <w:proofErr w:type="spellEnd"/>
+      <w:r>
+        <w:rPr>
+          <w:b/>
+        </w:rPr>
+        <w:t>/</w:t>
+      </w:r>
+      <w:proofErr w:type="spellStart"/>
+      <w:r>
+        <w:rPr>
+          <w:b/>
+        </w:rPr>
+        <w:t>selinux</w:t>
+      </w:r>
+      <w:proofErr w:type="spellEnd"/>
     </w:p>
     <w:p>
       <w:pPr>
@@ -1004,8 +2040,6 @@
           <w:b/>
         </w:rPr>
       </w:pPr>
-      <w:bookmarkStart w:id="0" w:name="_GoBack"/>
-      <w:bookmarkEnd w:id="0"/>
     </w:p>
     <w:p>
       <w:pPr>
@@ -1099,16 +2133,62 @@
         </w:rPr>
         <w:t>/</w:t>
       </w:r>
+      <w:proofErr w:type="spellStart"/>
       <w:r>
         <w:rPr>
           <w:rFonts w:asciiTheme="minorHAnsi" w:hAnsiTheme="minorHAnsi" w:cstheme="minorBidi"/>
         </w:rPr>
-        <w:t>var/lib/docker/containers/{id}</w:t>
-      </w:r>
-    </w:p>
-    <w:p>
-      <w:r>
-        <w:t>Under that : logs, config.json and exc. We can use config.json to get instance information like name, args and so on.</w:t>
+        <w:t>var</w:t>
+      </w:r>
+      <w:proofErr w:type="spellEnd"/>
+      <w:r>
+        <w:rPr>
+          <w:rFonts w:asciiTheme="minorHAnsi" w:hAnsiTheme="minorHAnsi" w:cstheme="minorBidi"/>
+        </w:rPr>
+        <w:t>/lib/</w:t>
+      </w:r>
+      <w:proofErr w:type="spellStart"/>
+      <w:r>
+        <w:rPr>
+          <w:rFonts w:asciiTheme="minorHAnsi" w:hAnsiTheme="minorHAnsi" w:cstheme="minorBidi"/>
+        </w:rPr>
+        <w:t>docker</w:t>
+      </w:r>
+      <w:proofErr w:type="spellEnd"/>
+      <w:r>
+        <w:rPr>
+          <w:rFonts w:asciiTheme="minorHAnsi" w:hAnsiTheme="minorHAnsi" w:cstheme="minorBidi"/>
+        </w:rPr>
+        <w:t>/containers/{id}</w:t>
+      </w:r>
+    </w:p>
+    <w:p>
+      <w:r>
+        <w:t xml:space="preserve">Under </w:t>
+      </w:r>
+      <w:proofErr w:type="gramStart"/>
+      <w:r>
+        <w:t>that :</w:t>
+      </w:r>
+      <w:proofErr w:type="gramEnd"/>
+      <w:r>
+        <w:t xml:space="preserve"> logs, config.json and exc. We can use </w:t>
+      </w:r>
+      <w:proofErr w:type="gramStart"/>
+      <w:r>
+        <w:t>config.json</w:t>
+      </w:r>
+      <w:proofErr w:type="gramEnd"/>
+      <w:r>
+        <w:t xml:space="preserve"> to get instance information like name, </w:t>
+      </w:r>
+      <w:proofErr w:type="spellStart"/>
+      <w:r>
+        <w:t>args</w:t>
+      </w:r>
+      <w:proofErr w:type="spellEnd"/>
+      <w:r>
+        <w:t xml:space="preserve"> and so on.</w:t>
       </w:r>
     </w:p>
     <w:p/>
@@ -1124,7 +2204,55 @@
           <w:b/>
           <w:color w:val="FF0000"/>
         </w:rPr>
-        <w:t>run/containerd/io.containerd.runtime.v1.linux/moby/&lt;containerid&gt;</w:t>
+        <w:t>run/</w:t>
+      </w:r>
+      <w:proofErr w:type="spellStart"/>
+      <w:r>
+        <w:rPr>
+          <w:b/>
+          <w:color w:val="FF0000"/>
+        </w:rPr>
+        <w:t>containerd</w:t>
+      </w:r>
+      <w:proofErr w:type="spellEnd"/>
+      <w:r>
+        <w:rPr>
+          <w:b/>
+          <w:color w:val="FF0000"/>
+        </w:rPr>
+        <w:t>/io.containerd.runtime.v1.linux/</w:t>
+      </w:r>
+      <w:proofErr w:type="spellStart"/>
+      <w:r>
+        <w:rPr>
+          <w:b/>
+          <w:color w:val="FF0000"/>
+        </w:rPr>
+        <w:t>moby</w:t>
+      </w:r>
+      <w:proofErr w:type="spellEnd"/>
+      <w:r>
+        <w:rPr>
+          <w:b/>
+          <w:color w:val="FF0000"/>
+        </w:rPr>
+        <w:t>/&lt;</w:t>
+      </w:r>
+      <w:proofErr w:type="spellStart"/>
+      <w:r>
+        <w:rPr>
+          <w:b/>
+          <w:color w:val="FF0000"/>
+        </w:rPr>
+        <w:t>containerid</w:t>
+      </w:r>
+      <w:proofErr w:type="spellEnd"/>
+      <w:r>
+        <w:rPr>
+          <w:b/>
+          <w:color w:val="FF0000"/>
+        </w:rPr>
+        <w:t>&gt;</w:t>
       </w:r>
     </w:p>
     <w:p>
@@ -1139,21 +2267,65 @@
           <w:color w:val="FF0000"/>
         </w:rPr>
       </w:pPr>
+      <w:proofErr w:type="spellStart"/>
+      <w:proofErr w:type="gramStart"/>
       <w:r>
         <w:rPr>
           <w:b/>
           <w:color w:val="FF0000"/>
         </w:rPr>
-        <w:t>Pid , config.json, rootfs</w:t>
+        <w:t>Pid</w:t>
+      </w:r>
+      <w:proofErr w:type="spellEnd"/>
+      <w:r>
+        <w:rPr>
+          <w:b/>
+          <w:color w:val="FF0000"/>
+        </w:rPr>
+        <w:t xml:space="preserve"> ,</w:t>
+      </w:r>
+      <w:proofErr w:type="gramEnd"/>
+      <w:r>
+        <w:rPr>
+          <w:b/>
+          <w:color w:val="FF0000"/>
+        </w:rPr>
+        <w:t xml:space="preserve"> config.json, rootfs</w:t>
       </w:r>
     </w:p>
     <w:p/>
     <w:p>
-      <w:r>
-        <w:t>docker inspect -f '{{.State.Pid}}'</w:t>
-      </w:r>
-      <w:r>
-        <w:t xml:space="preserve"> &lt;containerid&gt; gives you process id</w:t>
+      <w:proofErr w:type="spellStart"/>
+      <w:r>
+        <w:t>docker</w:t>
+      </w:r>
+      <w:proofErr w:type="spellEnd"/>
+      <w:r>
+        <w:t xml:space="preserve"> inspect -f '{</w:t>
+      </w:r>
+      <w:proofErr w:type="gramStart"/>
+      <w:r>
+        <w:t>{.</w:t>
+      </w:r>
+      <w:proofErr w:type="spellStart"/>
+      <w:r>
+        <w:t>State.Pid</w:t>
+      </w:r>
+      <w:proofErr w:type="spellEnd"/>
+      <w:proofErr w:type="gramEnd"/>
+      <w:r>
+        <w:t>}}'</w:t>
+      </w:r>
+      <w:r>
+        <w:t xml:space="preserve"> &lt;</w:t>
+      </w:r>
+      <w:proofErr w:type="spellStart"/>
+      <w:r>
+        <w:t>containerid</w:t>
+      </w:r>
+      <w:proofErr w:type="spellEnd"/>
+      <w:r>
+        <w:t>&gt; gives you process id</w:t>
       </w:r>
     </w:p>
     <w:p/>
@@ -1164,16 +2336,26 @@
           <w:color w:val="FF0000"/>
         </w:rPr>
       </w:pPr>
+      <w:proofErr w:type="spellStart"/>
+      <w:proofErr w:type="gramStart"/>
       <w:r>
         <w:rPr>
           <w:color w:val="FF0000"/>
         </w:rPr>
-        <w:t>state.json -</w:t>
-      </w:r>
+        <w:t>state.json</w:t>
+      </w:r>
+      <w:proofErr w:type="spellEnd"/>
+      <w:proofErr w:type="gramEnd"/>
       <w:r>
         <w:rPr>
           <w:color w:val="FF0000"/>
         </w:rPr>
+        <w:t xml:space="preserve"> -</w:t>
+      </w:r>
+      <w:r>
+        <w:rPr>
+          <w:color w:val="FF0000"/>
+        </w:rPr>
         <w:sym w:font="Wingdings" w:char="F0E0"/>
       </w:r>
       <w:r>
@@ -1187,30 +2369,110 @@
           <w:b/>
           <w:color w:val="FF0000"/>
         </w:rPr>
-        <w:t>/run/docker/runtime-runc/moby/{contid}</w:t>
-      </w:r>
-    </w:p>
-    <w:p>
-      <w:pPr>
+        <w:t>/run/</w:t>
+      </w:r>
+      <w:proofErr w:type="spellStart"/>
+      <w:r>
         <w:rPr>
           <w:b/>
           <w:color w:val="FF0000"/>
         </w:rPr>
-      </w:pPr>
-    </w:p>
-    <w:p>
-      <w:pPr>
+        <w:t>docker</w:t>
+      </w:r>
+      <w:proofErr w:type="spellEnd"/>
+      <w:r>
         <w:rPr>
           <w:b/>
           <w:color w:val="FF0000"/>
         </w:rPr>
-      </w:pPr>
+        <w:t>/runtime-</w:t>
+      </w:r>
+      <w:proofErr w:type="spellStart"/>
       <w:r>
         <w:rPr>
           <w:b/>
           <w:color w:val="FF0000"/>
         </w:rPr>
-        <w:t xml:space="preserve">host config: </w:t>
+        <w:t>runc</w:t>
+      </w:r>
+      <w:proofErr w:type="spellEnd"/>
+      <w:r>
+        <w:rPr>
+          <w:b/>
+          <w:color w:val="FF0000"/>
+        </w:rPr>
+        <w:t>/</w:t>
+      </w:r>
+      <w:proofErr w:type="spellStart"/>
+      <w:r>
+        <w:rPr>
+          <w:b/>
+          <w:color w:val="FF0000"/>
+        </w:rPr>
+        <w:t>moby</w:t>
+      </w:r>
+      <w:proofErr w:type="spellEnd"/>
+      <w:r>
+        <w:rPr>
+          <w:b/>
+          <w:color w:val="FF0000"/>
+        </w:rPr>
+        <w:t>/{</w:t>
+      </w:r>
+      <w:proofErr w:type="spellStart"/>
+      <w:r>
+        <w:rPr>
+          <w:b/>
+          <w:color w:val="FF0000"/>
+        </w:rPr>
+        <w:t>contid</w:t>
+      </w:r>
+      <w:proofErr w:type="spellEnd"/>
+      <w:r>
+        <w:rPr>
+          <w:b/>
+          <w:color w:val="FF0000"/>
+        </w:rPr>
+        <w:t>}</w:t>
+      </w:r>
+    </w:p>
+    <w:p>
+      <w:pPr>
+        <w:rPr>
+          <w:b/>
+          <w:color w:val="FF0000"/>
+        </w:rPr>
+      </w:pPr>
+    </w:p>
+    <w:p>
+      <w:pPr>
+        <w:rPr>
+          <w:b/>
+          <w:color w:val="FF0000"/>
+        </w:rPr>
+      </w:pPr>
+      <w:r>
+        <w:rPr>
+          <w:b/>
+          <w:color w:val="FF0000"/>
+        </w:rPr>
+        <w:t xml:space="preserve">host </w:t>
+      </w:r>
+      <w:proofErr w:type="spellStart"/>
+      <w:r>
+        <w:rPr>
+          <w:b/>
+          <w:color w:val="FF0000"/>
+        </w:rPr>
+        <w:t>config</w:t>
+      </w:r>
+      <w:proofErr w:type="spellEnd"/>
+      <w:r>
+        <w:rPr>
+          <w:b/>
+          <w:color w:val="FF0000"/>
+        </w:rPr>
+        <w:t xml:space="preserve">: </w:t>
       </w:r>
       <w:r>
         <w:rPr>
@@ -1231,13 +2493,29 @@
         </w:numPr>
       </w:pPr>
       <w:r>
-        <w:t xml:space="preserve">CIS 5.5 do not mount : </w:t>
+        <w:t xml:space="preserve">CIS 5.5 do not </w:t>
+      </w:r>
+      <w:proofErr w:type="gramStart"/>
+      <w:r>
+        <w:t>mount :</w:t>
+      </w:r>
+      <w:proofErr w:type="gramEnd"/>
+      <w:r>
+        <w:t xml:space="preserve"> </w:t>
       </w:r>
       <w:r>
         <w:t>/proc/</w:t>
       </w:r>
       <w:r>
-        <w:t>{procid}/mounts</w:t>
+        <w:t>{</w:t>
+      </w:r>
+      <w:proofErr w:type="spellStart"/>
+      <w:r>
+        <w:t>procid</w:t>
+      </w:r>
+      <w:proofErr w:type="spellEnd"/>
+      <w:r>
+        <w:t>}/mounts</w:t>
       </w:r>
       <w:r>
         <w:t xml:space="preserve"> -</w:t>
@@ -1311,12 +2589,22 @@
           <w:highlight w:val="green"/>
         </w:rPr>
       </w:pPr>
-      <w:r>
-        <w:rPr>
-          <w:highlight w:val="green"/>
-        </w:rPr>
-        <w:t>Hostconfig :Privileged</w:t>
-      </w:r>
+      <w:proofErr w:type="spellStart"/>
+      <w:proofErr w:type="gramStart"/>
+      <w:r>
+        <w:rPr>
+          <w:highlight w:val="green"/>
+        </w:rPr>
+        <w:t>Hostconfig</w:t>
+      </w:r>
+      <w:proofErr w:type="spellEnd"/>
+      <w:r>
+        <w:rPr>
+          <w:highlight w:val="green"/>
+        </w:rPr>
+        <w:t xml:space="preserve"> :Privileged</w:t>
+      </w:r>
+      <w:proofErr w:type="gramEnd"/>
     </w:p>
     <w:p>
       <w:pPr>
@@ -1432,26 +2720,92 @@
         <w:rPr>
           <w:highlight w:val="green"/>
         </w:rPr>
-        <w:t>/var/lib/docker/containers</w:t>
-      </w:r>
-      <w:r>
-        <w:rPr>
-          <w:highlight w:val="green"/>
-        </w:rPr>
-        <w:t>/{contid}/hostconfig.json</w:t>
-      </w:r>
-    </w:p>
-    <w:p>
-      <w:pPr>
-        <w:rPr>
-          <w:highlight w:val="green"/>
-        </w:rPr>
-      </w:pPr>
-      <w:r>
-        <w:rPr>
-          <w:highlight w:val="green"/>
-        </w:rPr>
-        <w:t>“PortBindings”</w:t>
+        <w:t>/</w:t>
+      </w:r>
+      <w:proofErr w:type="spellStart"/>
+      <w:r>
+        <w:rPr>
+          <w:highlight w:val="green"/>
+        </w:rPr>
+        <w:t>var</w:t>
+      </w:r>
+      <w:proofErr w:type="spellEnd"/>
+      <w:r>
+        <w:rPr>
+          <w:highlight w:val="green"/>
+        </w:rPr>
+        <w:t>/lib/</w:t>
+      </w:r>
+      <w:proofErr w:type="spellStart"/>
+      <w:r>
+        <w:rPr>
+          <w:highlight w:val="green"/>
+        </w:rPr>
+        <w:t>docker</w:t>
+      </w:r>
+      <w:proofErr w:type="spellEnd"/>
+      <w:r>
+        <w:rPr>
+          <w:highlight w:val="green"/>
+        </w:rPr>
+        <w:t>/containers</w:t>
+      </w:r>
+      <w:r>
+        <w:rPr>
+          <w:highlight w:val="green"/>
+        </w:rPr>
+        <w:t>/{</w:t>
+      </w:r>
+      <w:proofErr w:type="spellStart"/>
+      <w:r>
+        <w:rPr>
+          <w:highlight w:val="green"/>
+        </w:rPr>
+        <w:t>contid</w:t>
+      </w:r>
+      <w:proofErr w:type="spellEnd"/>
+      <w:r>
+        <w:rPr>
+          <w:highlight w:val="green"/>
+        </w:rPr>
+        <w:t>}/</w:t>
+      </w:r>
+      <w:proofErr w:type="spellStart"/>
+      <w:proofErr w:type="gramStart"/>
+      <w:r>
+        <w:rPr>
+          <w:highlight w:val="green"/>
+        </w:rPr>
+        <w:t>hostconfig.json</w:t>
+      </w:r>
+      <w:proofErr w:type="spellEnd"/>
+      <w:proofErr w:type="gramEnd"/>
+    </w:p>
+    <w:p>
+      <w:pPr>
+        <w:rPr>
+          <w:highlight w:val="green"/>
+        </w:rPr>
+      </w:pPr>
+      <w:r>
+        <w:rPr>
+          <w:highlight w:val="green"/>
+        </w:rPr>
+        <w:t>“</w:t>
+      </w:r>
+      <w:proofErr w:type="spellStart"/>
+      <w:r>
+        <w:rPr>
+          <w:highlight w:val="green"/>
+        </w:rPr>
+        <w:t>PortBindings</w:t>
+      </w:r>
+      <w:proofErr w:type="spellEnd"/>
+      <w:r>
+        <w:rPr>
+          <w:highlight w:val="green"/>
+        </w:rPr>
+        <w:t>”</w:t>
       </w:r>
     </w:p>
     <w:p>
@@ -1523,11 +2877,19 @@
           <w:highlight w:val="green"/>
         </w:rPr>
       </w:pPr>
-      <w:r>
-        <w:rPr>
-          <w:highlight w:val="green"/>
-        </w:rPr>
-        <w:t xml:space="preserve">Hostconfig </w:t>
+      <w:proofErr w:type="spellStart"/>
+      <w:r>
+        <w:rPr>
+          <w:highlight w:val="green"/>
+        </w:rPr>
+        <w:t>Hostconfig</w:t>
+      </w:r>
+      <w:proofErr w:type="spellEnd"/>
+      <w:r>
+        <w:rPr>
+          <w:highlight w:val="green"/>
+        </w:rPr>
+        <w:t xml:space="preserve"> </w:t>
       </w:r>
       <w:r>
         <w:rPr>
@@ -1539,7 +2901,21 @@
         <w:rPr>
           <w:highlight w:val="green"/>
         </w:rPr>
-        <w:t xml:space="preserve"> "NetworkMode": "default",</w:t>
+        <w:t xml:space="preserve"> "</w:t>
+      </w:r>
+      <w:proofErr w:type="spellStart"/>
+      <w:r>
+        <w:rPr>
+          <w:highlight w:val="green"/>
+        </w:rPr>
+        <w:t>NetworkMode</w:t>
+      </w:r>
+      <w:proofErr w:type="spellEnd"/>
+      <w:r>
+        <w:rPr>
+          <w:highlight w:val="green"/>
+        </w:rPr>
+        <w:t>": "default",</w:t>
       </w:r>
     </w:p>
     <w:p>
@@ -1577,8 +2953,66 @@
         <w:rPr>
           <w:highlight w:val="green"/>
         </w:rPr>
-        <w:t>/sys/fs/cgroup/memory/docker/{contid}/memory.limit_in_bytes</w:t>
-      </w:r>
+        <w:t>/sys/fs/</w:t>
+      </w:r>
+      <w:proofErr w:type="spellStart"/>
+      <w:r>
+        <w:rPr>
+          <w:highlight w:val="green"/>
+        </w:rPr>
+        <w:t>cgroup</w:t>
+      </w:r>
+      <w:proofErr w:type="spellEnd"/>
+      <w:r>
+        <w:rPr>
+          <w:highlight w:val="green"/>
+        </w:rPr>
+        <w:t>/memory/</w:t>
+      </w:r>
+      <w:proofErr w:type="spellStart"/>
+      <w:r>
+        <w:rPr>
+          <w:highlight w:val="green"/>
+        </w:rPr>
+        <w:t>docker</w:t>
+      </w:r>
+      <w:proofErr w:type="spellEnd"/>
+      <w:r>
+        <w:rPr>
+          <w:highlight w:val="green"/>
+        </w:rPr>
+        <w:t>/{</w:t>
+      </w:r>
+      <w:proofErr w:type="spellStart"/>
+      <w:r>
+        <w:rPr>
+          <w:highlight w:val="green"/>
+        </w:rPr>
+        <w:t>contid</w:t>
+      </w:r>
+      <w:proofErr w:type="spellEnd"/>
+      <w:r>
+        <w:rPr>
+          <w:highlight w:val="green"/>
+        </w:rPr>
+        <w:t>}/</w:t>
+      </w:r>
+      <w:proofErr w:type="spellStart"/>
+      <w:proofErr w:type="gramStart"/>
+      <w:r>
+        <w:rPr>
+          <w:highlight w:val="green"/>
+        </w:rPr>
+        <w:t>memory.limit</w:t>
+      </w:r>
+      <w:proofErr w:type="gramEnd"/>
+      <w:r>
+        <w:rPr>
+          <w:highlight w:val="green"/>
+        </w:rPr>
+        <w:t>_in_bytes</w:t>
+      </w:r>
+      <w:proofErr w:type="spellEnd"/>
     </w:p>
     <w:p>
       <w:pPr>
@@ -1595,21 +3029,101 @@
         <w:rPr>
           <w:highlight w:val="green"/>
         </w:rPr>
-        <w:t>CIS 5.11: cpu share</w:t>
-      </w:r>
-    </w:p>
-    <w:p>
-      <w:pPr>
-        <w:rPr>
-          <w:highlight w:val="green"/>
-        </w:rPr>
-      </w:pPr>
-      <w:r>
-        <w:rPr>
-          <w:highlight w:val="green"/>
-        </w:rPr>
-        <w:t>/sys/fs/cgroup/cpu/docker/{contid}/cpu.shares</w:t>
-      </w:r>
+        <w:t xml:space="preserve">CIS 5.11: </w:t>
+      </w:r>
+      <w:proofErr w:type="spellStart"/>
+      <w:r>
+        <w:rPr>
+          <w:highlight w:val="green"/>
+        </w:rPr>
+        <w:t>cpu</w:t>
+      </w:r>
+      <w:proofErr w:type="spellEnd"/>
+      <w:r>
+        <w:rPr>
+          <w:highlight w:val="green"/>
+        </w:rPr>
+        <w:t xml:space="preserve"> share</w:t>
+      </w:r>
+    </w:p>
+    <w:p>
+      <w:pPr>
+        <w:rPr>
+          <w:highlight w:val="green"/>
+        </w:rPr>
+      </w:pPr>
+      <w:r>
+        <w:rPr>
+          <w:highlight w:val="green"/>
+        </w:rPr>
+        <w:t>/sys/fs/</w:t>
+      </w:r>
+      <w:proofErr w:type="spellStart"/>
+      <w:r>
+        <w:rPr>
+          <w:highlight w:val="green"/>
+        </w:rPr>
+        <w:t>cgroup</w:t>
+      </w:r>
+      <w:proofErr w:type="spellEnd"/>
+      <w:r>
+        <w:rPr>
+          <w:highlight w:val="green"/>
+        </w:rPr>
+        <w:t>/</w:t>
+      </w:r>
+      <w:proofErr w:type="spellStart"/>
+      <w:r>
+        <w:rPr>
+          <w:highlight w:val="green"/>
+        </w:rPr>
+        <w:t>cpu</w:t>
+      </w:r>
+      <w:proofErr w:type="spellEnd"/>
+      <w:r>
+        <w:rPr>
+          <w:highlight w:val="green"/>
+        </w:rPr>
+        <w:t>/</w:t>
+      </w:r>
+      <w:proofErr w:type="spellStart"/>
+      <w:r>
+        <w:rPr>
+          <w:highlight w:val="green"/>
+        </w:rPr>
+        <w:t>docker</w:t>
+      </w:r>
+      <w:proofErr w:type="spellEnd"/>
+      <w:r>
+        <w:rPr>
+          <w:highlight w:val="green"/>
+        </w:rPr>
+        <w:t>/{</w:t>
+      </w:r>
+      <w:proofErr w:type="spellStart"/>
+      <w:r>
+        <w:rPr>
+          <w:highlight w:val="green"/>
+        </w:rPr>
+        <w:t>contid</w:t>
+      </w:r>
+      <w:proofErr w:type="spellEnd"/>
+      <w:r>
+        <w:rPr>
+          <w:highlight w:val="green"/>
+        </w:rPr>
+        <w:t>}/</w:t>
+      </w:r>
+      <w:proofErr w:type="spellStart"/>
+      <w:proofErr w:type="gramStart"/>
+      <w:r>
+        <w:rPr>
+          <w:highlight w:val="green"/>
+        </w:rPr>
+        <w:t>cpu.shares</w:t>
+      </w:r>
+      <w:proofErr w:type="spellEnd"/>
+      <w:proofErr w:type="gramEnd"/>
     </w:p>
     <w:p>
       <w:pPr>
@@ -1640,15 +3154,73 @@
         <w:rPr>
           <w:highlight w:val="green"/>
         </w:rPr>
-        <w:t>CIS 5.12 : readonly root</w:t>
-      </w:r>
-    </w:p>
-    <w:p>
-      <w:r>
-        <w:rPr>
-          <w:highlight w:val="green"/>
-        </w:rPr>
-        <w:t>Hostconfig -&gt;  "ReadonlyRootfs": false,</w:t>
+        <w:t xml:space="preserve">CIS </w:t>
+      </w:r>
+      <w:proofErr w:type="gramStart"/>
+      <w:r>
+        <w:rPr>
+          <w:highlight w:val="green"/>
+        </w:rPr>
+        <w:t>5.12 :</w:t>
+      </w:r>
+      <w:proofErr w:type="gramEnd"/>
+      <w:r>
+        <w:rPr>
+          <w:highlight w:val="green"/>
+        </w:rPr>
+        <w:t xml:space="preserve"> </w:t>
+      </w:r>
+      <w:proofErr w:type="spellStart"/>
+      <w:r>
+        <w:rPr>
+          <w:highlight w:val="green"/>
+        </w:rPr>
+        <w:t>readonly</w:t>
+      </w:r>
+      <w:proofErr w:type="spellEnd"/>
+      <w:r>
+        <w:rPr>
+          <w:highlight w:val="green"/>
+        </w:rPr>
+        <w:t xml:space="preserve"> root</w:t>
+      </w:r>
+    </w:p>
+    <w:p>
+      <w:proofErr w:type="spellStart"/>
+      <w:r>
+        <w:rPr>
+          <w:highlight w:val="green"/>
+        </w:rPr>
+        <w:t>Hostconfig</w:t>
+      </w:r>
+      <w:proofErr w:type="spellEnd"/>
+      <w:r>
+        <w:rPr>
+          <w:highlight w:val="green"/>
+        </w:rPr>
+        <w:t xml:space="preserve"> -</w:t>
+      </w:r>
+      <w:proofErr w:type="gramStart"/>
+      <w:r>
+        <w:rPr>
+          <w:highlight w:val="green"/>
+        </w:rPr>
+        <w:t>&gt;  "</w:t>
+      </w:r>
+      <w:proofErr w:type="spellStart"/>
+      <w:proofErr w:type="gramEnd"/>
+      <w:r>
+        <w:rPr>
+          <w:highlight w:val="green"/>
+        </w:rPr>
+        <w:t>ReadonlyRootfs</w:t>
+      </w:r>
+      <w:proofErr w:type="spellEnd"/>
+      <w:r>
+        <w:rPr>
+          <w:highlight w:val="green"/>
+        </w:rPr>
+        <w:t>": false,</w:t>
       </w:r>
     </w:p>
     <w:p/>
@@ -1682,20 +3254,86 @@
         <w:rPr>
           <w:highlight w:val="green"/>
         </w:rPr>
-        <w:t>/var/lib/docker/containers/{contid}/hostconfig.json</w:t>
-      </w:r>
-    </w:p>
-    <w:p>
-      <w:pPr>
-        <w:rPr>
-          <w:highlight w:val="green"/>
-        </w:rPr>
-      </w:pPr>
-      <w:r>
-        <w:rPr>
-          <w:highlight w:val="green"/>
-        </w:rPr>
-        <w:t>“PortBindings”</w:t>
+        <w:t>/</w:t>
+      </w:r>
+      <w:proofErr w:type="spellStart"/>
+      <w:r>
+        <w:rPr>
+          <w:highlight w:val="green"/>
+        </w:rPr>
+        <w:t>var</w:t>
+      </w:r>
+      <w:proofErr w:type="spellEnd"/>
+      <w:r>
+        <w:rPr>
+          <w:highlight w:val="green"/>
+        </w:rPr>
+        <w:t>/lib/</w:t>
+      </w:r>
+      <w:proofErr w:type="spellStart"/>
+      <w:r>
+        <w:rPr>
+          <w:highlight w:val="green"/>
+        </w:rPr>
+        <w:t>docker</w:t>
+      </w:r>
+      <w:proofErr w:type="spellEnd"/>
+      <w:r>
+        <w:rPr>
+          <w:highlight w:val="green"/>
+        </w:rPr>
+        <w:t>/containers/{</w:t>
+      </w:r>
+      <w:proofErr w:type="spellStart"/>
+      <w:r>
+        <w:rPr>
+          <w:highlight w:val="green"/>
+        </w:rPr>
+        <w:t>contid</w:t>
+      </w:r>
+      <w:proofErr w:type="spellEnd"/>
+      <w:r>
+        <w:rPr>
+          <w:highlight w:val="green"/>
+        </w:rPr>
+        <w:t>}/</w:t>
+      </w:r>
+      <w:proofErr w:type="spellStart"/>
+      <w:proofErr w:type="gramStart"/>
+      <w:r>
+        <w:rPr>
+          <w:highlight w:val="green"/>
+        </w:rPr>
+        <w:t>hostconfig.json</w:t>
+      </w:r>
+      <w:proofErr w:type="spellEnd"/>
+      <w:proofErr w:type="gramEnd"/>
+    </w:p>
+    <w:p>
+      <w:pPr>
+        <w:rPr>
+          <w:highlight w:val="green"/>
+        </w:rPr>
+      </w:pPr>
+      <w:r>
+        <w:rPr>
+          <w:highlight w:val="green"/>
+        </w:rPr>
+        <w:t>“</w:t>
+      </w:r>
+      <w:proofErr w:type="spellStart"/>
+      <w:r>
+        <w:rPr>
+          <w:highlight w:val="green"/>
+        </w:rPr>
+        <w:t>PortBindings</w:t>
+      </w:r>
+      <w:proofErr w:type="spellEnd"/>
+      <w:r>
+        <w:rPr>
+          <w:highlight w:val="green"/>
+        </w:rPr>
+        <w:t>”</w:t>
       </w:r>
     </w:p>
     <w:p>
@@ -1713,7 +3351,21 @@
         <w:rPr>
           <w:highlight w:val="green"/>
         </w:rPr>
-        <w:t>Host ip must not be empty</w:t>
+        <w:t xml:space="preserve">Host </w:t>
+      </w:r>
+      <w:proofErr w:type="spellStart"/>
+      <w:r>
+        <w:rPr>
+          <w:highlight w:val="green"/>
+        </w:rPr>
+        <w:t>ip</w:t>
+      </w:r>
+      <w:proofErr w:type="spellEnd"/>
+      <w:r>
+        <w:rPr>
+          <w:highlight w:val="green"/>
+        </w:rPr>
+        <w:t xml:space="preserve"> must not be empty</w:t>
       </w:r>
     </w:p>
     <w:p/>
@@ -1734,15 +3386,51 @@
         <w:rPr>
           <w:highlight w:val="green"/>
         </w:rPr>
-        <w:t>CIS 5.17 : devices</w:t>
-      </w:r>
-    </w:p>
-    <w:p>
-      <w:r>
-        <w:rPr>
-          <w:highlight w:val="green"/>
-        </w:rPr>
-        <w:t>config.json -&gt; [“linux”] [“resources”] [“devices”]</w:t>
+        <w:t xml:space="preserve">CIS </w:t>
+      </w:r>
+      <w:proofErr w:type="gramStart"/>
+      <w:r>
+        <w:rPr>
+          <w:highlight w:val="green"/>
+        </w:rPr>
+        <w:t>5.17 :</w:t>
+      </w:r>
+      <w:proofErr w:type="gramEnd"/>
+      <w:r>
+        <w:rPr>
+          <w:highlight w:val="green"/>
+        </w:rPr>
+        <w:t xml:space="preserve"> devices</w:t>
+      </w:r>
+    </w:p>
+    <w:p>
+      <w:proofErr w:type="gramStart"/>
+      <w:r>
+        <w:rPr>
+          <w:highlight w:val="green"/>
+        </w:rPr>
+        <w:t>config.json</w:t>
+      </w:r>
+      <w:proofErr w:type="gramEnd"/>
+      <w:r>
+        <w:rPr>
+          <w:highlight w:val="green"/>
+        </w:rPr>
+        <w:t xml:space="preserve"> -&gt; [“</w:t>
+      </w:r>
+      <w:proofErr w:type="spellStart"/>
+      <w:r>
+        <w:rPr>
+          <w:highlight w:val="green"/>
+        </w:rPr>
+        <w:t>linux</w:t>
+      </w:r>
+      <w:proofErr w:type="spellEnd"/>
+      <w:r>
+        <w:rPr>
+          <w:highlight w:val="green"/>
+        </w:rPr>
+        <w:t>”] [“resources”] [“devices”]</w:t>
       </w:r>
     </w:p>
     <w:p/>
@@ -1763,16 +3451,48 @@
           <w:rFonts w:eastAsia="Times New Roman"/>
           <w:highlight w:val="magenta"/>
         </w:rPr>
-        <w:t>5.21 Do not disable default seccomp profile (Scored)</w:t>
-      </w:r>
-    </w:p>
-    <w:p>
-      <w:r>
-        <w:rPr>
+        <w:t xml:space="preserve">5.21 Do not disable default </w:t>
+      </w:r>
+      <w:proofErr w:type="spellStart"/>
+      <w:r>
+        <w:rPr>
+          <w:rFonts w:eastAsia="Times New Roman"/>
           <w:highlight w:val="magenta"/>
         </w:rPr>
-        <w:t>config.json -&gt; seccomp</w:t>
-      </w:r>
+        <w:t>seccomp</w:t>
+      </w:r>
+      <w:proofErr w:type="spellEnd"/>
+      <w:r>
+        <w:rPr>
+          <w:rFonts w:eastAsia="Times New Roman"/>
+          <w:highlight w:val="magenta"/>
+        </w:rPr>
+        <w:t xml:space="preserve"> profile (Scored)</w:t>
+      </w:r>
+    </w:p>
+    <w:p>
+      <w:proofErr w:type="gramStart"/>
+      <w:r>
+        <w:rPr>
+          <w:highlight w:val="magenta"/>
+        </w:rPr>
+        <w:t>config.json</w:t>
+      </w:r>
+      <w:proofErr w:type="gramEnd"/>
+      <w:r>
+        <w:rPr>
+          <w:highlight w:val="magenta"/>
+        </w:rPr>
+        <w:t xml:space="preserve"> -&gt; </w:t>
+      </w:r>
+      <w:proofErr w:type="spellStart"/>
+      <w:r>
+        <w:rPr>
+          <w:highlight w:val="magenta"/>
+        </w:rPr>
+        <w:t>seccomp</w:t>
+      </w:r>
+      <w:proofErr w:type="spellEnd"/>
     </w:p>
     <w:p/>
     <w:p/>
@@ -1793,29 +3513,63 @@
           <w:rFonts w:eastAsia="Times New Roman"/>
           <w:highlight w:val="green"/>
         </w:rPr>
-        <w:t>5.24 Confirm cgroup usage (Scored)</w:t>
-      </w:r>
-    </w:p>
-    <w:p>
-      <w:pPr>
-        <w:rPr>
-          <w:rFonts w:eastAsia="Times New Roman"/>
-        </w:rPr>
-      </w:pPr>
-      <w:r>
-        <w:rPr>
-          <w:rFonts w:eastAsia="Times New Roman"/>
-          <w:highlight w:val="green"/>
-        </w:rPr>
-        <w:t xml:space="preserve">hostconfig </w:t>
-      </w:r>
-      <w:r>
-        <w:rPr>
-          <w:rFonts w:eastAsia="Times New Roman"/>
-          <w:highlight w:val="green"/>
-        </w:rPr>
-        <w:t>-&gt; CgroupParent</w:t>
-      </w:r>
+        <w:t xml:space="preserve">5.24 Confirm </w:t>
+      </w:r>
+      <w:proofErr w:type="spellStart"/>
+      <w:r>
+        <w:rPr>
+          <w:rFonts w:eastAsia="Times New Roman"/>
+          <w:highlight w:val="green"/>
+        </w:rPr>
+        <w:t>cgroup</w:t>
+      </w:r>
+      <w:proofErr w:type="spellEnd"/>
+      <w:r>
+        <w:rPr>
+          <w:rFonts w:eastAsia="Times New Roman"/>
+          <w:highlight w:val="green"/>
+        </w:rPr>
+        <w:t xml:space="preserve"> usage (Scored)</w:t>
+      </w:r>
+    </w:p>
+    <w:p>
+      <w:pPr>
+        <w:rPr>
+          <w:rFonts w:eastAsia="Times New Roman"/>
+        </w:rPr>
+      </w:pPr>
+      <w:proofErr w:type="spellStart"/>
+      <w:r>
+        <w:rPr>
+          <w:rFonts w:eastAsia="Times New Roman"/>
+          <w:highlight w:val="green"/>
+        </w:rPr>
+        <w:t>hostconfig</w:t>
+      </w:r>
+      <w:proofErr w:type="spellEnd"/>
+      <w:r>
+        <w:rPr>
+          <w:rFonts w:eastAsia="Times New Roman"/>
+          <w:highlight w:val="green"/>
+        </w:rPr>
+        <w:t xml:space="preserve"> </w:t>
+      </w:r>
+      <w:r>
+        <w:rPr>
+          <w:rFonts w:eastAsia="Times New Roman"/>
+          <w:highlight w:val="green"/>
+        </w:rPr>
+        <w:t xml:space="preserve">-&gt; </w:t>
+      </w:r>
+      <w:proofErr w:type="spellStart"/>
+      <w:r>
+        <w:rPr>
+          <w:rFonts w:eastAsia="Times New Roman"/>
+          <w:highlight w:val="green"/>
+        </w:rPr>
+        <w:t>CgroupParent</w:t>
+      </w:r>
+      <w:proofErr w:type="spellEnd"/>
     </w:p>
     <w:p>
       <w:pPr>
@@ -1841,17 +3595,106 @@
           <w:rFonts w:eastAsia="Times New Roman"/>
           <w:highlight w:val="green"/>
         </w:rPr>
-        <w:t>5.28 pids limit</w:t>
-      </w:r>
-    </w:p>
-    <w:p>
-      <w:r>
-        <w:rPr>
-          <w:rFonts w:eastAsia="Times New Roman"/>
-          <w:highlight w:val="green"/>
-        </w:rPr>
-        <w:t>/sys/fs/cgroup/pids/docker/{contid}/pids.max</w:t>
-      </w:r>
+        <w:t xml:space="preserve">5.28 </w:t>
+      </w:r>
+      <w:proofErr w:type="spellStart"/>
+      <w:r>
+        <w:rPr>
+          <w:rFonts w:eastAsia="Times New Roman"/>
+          <w:highlight w:val="green"/>
+        </w:rPr>
+        <w:t>pids</w:t>
+      </w:r>
+      <w:proofErr w:type="spellEnd"/>
+      <w:r>
+        <w:rPr>
+          <w:rFonts w:eastAsia="Times New Roman"/>
+          <w:highlight w:val="green"/>
+        </w:rPr>
+        <w:t xml:space="preserve"> limit</w:t>
+      </w:r>
+    </w:p>
+    <w:p>
+      <w:r>
+        <w:rPr>
+          <w:rFonts w:eastAsia="Times New Roman"/>
+          <w:highlight w:val="green"/>
+        </w:rPr>
+        <w:t>/sys/fs/</w:t>
+      </w:r>
+      <w:proofErr w:type="spellStart"/>
+      <w:r>
+        <w:rPr>
+          <w:rFonts w:eastAsia="Times New Roman"/>
+          <w:highlight w:val="green"/>
+        </w:rPr>
+        <w:t>cgroup</w:t>
+      </w:r>
+      <w:proofErr w:type="spellEnd"/>
+      <w:r>
+        <w:rPr>
+          <w:rFonts w:eastAsia="Times New Roman"/>
+          <w:highlight w:val="green"/>
+        </w:rPr>
+        <w:t>/</w:t>
+      </w:r>
+      <w:proofErr w:type="spellStart"/>
+      <w:r>
+        <w:rPr>
+          <w:rFonts w:eastAsia="Times New Roman"/>
+          <w:highlight w:val="green"/>
+        </w:rPr>
+        <w:t>pids</w:t>
+      </w:r>
+      <w:proofErr w:type="spellEnd"/>
+      <w:r>
+        <w:rPr>
+          <w:rFonts w:eastAsia="Times New Roman"/>
+          <w:highlight w:val="green"/>
+        </w:rPr>
+        <w:t>/</w:t>
+      </w:r>
+      <w:proofErr w:type="spellStart"/>
+      <w:r>
+        <w:rPr>
+          <w:rFonts w:eastAsia="Times New Roman"/>
+          <w:highlight w:val="green"/>
+        </w:rPr>
+        <w:t>docker</w:t>
+      </w:r>
+      <w:proofErr w:type="spellEnd"/>
+      <w:r>
+        <w:rPr>
+          <w:rFonts w:eastAsia="Times New Roman"/>
+          <w:highlight w:val="green"/>
+        </w:rPr>
+        <w:t>/{</w:t>
+      </w:r>
+      <w:proofErr w:type="spellStart"/>
+      <w:r>
+        <w:rPr>
+          <w:rFonts w:eastAsia="Times New Roman"/>
+          <w:highlight w:val="green"/>
+        </w:rPr>
+        <w:t>contid</w:t>
+      </w:r>
+      <w:proofErr w:type="spellEnd"/>
+      <w:r>
+        <w:rPr>
+          <w:rFonts w:eastAsia="Times New Roman"/>
+          <w:highlight w:val="green"/>
+        </w:rPr>
+        <w:t>}/</w:t>
+      </w:r>
+      <w:proofErr w:type="spellStart"/>
+      <w:r>
+        <w:rPr>
+          <w:rFonts w:eastAsia="Times New Roman"/>
+          <w:highlight w:val="green"/>
+        </w:rPr>
+        <w:t>pids.max</w:t>
+      </w:r>
+      <w:proofErr w:type="spellEnd"/>
       <w:r>
         <w:t xml:space="preserve"> </w:t>
       </w:r>
@@ -1886,21 +3729,65 @@
         <w:rPr>
           <w:highlight w:val="yellow"/>
         </w:rPr>
-        <w:t>CIS 5.6 don't run ssh</w:t>
-      </w:r>
-    </w:p>
-    <w:p>
-      <w:pPr>
+        <w:t xml:space="preserve">CIS 5.6 don't run </w:t>
+      </w:r>
+      <w:proofErr w:type="spellStart"/>
+      <w:r>
         <w:rPr>
           <w:highlight w:val="yellow"/>
         </w:rPr>
-      </w:pPr>
-      <w:r>
+        <w:t>ssh</w:t>
+      </w:r>
+      <w:proofErr w:type="spellEnd"/>
+    </w:p>
+    <w:p>
+      <w:pPr>
         <w:rPr>
           <w:highlight w:val="yellow"/>
         </w:rPr>
-        <w:t>Get child processes and cat /proc/pid/cmdline == ssh</w:t>
-      </w:r>
+      </w:pPr>
+      <w:r>
+        <w:rPr>
+          <w:highlight w:val="yellow"/>
+        </w:rPr>
+        <w:t>Get child processes and cat /proc/</w:t>
+      </w:r>
+      <w:proofErr w:type="spellStart"/>
+      <w:r>
+        <w:rPr>
+          <w:highlight w:val="yellow"/>
+        </w:rPr>
+        <w:t>pid</w:t>
+      </w:r>
+      <w:proofErr w:type="spellEnd"/>
+      <w:r>
+        <w:rPr>
+          <w:highlight w:val="yellow"/>
+        </w:rPr>
+        <w:t>/</w:t>
+      </w:r>
+      <w:proofErr w:type="spellStart"/>
+      <w:r>
+        <w:rPr>
+          <w:highlight w:val="yellow"/>
+        </w:rPr>
+        <w:t>cmdline</w:t>
+      </w:r>
+      <w:proofErr w:type="spellEnd"/>
+      <w:r>
+        <w:rPr>
+          <w:highlight w:val="yellow"/>
+        </w:rPr>
+        <w:t xml:space="preserve"> == </w:t>
+      </w:r>
+      <w:proofErr w:type="spellStart"/>
+      <w:r>
+        <w:rPr>
+          <w:highlight w:val="yellow"/>
+        </w:rPr>
+        <w:t>ssh</w:t>
+      </w:r>
+      <w:proofErr w:type="spellEnd"/>
       <w:r>
         <w:rPr>
           <w:highlight w:val="yellow"/>
@@ -1937,9 +3824,11 @@
           <w:bottom w:val="single" w:sz="6" w:space="1" w:color="auto"/>
         </w:pBdr>
       </w:pPr>
+      <w:proofErr w:type="spellStart"/>
       <w:r>
         <w:t>Containerd</w:t>
       </w:r>
+      <w:proofErr w:type="spellEnd"/>
     </w:p>
     <w:p/>
     <w:p>
@@ -1952,15 +3841,94 @@
         <w:rPr>
           <w:color w:val="FF0000"/>
         </w:rPr>
-        <w:t>/run/containerd/io.containerd.runtime.v2.task/default/&lt;contid&gt; : config and init.pid!</w:t>
+        <w:t>/run/</w:t>
+      </w:r>
+      <w:proofErr w:type="spellStart"/>
+      <w:r>
+        <w:rPr>
+          <w:color w:val="FF0000"/>
+        </w:rPr>
+        <w:t>containerd</w:t>
+      </w:r>
+      <w:proofErr w:type="spellEnd"/>
+      <w:r>
+        <w:rPr>
+          <w:color w:val="FF0000"/>
+        </w:rPr>
+        <w:t>/io.containerd.runtime.v2.task/default/&lt;</w:t>
+      </w:r>
+      <w:proofErr w:type="spellStart"/>
+      <w:r>
+        <w:rPr>
+          <w:color w:val="FF0000"/>
+        </w:rPr>
+        <w:t>contid</w:t>
+      </w:r>
+      <w:proofErr w:type="spellEnd"/>
+      <w:proofErr w:type="gramStart"/>
+      <w:r>
+        <w:rPr>
+          <w:color w:val="FF0000"/>
+        </w:rPr>
+        <w:t>&gt; :</w:t>
+      </w:r>
+      <w:proofErr w:type="gramEnd"/>
+      <w:r>
+        <w:rPr>
+          <w:color w:val="FF0000"/>
+        </w:rPr>
+        <w:t xml:space="preserve"> </w:t>
+      </w:r>
+      <w:proofErr w:type="spellStart"/>
+      <w:r>
+        <w:rPr>
+          <w:color w:val="FF0000"/>
+        </w:rPr>
+        <w:t>config</w:t>
+      </w:r>
+      <w:proofErr w:type="spellEnd"/>
+      <w:r>
+        <w:rPr>
+          <w:color w:val="FF0000"/>
+        </w:rPr>
+        <w:t xml:space="preserve"> and </w:t>
+      </w:r>
+      <w:proofErr w:type="spellStart"/>
+      <w:r>
+        <w:rPr>
+          <w:color w:val="FF0000"/>
+        </w:rPr>
+        <w:t>init.pid</w:t>
+      </w:r>
+      <w:proofErr w:type="spellEnd"/>
+      <w:r>
+        <w:rPr>
+          <w:color w:val="FF0000"/>
+        </w:rPr>
+        <w:t>!</w:t>
       </w:r>
     </w:p>
     <w:p>
       <w:r>
         <w:t xml:space="preserve">run container as follows: </w:t>
       </w:r>
-      <w:r>
-        <w:t>ctr run docker.io/library/busybox:latest 0606</w:t>
+      <w:proofErr w:type="spellStart"/>
+      <w:r>
+        <w:t>ctr</w:t>
+      </w:r>
+      <w:proofErr w:type="spellEnd"/>
+      <w:r>
+        <w:t xml:space="preserve"> run docker.io/library/</w:t>
+      </w:r>
+      <w:proofErr w:type="spellStart"/>
+      <w:proofErr w:type="gramStart"/>
+      <w:r>
+        <w:t>busybox:latest</w:t>
+      </w:r>
+      <w:proofErr w:type="spellEnd"/>
+      <w:proofErr w:type="gramEnd"/>
+      <w:r>
+        <w:t xml:space="preserve"> 0606</w:t>
       </w:r>
       <w:r>
         <w:t>’</w:t>
@@ -2026,11 +3994,34 @@
     <w:p/>
     <w:p>
       <w:r>
-        <w:t>/run/containerd/runc/default/0623/</w:t>
-      </w:r>
-      <w:r>
-        <w:t xml:space="preserve"> -&gt; state.json</w:t>
-      </w:r>
+        <w:t>/run/</w:t>
+      </w:r>
+      <w:proofErr w:type="spellStart"/>
+      <w:r>
+        <w:t>containerd</w:t>
+      </w:r>
+      <w:proofErr w:type="spellEnd"/>
+      <w:r>
+        <w:t>/</w:t>
+      </w:r>
+      <w:proofErr w:type="spellStart"/>
+      <w:r>
+        <w:t>runc</w:t>
+      </w:r>
+      <w:proofErr w:type="spellEnd"/>
+      <w:r>
+        <w:t>/default/0623/</w:t>
+      </w:r>
+      <w:r>
+        <w:t xml:space="preserve"> -&gt; </w:t>
+      </w:r>
+      <w:proofErr w:type="spellStart"/>
+      <w:proofErr w:type="gramStart"/>
+      <w:r>
+        <w:t>state.json</w:t>
+      </w:r>
+      <w:proofErr w:type="spellEnd"/>
+      <w:proofErr w:type="gramEnd"/>
     </w:p>
     <w:p>
       <w:pPr>
@@ -2052,14 +4043,37 @@
         </w:rPr>
       </w:pPr>
       <w:r>
-        <w:t>"/sys/fs/cgroup/cpu/{}/</w:t>
-      </w:r>
+        <w:t>"/sys/fs/</w:t>
+      </w:r>
+      <w:proofErr w:type="spellStart"/>
+      <w:r>
+        <w:t>cgroup</w:t>
+      </w:r>
+      <w:proofErr w:type="spellEnd"/>
+      <w:r>
+        <w:t>/</w:t>
+      </w:r>
+      <w:proofErr w:type="spellStart"/>
+      <w:r>
+        <w:t>cpu</w:t>
+      </w:r>
+      <w:proofErr w:type="spellEnd"/>
+      <w:proofErr w:type="gramStart"/>
+      <w:r>
+        <w:t>/{</w:t>
+      </w:r>
+      <w:proofErr w:type="gramEnd"/>
+      <w:r>
+        <w:t>}/</w:t>
+      </w:r>
+      <w:proofErr w:type="spellStart"/>
       <w:r>
         <w:rPr>
           <w:highlight w:val="green"/>
         </w:rPr>
         <w:t>memory.limit_in_bytes</w:t>
       </w:r>
+      <w:proofErr w:type="spellEnd"/>
       <w:r>
         <w:rPr>
           <w:highlight w:val="green"/>
@@ -2092,12 +4106,14 @@
         </w:rPr>
         <w:t xml:space="preserve">: </w:t>
       </w:r>
+      <w:proofErr w:type="spellStart"/>
       <w:r>
         <w:rPr>
           <w:highlight w:val="green"/>
         </w:rPr>
         <w:t>cpu</w:t>
       </w:r>
+      <w:proofErr w:type="spellEnd"/>
       <w:r>
         <w:rPr>
           <w:highlight w:val="green"/>
@@ -2113,7 +4129,36 @@
     </w:p>
     <w:p>
       <w:r>
-        <w:t>"/sys/fs/cgroup/cpu/{}/cpu.shares"</w:t>
+        <w:t>"/sys/fs/</w:t>
+      </w:r>
+      <w:proofErr w:type="spellStart"/>
+      <w:r>
+        <w:t>cgroup</w:t>
+      </w:r>
+      <w:proofErr w:type="spellEnd"/>
+      <w:r>
+        <w:t>/</w:t>
+      </w:r>
+      <w:proofErr w:type="spellStart"/>
+      <w:r>
+        <w:t>cpu</w:t>
+      </w:r>
+      <w:proofErr w:type="spellEnd"/>
+      <w:proofErr w:type="gramStart"/>
+      <w:r>
+        <w:t>/{</w:t>
+      </w:r>
+      <w:proofErr w:type="gramEnd"/>
+      <w:r>
+        <w:t>}/</w:t>
+      </w:r>
+      <w:proofErr w:type="spellStart"/>
+      <w:r>
+        <w:t>cpu.shares</w:t>
+      </w:r>
+      <w:proofErr w:type="spellEnd"/>
+      <w:r>
+        <w:t>"</w:t>
       </w:r>
     </w:p>
     <w:p/>
@@ -2127,15 +4172,79 @@
         <w:rPr>
           <w:highlight w:val="green"/>
         </w:rPr>
-        <w:t>CIS 5.12 : readonly rootfs</w:t>
-      </w:r>
-    </w:p>
-    <w:p>
-      <w:r>
-        <w:rPr>
-          <w:highlight w:val="green"/>
-        </w:rPr>
-        <w:t>State.json -&gt; [“config”] [“readonlyfs”]</w:t>
+        <w:t xml:space="preserve">CIS </w:t>
+      </w:r>
+      <w:proofErr w:type="gramStart"/>
+      <w:r>
+        <w:rPr>
+          <w:highlight w:val="green"/>
+        </w:rPr>
+        <w:t>5.12 :</w:t>
+      </w:r>
+      <w:proofErr w:type="gramEnd"/>
+      <w:r>
+        <w:rPr>
+          <w:highlight w:val="green"/>
+        </w:rPr>
+        <w:t xml:space="preserve"> </w:t>
+      </w:r>
+      <w:proofErr w:type="spellStart"/>
+      <w:r>
+        <w:rPr>
+          <w:highlight w:val="green"/>
+        </w:rPr>
+        <w:t>readonly</w:t>
+      </w:r>
+      <w:proofErr w:type="spellEnd"/>
+      <w:r>
+        <w:rPr>
+          <w:highlight w:val="green"/>
+        </w:rPr>
+        <w:t xml:space="preserve"> rootfs</w:t>
+      </w:r>
+    </w:p>
+    <w:p>
+      <w:proofErr w:type="spellStart"/>
+      <w:r>
+        <w:rPr>
+          <w:highlight w:val="green"/>
+        </w:rPr>
+        <w:t>State.json</w:t>
+      </w:r>
+      <w:proofErr w:type="spellEnd"/>
+      <w:r>
+        <w:rPr>
+          <w:highlight w:val="green"/>
+        </w:rPr>
+        <w:t xml:space="preserve"> -&gt; [“</w:t>
+      </w:r>
+      <w:proofErr w:type="spellStart"/>
+      <w:r>
+        <w:rPr>
+          <w:highlight w:val="green"/>
+        </w:rPr>
+        <w:t>config</w:t>
+      </w:r>
+      <w:proofErr w:type="spellEnd"/>
+      <w:r>
+        <w:rPr>
+          <w:highlight w:val="green"/>
+        </w:rPr>
+        <w:t>”] [“</w:t>
+      </w:r>
+      <w:proofErr w:type="spellStart"/>
+      <w:r>
+        <w:rPr>
+          <w:highlight w:val="green"/>
+        </w:rPr>
+        <w:t>readonlyfs</w:t>
+      </w:r>
+      <w:proofErr w:type="spellEnd"/>
+      <w:r>
+        <w:rPr>
+          <w:highlight w:val="green"/>
+        </w:rPr>
+        <w:t>”]</w:t>
       </w:r>
     </w:p>
     <w:p/>
@@ -2149,7 +4258,21 @@
         <w:rPr>
           <w:highlight w:val="green"/>
         </w:rPr>
-        <w:t xml:space="preserve">CIS 5.17 : </w:t>
+        <w:t xml:space="preserve">CIS </w:t>
+      </w:r>
+      <w:proofErr w:type="gramStart"/>
+      <w:r>
+        <w:rPr>
+          <w:highlight w:val="green"/>
+        </w:rPr>
+        <w:t>5.17 :</w:t>
+      </w:r>
+      <w:proofErr w:type="gramEnd"/>
+      <w:r>
+        <w:rPr>
+          <w:highlight w:val="green"/>
+        </w:rPr>
+        <w:t xml:space="preserve"> </w:t>
       </w:r>
       <w:r>
         <w:rPr>
@@ -2159,11 +4282,33 @@
       </w:r>
     </w:p>
     <w:p>
-      <w:r>
-        <w:rPr>
-          <w:highlight w:val="green"/>
-        </w:rPr>
-        <w:t>config.json -&gt; [“linux”] [“resources”] [“devices”]</w:t>
+      <w:proofErr w:type="gramStart"/>
+      <w:r>
+        <w:rPr>
+          <w:highlight w:val="green"/>
+        </w:rPr>
+        <w:t>config.json</w:t>
+      </w:r>
+      <w:proofErr w:type="gramEnd"/>
+      <w:r>
+        <w:rPr>
+          <w:highlight w:val="green"/>
+        </w:rPr>
+        <w:t xml:space="preserve"> -&gt; [“</w:t>
+      </w:r>
+      <w:proofErr w:type="spellStart"/>
+      <w:r>
+        <w:rPr>
+          <w:highlight w:val="green"/>
+        </w:rPr>
+        <w:t>linux</w:t>
+      </w:r>
+      <w:proofErr w:type="spellEnd"/>
+      <w:r>
+        <w:rPr>
+          <w:highlight w:val="green"/>
+        </w:rPr>
+        <w:t>”] [“resources”] [“devices”]</w:t>
       </w:r>
     </w:p>
     <w:p/>
@@ -2177,15 +4322,73 @@
         <w:rPr>
           <w:highlight w:val="green"/>
         </w:rPr>
-        <w:t>CIS 5.21 : seccomp</w:t>
-      </w:r>
-    </w:p>
-    <w:p>
-      <w:r>
-        <w:rPr>
-          <w:highlight w:val="green"/>
-        </w:rPr>
-        <w:t>State.json -&gt; [“config”] [“seccomp”]</w:t>
+        <w:t xml:space="preserve">CIS </w:t>
+      </w:r>
+      <w:proofErr w:type="gramStart"/>
+      <w:r>
+        <w:rPr>
+          <w:highlight w:val="green"/>
+        </w:rPr>
+        <w:t>5.21 :</w:t>
+      </w:r>
+      <w:proofErr w:type="gramEnd"/>
+      <w:r>
+        <w:rPr>
+          <w:highlight w:val="green"/>
+        </w:rPr>
+        <w:t xml:space="preserve"> </w:t>
+      </w:r>
+      <w:proofErr w:type="spellStart"/>
+      <w:r>
+        <w:rPr>
+          <w:highlight w:val="green"/>
+        </w:rPr>
+        <w:t>seccomp</w:t>
+      </w:r>
+      <w:proofErr w:type="spellEnd"/>
+    </w:p>
+    <w:p>
+      <w:proofErr w:type="spellStart"/>
+      <w:r>
+        <w:rPr>
+          <w:highlight w:val="green"/>
+        </w:rPr>
+        <w:t>State.json</w:t>
+      </w:r>
+      <w:proofErr w:type="spellEnd"/>
+      <w:r>
+        <w:rPr>
+          <w:highlight w:val="green"/>
+        </w:rPr>
+        <w:t xml:space="preserve"> -&gt; [“</w:t>
+      </w:r>
+      <w:proofErr w:type="spellStart"/>
+      <w:r>
+        <w:rPr>
+          <w:highlight w:val="green"/>
+        </w:rPr>
+        <w:t>config</w:t>
+      </w:r>
+      <w:proofErr w:type="spellEnd"/>
+      <w:r>
+        <w:rPr>
+          <w:highlight w:val="green"/>
+        </w:rPr>
+        <w:t>”] [“</w:t>
+      </w:r>
+      <w:proofErr w:type="spellStart"/>
+      <w:r>
+        <w:rPr>
+          <w:highlight w:val="green"/>
+        </w:rPr>
+        <w:t>seccomp</w:t>
+      </w:r>
+      <w:proofErr w:type="spellEnd"/>
+      <w:r>
+        <w:rPr>
+          <w:highlight w:val="green"/>
+        </w:rPr>
+        <w:t>”]</w:t>
       </w:r>
     </w:p>
     <w:p/>
@@ -2201,21 +4404,78 @@
           <w:rFonts w:eastAsia="Times New Roman"/>
           <w:highlight w:val="green"/>
         </w:rPr>
-        <w:t>5.24 Confirm cgroup usage (Scored)</w:t>
-      </w:r>
-    </w:p>
-    <w:p>
-      <w:pPr>
-        <w:rPr>
-          <w:rFonts w:eastAsia="Times New Roman"/>
-        </w:rPr>
-      </w:pPr>
-      <w:r>
-        <w:rPr>
-          <w:rFonts w:eastAsia="Times New Roman"/>
-          <w:highlight w:val="green"/>
-        </w:rPr>
-        <w:t>"cgroupsPath" under “linux”  in config.json</w:t>
+        <w:t xml:space="preserve">5.24 Confirm </w:t>
+      </w:r>
+      <w:proofErr w:type="spellStart"/>
+      <w:r>
+        <w:rPr>
+          <w:rFonts w:eastAsia="Times New Roman"/>
+          <w:highlight w:val="green"/>
+        </w:rPr>
+        <w:t>cgroup</w:t>
+      </w:r>
+      <w:proofErr w:type="spellEnd"/>
+      <w:r>
+        <w:rPr>
+          <w:rFonts w:eastAsia="Times New Roman"/>
+          <w:highlight w:val="green"/>
+        </w:rPr>
+        <w:t xml:space="preserve"> usage (Scored)</w:t>
+      </w:r>
+    </w:p>
+    <w:p>
+      <w:pPr>
+        <w:rPr>
+          <w:rFonts w:eastAsia="Times New Roman"/>
+        </w:rPr>
+      </w:pPr>
+      <w:r>
+        <w:rPr>
+          <w:rFonts w:eastAsia="Times New Roman"/>
+          <w:highlight w:val="green"/>
+        </w:rPr>
+        <w:t>"</w:t>
+      </w:r>
+      <w:proofErr w:type="spellStart"/>
+      <w:r>
+        <w:rPr>
+          <w:rFonts w:eastAsia="Times New Roman"/>
+          <w:highlight w:val="green"/>
+        </w:rPr>
+        <w:t>cgroupsPath</w:t>
+      </w:r>
+      <w:proofErr w:type="spellEnd"/>
+      <w:r>
+        <w:rPr>
+          <w:rFonts w:eastAsia="Times New Roman"/>
+          <w:highlight w:val="green"/>
+        </w:rPr>
+        <w:t>" under “</w:t>
+      </w:r>
+      <w:proofErr w:type="spellStart"/>
+      <w:proofErr w:type="gramStart"/>
+      <w:r>
+        <w:rPr>
+          <w:rFonts w:eastAsia="Times New Roman"/>
+          <w:highlight w:val="green"/>
+        </w:rPr>
+        <w:t>linux</w:t>
+      </w:r>
+      <w:proofErr w:type="spellEnd"/>
+      <w:r>
+        <w:rPr>
+          <w:rFonts w:eastAsia="Times New Roman"/>
+          <w:highlight w:val="green"/>
+        </w:rPr>
+        <w:t>”  in</w:t>
+      </w:r>
+      <w:proofErr w:type="gramEnd"/>
+      <w:r>
+        <w:rPr>
+          <w:rFonts w:eastAsia="Times New Roman"/>
+          <w:highlight w:val="green"/>
+        </w:rPr>
+        <w:t xml:space="preserve"> config.json</w:t>
       </w:r>
     </w:p>
     <w:p>
@@ -2238,17 +4498,106 @@
           <w:rFonts w:eastAsia="Times New Roman"/>
           <w:highlight w:val="green"/>
         </w:rPr>
-        <w:t>5.28 pids limit</w:t>
-      </w:r>
-    </w:p>
-    <w:p>
-      <w:r>
-        <w:rPr>
-          <w:rFonts w:eastAsia="Times New Roman"/>
-          <w:highlight w:val="green"/>
-        </w:rPr>
-        <w:t>/sys/fs/cgroup/pids/docker/{contid}/pids.max</w:t>
-      </w:r>
+        <w:t xml:space="preserve">5.28 </w:t>
+      </w:r>
+      <w:proofErr w:type="spellStart"/>
+      <w:r>
+        <w:rPr>
+          <w:rFonts w:eastAsia="Times New Roman"/>
+          <w:highlight w:val="green"/>
+        </w:rPr>
+        <w:t>pids</w:t>
+      </w:r>
+      <w:proofErr w:type="spellEnd"/>
+      <w:r>
+        <w:rPr>
+          <w:rFonts w:eastAsia="Times New Roman"/>
+          <w:highlight w:val="green"/>
+        </w:rPr>
+        <w:t xml:space="preserve"> limit</w:t>
+      </w:r>
+    </w:p>
+    <w:p>
+      <w:r>
+        <w:rPr>
+          <w:rFonts w:eastAsia="Times New Roman"/>
+          <w:highlight w:val="green"/>
+        </w:rPr>
+        <w:t>/sys/fs/</w:t>
+      </w:r>
+      <w:proofErr w:type="spellStart"/>
+      <w:r>
+        <w:rPr>
+          <w:rFonts w:eastAsia="Times New Roman"/>
+          <w:highlight w:val="green"/>
+        </w:rPr>
+        <w:t>cgroup</w:t>
+      </w:r>
+      <w:proofErr w:type="spellEnd"/>
+      <w:r>
+        <w:rPr>
+          <w:rFonts w:eastAsia="Times New Roman"/>
+          <w:highlight w:val="green"/>
+        </w:rPr>
+        <w:t>/</w:t>
+      </w:r>
+      <w:proofErr w:type="spellStart"/>
+      <w:r>
+        <w:rPr>
+          <w:rFonts w:eastAsia="Times New Roman"/>
+          <w:highlight w:val="green"/>
+        </w:rPr>
+        <w:t>pids</w:t>
+      </w:r>
+      <w:proofErr w:type="spellEnd"/>
+      <w:r>
+        <w:rPr>
+          <w:rFonts w:eastAsia="Times New Roman"/>
+          <w:highlight w:val="green"/>
+        </w:rPr>
+        <w:t>/</w:t>
+      </w:r>
+      <w:proofErr w:type="spellStart"/>
+      <w:r>
+        <w:rPr>
+          <w:rFonts w:eastAsia="Times New Roman"/>
+          <w:highlight w:val="green"/>
+        </w:rPr>
+        <w:t>docker</w:t>
+      </w:r>
+      <w:proofErr w:type="spellEnd"/>
+      <w:r>
+        <w:rPr>
+          <w:rFonts w:eastAsia="Times New Roman"/>
+          <w:highlight w:val="green"/>
+        </w:rPr>
+        <w:t>/{</w:t>
+      </w:r>
+      <w:proofErr w:type="spellStart"/>
+      <w:r>
+        <w:rPr>
+          <w:rFonts w:eastAsia="Times New Roman"/>
+          <w:highlight w:val="green"/>
+        </w:rPr>
+        <w:t>contid</w:t>
+      </w:r>
+      <w:proofErr w:type="spellEnd"/>
+      <w:r>
+        <w:rPr>
+          <w:rFonts w:eastAsia="Times New Roman"/>
+          <w:highlight w:val="green"/>
+        </w:rPr>
+        <w:t>}/</w:t>
+      </w:r>
+      <w:proofErr w:type="spellStart"/>
+      <w:r>
+        <w:rPr>
+          <w:rFonts w:eastAsia="Times New Roman"/>
+          <w:highlight w:val="green"/>
+        </w:rPr>
+        <w:t>pids.max</w:t>
+      </w:r>
+      <w:proofErr w:type="spellEnd"/>
       <w:r>
         <w:t xml:space="preserve"> </w:t>
       </w:r>
@@ -2279,7 +4628,7 @@
       <w:lvlText w:val="%1."/>
       <w:lvlJc w:val="left"/>
       <w:pPr>
-        <w:ind w:left="720" w:hanging="360"/>
+        <w:ind w:left="360" w:hanging="360"/>
       </w:pPr>
       <w:rPr>
         <w:rFonts w:hint="default"/>
@@ -2291,7 +4640,7 @@
       <w:lvlText w:val="%2."/>
       <w:lvlJc w:val="left"/>
       <w:pPr>
-        <w:ind w:left="1440" w:hanging="360"/>
+        <w:ind w:left="1080" w:hanging="360"/>
       </w:pPr>
     </w:lvl>
     <w:lvl w:ilvl="2" w:tplc="0409001B" w:tentative="1">
@@ -2300,7 +4649,7 @@
       <w:lvlText w:val="%3."/>
       <w:lvlJc w:val="right"/>
       <w:pPr>
-        <w:ind w:left="2160" w:hanging="180"/>
+        <w:ind w:left="1800" w:hanging="180"/>
       </w:pPr>
     </w:lvl>
     <w:lvl w:ilvl="3" w:tplc="0409000F" w:tentative="1">
@@ -2309,7 +4658,7 @@
       <w:lvlText w:val="%4."/>
       <w:lvlJc w:val="left"/>
       <w:pPr>
-        <w:ind w:left="2880" w:hanging="360"/>
+        <w:ind w:left="2520" w:hanging="360"/>
       </w:pPr>
     </w:lvl>
     <w:lvl w:ilvl="4" w:tplc="04090019" w:tentative="1">
@@ -2318,7 +4667,7 @@
       <w:lvlText w:val="%5."/>
       <w:lvlJc w:val="left"/>
       <w:pPr>
-        <w:ind w:left="3600" w:hanging="360"/>
+        <w:ind w:left="3240" w:hanging="360"/>
       </w:pPr>
     </w:lvl>
     <w:lvl w:ilvl="5" w:tplc="0409001B" w:tentative="1">
@@ -2327,7 +4676,7 @@
       <w:lvlText w:val="%6."/>
       <w:lvlJc w:val="right"/>
       <w:pPr>
-        <w:ind w:left="4320" w:hanging="180"/>
+        <w:ind w:left="3960" w:hanging="180"/>
       </w:pPr>
     </w:lvl>
     <w:lvl w:ilvl="6" w:tplc="0409000F" w:tentative="1">
@@ -2336,7 +4685,7 @@
       <w:lvlText w:val="%7."/>
       <w:lvlJc w:val="left"/>
       <w:pPr>
-        <w:ind w:left="5040" w:hanging="360"/>
+        <w:ind w:left="4680" w:hanging="360"/>
       </w:pPr>
     </w:lvl>
     <w:lvl w:ilvl="7" w:tplc="04090019" w:tentative="1">
@@ -2345,7 +4694,7 @@
       <w:lvlText w:val="%8."/>
       <w:lvlJc w:val="left"/>
       <w:pPr>
-        <w:ind w:left="5760" w:hanging="360"/>
+        <w:ind w:left="5400" w:hanging="360"/>
       </w:pPr>
     </w:lvl>
     <w:lvl w:ilvl="8" w:tplc="0409001B" w:tentative="1">
@@ -2354,7 +4703,7 @@
       <w:lvlText w:val="%9."/>
       <w:lvlJc w:val="right"/>
       <w:pPr>
-        <w:ind w:left="6480" w:hanging="180"/>
+        <w:ind w:left="6120" w:hanging="180"/>
       </w:pPr>
     </w:lvl>
   </w:abstractNum>

</xml_diff>